<commit_message>
Klassendiagramm überarbeitet, Protokoll geschrieben
</commit_message>
<xml_diff>
--- a/Dokumentation/Beschreibungen und Anmerkungen zu MCTG.docx
+++ b/Dokumentation/Beschreibungen und Anmerkungen zu MCTG.docx
@@ -10,26 +10,2889 @@
         <w:t>Beschreibungen und Anmerkungen zu MCTG</w:t>
       </w:r>
     </w:p>
-    <w:p>
-      <w:r>
-        <w:t>Eine detaillierte Struktur kann dem Klassendiagramm entnommen werden. Dieses wurde mit draw.io erstellt und kann daher mit dieser Anwendung geöffnet werden. Überblick:</w:t>
-      </w:r>
-    </w:p>
+    <w:sdt>
+      <w:sdtPr>
+        <w:rPr>
+          <w:lang w:val="de-DE"/>
+        </w:rPr>
+        <w:id w:val="712691064"/>
+        <w:docPartObj>
+          <w:docPartGallery w:val="Table of Contents"/>
+          <w:docPartUnique/>
+        </w:docPartObj>
+      </w:sdtPr>
+      <w:sdtEndPr>
+        <w:rPr>
+          <w:rFonts w:asciiTheme="minorHAnsi" w:eastAsiaTheme="minorHAnsi" w:hAnsiTheme="minorHAnsi" w:cstheme="minorBidi"/>
+          <w:b/>
+          <w:bCs/>
+          <w:color w:val="auto"/>
+          <w:sz w:val="22"/>
+          <w:szCs w:val="22"/>
+          <w:lang w:eastAsia="en-US"/>
+        </w:rPr>
+      </w:sdtEndPr>
+      <w:sdtContent>
+        <w:p>
+          <w:pPr>
+            <w:pStyle w:val="Inhaltsverzeichnisberschrift"/>
+          </w:pPr>
+          <w:r>
+            <w:rPr>
+              <w:lang w:val="de-DE"/>
+            </w:rPr>
+            <w:t>Inhalt</w:t>
+          </w:r>
+        </w:p>
+        <w:p>
+          <w:pPr>
+            <w:pStyle w:val="Verzeichnis1"/>
+            <w:tabs>
+              <w:tab w:val="right" w:leader="dot" w:pos="9062"/>
+            </w:tabs>
+            <w:rPr>
+              <w:rFonts w:eastAsiaTheme="minorEastAsia"/>
+              <w:noProof/>
+              <w:lang w:eastAsia="de-AT"/>
+            </w:rPr>
+          </w:pPr>
+          <w:r>
+            <w:rPr>
+              <w:b/>
+              <w:bCs/>
+              <w:lang w:val="de-DE"/>
+            </w:rPr>
+            <w:fldChar w:fldCharType="begin"/>
+          </w:r>
+          <w:r>
+            <w:rPr>
+              <w:b/>
+              <w:bCs/>
+              <w:lang w:val="de-DE"/>
+            </w:rPr>
+            <w:instrText xml:space="preserve"> TOC \o "1-3" \h \z \u </w:instrText>
+          </w:r>
+          <w:r>
+            <w:rPr>
+              <w:b/>
+              <w:bCs/>
+              <w:lang w:val="de-DE"/>
+            </w:rPr>
+            <w:fldChar w:fldCharType="separate"/>
+          </w:r>
+          <w:hyperlink w:anchor="_Toc180005507" w:history="1">
+            <w:r>
+              <w:rPr>
+                <w:rStyle w:val="Hyperlink"/>
+                <w:noProof/>
+              </w:rPr>
+              <w:t>GitHub Link</w:t>
+            </w:r>
+            <w:r>
+              <w:rPr>
+                <w:noProof/>
+                <w:webHidden/>
+              </w:rPr>
+              <w:tab/>
+            </w:r>
+            <w:r>
+              <w:rPr>
+                <w:noProof/>
+                <w:webHidden/>
+              </w:rPr>
+              <w:fldChar w:fldCharType="begin"/>
+            </w:r>
+            <w:r>
+              <w:rPr>
+                <w:noProof/>
+                <w:webHidden/>
+              </w:rPr>
+              <w:instrText xml:space="preserve"> PAGEREF _Toc180005507 \h </w:instrText>
+            </w:r>
+            <w:r>
+              <w:rPr>
+                <w:noProof/>
+                <w:webHidden/>
+              </w:rPr>
+            </w:r>
+            <w:r>
+              <w:rPr>
+                <w:noProof/>
+                <w:webHidden/>
+              </w:rPr>
+              <w:fldChar w:fldCharType="separate"/>
+            </w:r>
+            <w:r>
+              <w:rPr>
+                <w:noProof/>
+                <w:webHidden/>
+              </w:rPr>
+              <w:t>1</w:t>
+            </w:r>
+            <w:r>
+              <w:rPr>
+                <w:noProof/>
+                <w:webHidden/>
+              </w:rPr>
+              <w:fldChar w:fldCharType="end"/>
+            </w:r>
+          </w:hyperlink>
+        </w:p>
+        <w:p>
+          <w:pPr>
+            <w:pStyle w:val="Verzeichnis1"/>
+            <w:tabs>
+              <w:tab w:val="right" w:leader="dot" w:pos="9062"/>
+            </w:tabs>
+            <w:rPr>
+              <w:rFonts w:eastAsiaTheme="minorEastAsia"/>
+              <w:noProof/>
+              <w:lang w:eastAsia="de-AT"/>
+            </w:rPr>
+          </w:pPr>
+          <w:hyperlink w:anchor="_Toc180005508" w:history="1">
+            <w:r>
+              <w:rPr>
+                <w:rStyle w:val="Hyperlink"/>
+                <w:noProof/>
+              </w:rPr>
+              <w:t>Klassendiagramm</w:t>
+            </w:r>
+            <w:r>
+              <w:rPr>
+                <w:noProof/>
+                <w:webHidden/>
+              </w:rPr>
+              <w:tab/>
+            </w:r>
+            <w:r>
+              <w:rPr>
+                <w:noProof/>
+                <w:webHidden/>
+              </w:rPr>
+              <w:fldChar w:fldCharType="begin"/>
+            </w:r>
+            <w:r>
+              <w:rPr>
+                <w:noProof/>
+                <w:webHidden/>
+              </w:rPr>
+              <w:instrText xml:space="preserve"> PAGEREF _Toc180005508 \h </w:instrText>
+            </w:r>
+            <w:r>
+              <w:rPr>
+                <w:noProof/>
+                <w:webHidden/>
+              </w:rPr>
+            </w:r>
+            <w:r>
+              <w:rPr>
+                <w:noProof/>
+                <w:webHidden/>
+              </w:rPr>
+              <w:fldChar w:fldCharType="separate"/>
+            </w:r>
+            <w:r>
+              <w:rPr>
+                <w:noProof/>
+                <w:webHidden/>
+              </w:rPr>
+              <w:t>1</w:t>
+            </w:r>
+            <w:r>
+              <w:rPr>
+                <w:noProof/>
+                <w:webHidden/>
+              </w:rPr>
+              <w:fldChar w:fldCharType="end"/>
+            </w:r>
+          </w:hyperlink>
+        </w:p>
+        <w:p>
+          <w:pPr>
+            <w:pStyle w:val="Verzeichnis1"/>
+            <w:tabs>
+              <w:tab w:val="right" w:leader="dot" w:pos="9062"/>
+            </w:tabs>
+            <w:rPr>
+              <w:rFonts w:eastAsiaTheme="minorEastAsia"/>
+              <w:noProof/>
+              <w:lang w:eastAsia="de-AT"/>
+            </w:rPr>
+          </w:pPr>
+          <w:hyperlink w:anchor="_Toc180005509" w:history="1">
+            <w:r>
+              <w:rPr>
+                <w:rStyle w:val="Hyperlink"/>
+                <w:noProof/>
+              </w:rPr>
+              <w:t>Layer</w:t>
+            </w:r>
+            <w:r>
+              <w:rPr>
+                <w:noProof/>
+                <w:webHidden/>
+              </w:rPr>
+              <w:tab/>
+            </w:r>
+            <w:r>
+              <w:rPr>
+                <w:noProof/>
+                <w:webHidden/>
+              </w:rPr>
+              <w:fldChar w:fldCharType="begin"/>
+            </w:r>
+            <w:r>
+              <w:rPr>
+                <w:noProof/>
+                <w:webHidden/>
+              </w:rPr>
+              <w:instrText xml:space="preserve"> PAGEREF _Toc180005509 \h </w:instrText>
+            </w:r>
+            <w:r>
+              <w:rPr>
+                <w:noProof/>
+                <w:webHidden/>
+              </w:rPr>
+            </w:r>
+            <w:r>
+              <w:rPr>
+                <w:noProof/>
+                <w:webHidden/>
+              </w:rPr>
+              <w:fldChar w:fldCharType="separate"/>
+            </w:r>
+            <w:r>
+              <w:rPr>
+                <w:noProof/>
+                <w:webHidden/>
+              </w:rPr>
+              <w:t>2</w:t>
+            </w:r>
+            <w:r>
+              <w:rPr>
+                <w:noProof/>
+                <w:webHidden/>
+              </w:rPr>
+              <w:fldChar w:fldCharType="end"/>
+            </w:r>
+          </w:hyperlink>
+        </w:p>
+        <w:p>
+          <w:pPr>
+            <w:pStyle w:val="Verzeichnis1"/>
+            <w:tabs>
+              <w:tab w:val="right" w:leader="dot" w:pos="9062"/>
+            </w:tabs>
+            <w:rPr>
+              <w:rFonts w:eastAsiaTheme="minorEastAsia"/>
+              <w:noProof/>
+              <w:lang w:eastAsia="de-AT"/>
+            </w:rPr>
+          </w:pPr>
+          <w:hyperlink w:anchor="_Toc180005510" w:history="1">
+            <w:r>
+              <w:rPr>
+                <w:rStyle w:val="Hyperlink"/>
+                <w:noProof/>
+              </w:rPr>
+              <w:t>Erklärung der Klassen</w:t>
+            </w:r>
+            <w:r>
+              <w:rPr>
+                <w:noProof/>
+                <w:webHidden/>
+              </w:rPr>
+              <w:tab/>
+            </w:r>
+            <w:r>
+              <w:rPr>
+                <w:noProof/>
+                <w:webHidden/>
+              </w:rPr>
+              <w:fldChar w:fldCharType="begin"/>
+            </w:r>
+            <w:r>
+              <w:rPr>
+                <w:noProof/>
+                <w:webHidden/>
+              </w:rPr>
+              <w:instrText xml:space="preserve"> PAGEREF _Toc180005510 \h </w:instrText>
+            </w:r>
+            <w:r>
+              <w:rPr>
+                <w:noProof/>
+                <w:webHidden/>
+              </w:rPr>
+            </w:r>
+            <w:r>
+              <w:rPr>
+                <w:noProof/>
+                <w:webHidden/>
+              </w:rPr>
+              <w:fldChar w:fldCharType="separate"/>
+            </w:r>
+            <w:r>
+              <w:rPr>
+                <w:noProof/>
+                <w:webHidden/>
+              </w:rPr>
+              <w:t>3</w:t>
+            </w:r>
+            <w:r>
+              <w:rPr>
+                <w:noProof/>
+                <w:webHidden/>
+              </w:rPr>
+              <w:fldChar w:fldCharType="end"/>
+            </w:r>
+          </w:hyperlink>
+        </w:p>
+        <w:p>
+          <w:pPr>
+            <w:pStyle w:val="Verzeichnis2"/>
+            <w:tabs>
+              <w:tab w:val="right" w:leader="dot" w:pos="9062"/>
+            </w:tabs>
+            <w:rPr>
+              <w:rFonts w:eastAsiaTheme="minorEastAsia"/>
+              <w:noProof/>
+              <w:lang w:eastAsia="de-AT"/>
+            </w:rPr>
+          </w:pPr>
+          <w:hyperlink w:anchor="_Toc180005511" w:history="1">
+            <w:r>
+              <w:rPr>
+                <w:rStyle w:val="Hyperlink"/>
+                <w:noProof/>
+              </w:rPr>
+              <w:t>DatabaseConnector</w:t>
+            </w:r>
+            <w:r>
+              <w:rPr>
+                <w:noProof/>
+                <w:webHidden/>
+              </w:rPr>
+              <w:tab/>
+            </w:r>
+            <w:r>
+              <w:rPr>
+                <w:noProof/>
+                <w:webHidden/>
+              </w:rPr>
+              <w:fldChar w:fldCharType="begin"/>
+            </w:r>
+            <w:r>
+              <w:rPr>
+                <w:noProof/>
+                <w:webHidden/>
+              </w:rPr>
+              <w:instrText xml:space="preserve"> PAGEREF _Toc180005511 \h </w:instrText>
+            </w:r>
+            <w:r>
+              <w:rPr>
+                <w:noProof/>
+                <w:webHidden/>
+              </w:rPr>
+            </w:r>
+            <w:r>
+              <w:rPr>
+                <w:noProof/>
+                <w:webHidden/>
+              </w:rPr>
+              <w:fldChar w:fldCharType="separate"/>
+            </w:r>
+            <w:r>
+              <w:rPr>
+                <w:noProof/>
+                <w:webHidden/>
+              </w:rPr>
+              <w:t>3</w:t>
+            </w:r>
+            <w:r>
+              <w:rPr>
+                <w:noProof/>
+                <w:webHidden/>
+              </w:rPr>
+              <w:fldChar w:fldCharType="end"/>
+            </w:r>
+          </w:hyperlink>
+        </w:p>
+        <w:p>
+          <w:pPr>
+            <w:pStyle w:val="Verzeichnis2"/>
+            <w:tabs>
+              <w:tab w:val="right" w:leader="dot" w:pos="9062"/>
+            </w:tabs>
+            <w:rPr>
+              <w:rFonts w:eastAsiaTheme="minorEastAsia"/>
+              <w:noProof/>
+              <w:lang w:eastAsia="de-AT"/>
+            </w:rPr>
+          </w:pPr>
+          <w:hyperlink w:anchor="_Toc180005512" w:history="1">
+            <w:r>
+              <w:rPr>
+                <w:rStyle w:val="Hyperlink"/>
+                <w:noProof/>
+              </w:rPr>
+              <w:t>Main</w:t>
+            </w:r>
+            <w:r>
+              <w:rPr>
+                <w:noProof/>
+                <w:webHidden/>
+              </w:rPr>
+              <w:tab/>
+            </w:r>
+            <w:r>
+              <w:rPr>
+                <w:noProof/>
+                <w:webHidden/>
+              </w:rPr>
+              <w:fldChar w:fldCharType="begin"/>
+            </w:r>
+            <w:r>
+              <w:rPr>
+                <w:noProof/>
+                <w:webHidden/>
+              </w:rPr>
+              <w:instrText xml:space="preserve"> PAGEREF _Toc180005512 \h </w:instrText>
+            </w:r>
+            <w:r>
+              <w:rPr>
+                <w:noProof/>
+                <w:webHidden/>
+              </w:rPr>
+            </w:r>
+            <w:r>
+              <w:rPr>
+                <w:noProof/>
+                <w:webHidden/>
+              </w:rPr>
+              <w:fldChar w:fldCharType="separate"/>
+            </w:r>
+            <w:r>
+              <w:rPr>
+                <w:noProof/>
+                <w:webHidden/>
+              </w:rPr>
+              <w:t>3</w:t>
+            </w:r>
+            <w:r>
+              <w:rPr>
+                <w:noProof/>
+                <w:webHidden/>
+              </w:rPr>
+              <w:fldChar w:fldCharType="end"/>
+            </w:r>
+          </w:hyperlink>
+        </w:p>
+        <w:p>
+          <w:pPr>
+            <w:pStyle w:val="Verzeichnis2"/>
+            <w:tabs>
+              <w:tab w:val="right" w:leader="dot" w:pos="9062"/>
+            </w:tabs>
+            <w:rPr>
+              <w:rFonts w:eastAsiaTheme="minorEastAsia"/>
+              <w:noProof/>
+              <w:lang w:eastAsia="de-AT"/>
+            </w:rPr>
+          </w:pPr>
+          <w:hyperlink w:anchor="_Toc180005513" w:history="1">
+            <w:r>
+              <w:rPr>
+                <w:rStyle w:val="Hyperlink"/>
+                <w:noProof/>
+              </w:rPr>
+              <w:t>HttpServer</w:t>
+            </w:r>
+            <w:r>
+              <w:rPr>
+                <w:noProof/>
+                <w:webHidden/>
+              </w:rPr>
+              <w:tab/>
+            </w:r>
+            <w:r>
+              <w:rPr>
+                <w:noProof/>
+                <w:webHidden/>
+              </w:rPr>
+              <w:fldChar w:fldCharType="begin"/>
+            </w:r>
+            <w:r>
+              <w:rPr>
+                <w:noProof/>
+                <w:webHidden/>
+              </w:rPr>
+              <w:instrText xml:space="preserve"> PAGEREF _Toc180005513 \h </w:instrText>
+            </w:r>
+            <w:r>
+              <w:rPr>
+                <w:noProof/>
+                <w:webHidden/>
+              </w:rPr>
+            </w:r>
+            <w:r>
+              <w:rPr>
+                <w:noProof/>
+                <w:webHidden/>
+              </w:rPr>
+              <w:fldChar w:fldCharType="separate"/>
+            </w:r>
+            <w:r>
+              <w:rPr>
+                <w:noProof/>
+                <w:webHidden/>
+              </w:rPr>
+              <w:t>3</w:t>
+            </w:r>
+            <w:r>
+              <w:rPr>
+                <w:noProof/>
+                <w:webHidden/>
+              </w:rPr>
+              <w:fldChar w:fldCharType="end"/>
+            </w:r>
+          </w:hyperlink>
+        </w:p>
+        <w:p>
+          <w:pPr>
+            <w:pStyle w:val="Verzeichnis2"/>
+            <w:tabs>
+              <w:tab w:val="right" w:leader="dot" w:pos="9062"/>
+            </w:tabs>
+            <w:rPr>
+              <w:rFonts w:eastAsiaTheme="minorEastAsia"/>
+              <w:noProof/>
+              <w:lang w:eastAsia="de-AT"/>
+            </w:rPr>
+          </w:pPr>
+          <w:hyperlink w:anchor="_Toc180005514" w:history="1">
+            <w:r>
+              <w:rPr>
+                <w:rStyle w:val="Hyperlink"/>
+                <w:noProof/>
+              </w:rPr>
+              <w:t>HttpRequestLine und HttpHeaders</w:t>
+            </w:r>
+            <w:r>
+              <w:rPr>
+                <w:noProof/>
+                <w:webHidden/>
+              </w:rPr>
+              <w:tab/>
+            </w:r>
+            <w:r>
+              <w:rPr>
+                <w:noProof/>
+                <w:webHidden/>
+              </w:rPr>
+              <w:fldChar w:fldCharType="begin"/>
+            </w:r>
+            <w:r>
+              <w:rPr>
+                <w:noProof/>
+                <w:webHidden/>
+              </w:rPr>
+              <w:instrText xml:space="preserve"> PAGEREF _Toc180005514 \h </w:instrText>
+            </w:r>
+            <w:r>
+              <w:rPr>
+                <w:noProof/>
+                <w:webHidden/>
+              </w:rPr>
+            </w:r>
+            <w:r>
+              <w:rPr>
+                <w:noProof/>
+                <w:webHidden/>
+              </w:rPr>
+              <w:fldChar w:fldCharType="separate"/>
+            </w:r>
+            <w:r>
+              <w:rPr>
+                <w:noProof/>
+                <w:webHidden/>
+              </w:rPr>
+              <w:t>3</w:t>
+            </w:r>
+            <w:r>
+              <w:rPr>
+                <w:noProof/>
+                <w:webHidden/>
+              </w:rPr>
+              <w:fldChar w:fldCharType="end"/>
+            </w:r>
+          </w:hyperlink>
+        </w:p>
+        <w:p>
+          <w:pPr>
+            <w:pStyle w:val="Verzeichnis2"/>
+            <w:tabs>
+              <w:tab w:val="right" w:leader="dot" w:pos="9062"/>
+            </w:tabs>
+            <w:rPr>
+              <w:rFonts w:eastAsiaTheme="minorEastAsia"/>
+              <w:noProof/>
+              <w:lang w:eastAsia="de-AT"/>
+            </w:rPr>
+          </w:pPr>
+          <w:hyperlink w:anchor="_Toc180005515" w:history="1">
+            <w:r>
+              <w:rPr>
+                <w:rStyle w:val="Hyperlink"/>
+                <w:noProof/>
+              </w:rPr>
+              <w:t>DeleteRequestHandler, GetRequestHandler und PutRequestHandler</w:t>
+            </w:r>
+            <w:r>
+              <w:rPr>
+                <w:noProof/>
+                <w:webHidden/>
+              </w:rPr>
+              <w:tab/>
+            </w:r>
+            <w:r>
+              <w:rPr>
+                <w:noProof/>
+                <w:webHidden/>
+              </w:rPr>
+              <w:fldChar w:fldCharType="begin"/>
+            </w:r>
+            <w:r>
+              <w:rPr>
+                <w:noProof/>
+                <w:webHidden/>
+              </w:rPr>
+              <w:instrText xml:space="preserve"> PAGEREF _Toc180005515 \h </w:instrText>
+            </w:r>
+            <w:r>
+              <w:rPr>
+                <w:noProof/>
+                <w:webHidden/>
+              </w:rPr>
+            </w:r>
+            <w:r>
+              <w:rPr>
+                <w:noProof/>
+                <w:webHidden/>
+              </w:rPr>
+              <w:fldChar w:fldCharType="separate"/>
+            </w:r>
+            <w:r>
+              <w:rPr>
+                <w:noProof/>
+                <w:webHidden/>
+              </w:rPr>
+              <w:t>3</w:t>
+            </w:r>
+            <w:r>
+              <w:rPr>
+                <w:noProof/>
+                <w:webHidden/>
+              </w:rPr>
+              <w:fldChar w:fldCharType="end"/>
+            </w:r>
+          </w:hyperlink>
+        </w:p>
+        <w:p>
+          <w:pPr>
+            <w:pStyle w:val="Verzeichnis2"/>
+            <w:tabs>
+              <w:tab w:val="right" w:leader="dot" w:pos="9062"/>
+            </w:tabs>
+            <w:rPr>
+              <w:rFonts w:eastAsiaTheme="minorEastAsia"/>
+              <w:noProof/>
+              <w:lang w:eastAsia="de-AT"/>
+            </w:rPr>
+          </w:pPr>
+          <w:hyperlink w:anchor="_Toc180005516" w:history="1">
+            <w:r>
+              <w:rPr>
+                <w:rStyle w:val="Hyperlink"/>
+                <w:noProof/>
+              </w:rPr>
+              <w:t>PostRequestHandler</w:t>
+            </w:r>
+            <w:r>
+              <w:rPr>
+                <w:noProof/>
+                <w:webHidden/>
+              </w:rPr>
+              <w:tab/>
+            </w:r>
+            <w:r>
+              <w:rPr>
+                <w:noProof/>
+                <w:webHidden/>
+              </w:rPr>
+              <w:fldChar w:fldCharType="begin"/>
+            </w:r>
+            <w:r>
+              <w:rPr>
+                <w:noProof/>
+                <w:webHidden/>
+              </w:rPr>
+              <w:instrText xml:space="preserve"> PAGEREF _Toc180005516 \h </w:instrText>
+            </w:r>
+            <w:r>
+              <w:rPr>
+                <w:noProof/>
+                <w:webHidden/>
+              </w:rPr>
+            </w:r>
+            <w:r>
+              <w:rPr>
+                <w:noProof/>
+                <w:webHidden/>
+              </w:rPr>
+              <w:fldChar w:fldCharType="separate"/>
+            </w:r>
+            <w:r>
+              <w:rPr>
+                <w:noProof/>
+                <w:webHidden/>
+              </w:rPr>
+              <w:t>3</w:t>
+            </w:r>
+            <w:r>
+              <w:rPr>
+                <w:noProof/>
+                <w:webHidden/>
+              </w:rPr>
+              <w:fldChar w:fldCharType="end"/>
+            </w:r>
+          </w:hyperlink>
+        </w:p>
+        <w:p>
+          <w:pPr>
+            <w:pStyle w:val="Verzeichnis2"/>
+            <w:tabs>
+              <w:tab w:val="right" w:leader="dot" w:pos="9062"/>
+            </w:tabs>
+            <w:rPr>
+              <w:rFonts w:eastAsiaTheme="minorEastAsia"/>
+              <w:noProof/>
+              <w:lang w:eastAsia="de-AT"/>
+            </w:rPr>
+          </w:pPr>
+          <w:hyperlink w:anchor="_Toc180005517" w:history="1">
+            <w:r>
+              <w:rPr>
+                <w:rStyle w:val="Hyperlink"/>
+                <w:noProof/>
+              </w:rPr>
+              <w:t>Card</w:t>
+            </w:r>
+            <w:r>
+              <w:rPr>
+                <w:noProof/>
+                <w:webHidden/>
+              </w:rPr>
+              <w:tab/>
+            </w:r>
+            <w:r>
+              <w:rPr>
+                <w:noProof/>
+                <w:webHidden/>
+              </w:rPr>
+              <w:fldChar w:fldCharType="begin"/>
+            </w:r>
+            <w:r>
+              <w:rPr>
+                <w:noProof/>
+                <w:webHidden/>
+              </w:rPr>
+              <w:instrText xml:space="preserve"> PAGEREF _Toc180005517 \h </w:instrText>
+            </w:r>
+            <w:r>
+              <w:rPr>
+                <w:noProof/>
+                <w:webHidden/>
+              </w:rPr>
+            </w:r>
+            <w:r>
+              <w:rPr>
+                <w:noProof/>
+                <w:webHidden/>
+              </w:rPr>
+              <w:fldChar w:fldCharType="separate"/>
+            </w:r>
+            <w:r>
+              <w:rPr>
+                <w:noProof/>
+                <w:webHidden/>
+              </w:rPr>
+              <w:t>4</w:t>
+            </w:r>
+            <w:r>
+              <w:rPr>
+                <w:noProof/>
+                <w:webHidden/>
+              </w:rPr>
+              <w:fldChar w:fldCharType="end"/>
+            </w:r>
+          </w:hyperlink>
+        </w:p>
+        <w:p>
+          <w:pPr>
+            <w:pStyle w:val="Verzeichnis2"/>
+            <w:tabs>
+              <w:tab w:val="right" w:leader="dot" w:pos="9062"/>
+            </w:tabs>
+            <w:rPr>
+              <w:rFonts w:eastAsiaTheme="minorEastAsia"/>
+              <w:noProof/>
+              <w:lang w:eastAsia="de-AT"/>
+            </w:rPr>
+          </w:pPr>
+          <w:hyperlink w:anchor="_Toc180005518" w:history="1">
+            <w:r>
+              <w:rPr>
+                <w:rStyle w:val="Hyperlink"/>
+                <w:noProof/>
+              </w:rPr>
+              <w:t>CardFactory</w:t>
+            </w:r>
+            <w:r>
+              <w:rPr>
+                <w:noProof/>
+                <w:webHidden/>
+              </w:rPr>
+              <w:tab/>
+            </w:r>
+            <w:r>
+              <w:rPr>
+                <w:noProof/>
+                <w:webHidden/>
+              </w:rPr>
+              <w:fldChar w:fldCharType="begin"/>
+            </w:r>
+            <w:r>
+              <w:rPr>
+                <w:noProof/>
+                <w:webHidden/>
+              </w:rPr>
+              <w:instrText xml:space="preserve"> PAGEREF _Toc180005518 \h </w:instrText>
+            </w:r>
+            <w:r>
+              <w:rPr>
+                <w:noProof/>
+                <w:webHidden/>
+              </w:rPr>
+            </w:r>
+            <w:r>
+              <w:rPr>
+                <w:noProof/>
+                <w:webHidden/>
+              </w:rPr>
+              <w:fldChar w:fldCharType="separate"/>
+            </w:r>
+            <w:r>
+              <w:rPr>
+                <w:noProof/>
+                <w:webHidden/>
+              </w:rPr>
+              <w:t>4</w:t>
+            </w:r>
+            <w:r>
+              <w:rPr>
+                <w:noProof/>
+                <w:webHidden/>
+              </w:rPr>
+              <w:fldChar w:fldCharType="end"/>
+            </w:r>
+          </w:hyperlink>
+        </w:p>
+        <w:p>
+          <w:pPr>
+            <w:pStyle w:val="Verzeichnis1"/>
+            <w:tabs>
+              <w:tab w:val="right" w:leader="dot" w:pos="9062"/>
+            </w:tabs>
+            <w:rPr>
+              <w:rFonts w:eastAsiaTheme="minorEastAsia"/>
+              <w:noProof/>
+              <w:lang w:eastAsia="de-AT"/>
+            </w:rPr>
+          </w:pPr>
+          <w:hyperlink w:anchor="_Toc180005519" w:history="1">
+            <w:r>
+              <w:rPr>
+                <w:rStyle w:val="Hyperlink"/>
+                <w:noProof/>
+              </w:rPr>
+              <w:t>Package</w:t>
+            </w:r>
+            <w:r>
+              <w:rPr>
+                <w:noProof/>
+                <w:webHidden/>
+              </w:rPr>
+              <w:tab/>
+            </w:r>
+            <w:r>
+              <w:rPr>
+                <w:noProof/>
+                <w:webHidden/>
+              </w:rPr>
+              <w:fldChar w:fldCharType="begin"/>
+            </w:r>
+            <w:r>
+              <w:rPr>
+                <w:noProof/>
+                <w:webHidden/>
+              </w:rPr>
+              <w:instrText xml:space="preserve"> PAGEREF _Toc180005519 \h </w:instrText>
+            </w:r>
+            <w:r>
+              <w:rPr>
+                <w:noProof/>
+                <w:webHidden/>
+              </w:rPr>
+            </w:r>
+            <w:r>
+              <w:rPr>
+                <w:noProof/>
+                <w:webHidden/>
+              </w:rPr>
+              <w:fldChar w:fldCharType="separate"/>
+            </w:r>
+            <w:r>
+              <w:rPr>
+                <w:noProof/>
+                <w:webHidden/>
+              </w:rPr>
+              <w:t>4</w:t>
+            </w:r>
+            <w:r>
+              <w:rPr>
+                <w:noProof/>
+                <w:webHidden/>
+              </w:rPr>
+              <w:fldChar w:fldCharType="end"/>
+            </w:r>
+          </w:hyperlink>
+        </w:p>
+        <w:p>
+          <w:pPr>
+            <w:pStyle w:val="Verzeichnis2"/>
+            <w:tabs>
+              <w:tab w:val="right" w:leader="dot" w:pos="9062"/>
+            </w:tabs>
+            <w:rPr>
+              <w:rFonts w:eastAsiaTheme="minorEastAsia"/>
+              <w:noProof/>
+              <w:lang w:eastAsia="de-AT"/>
+            </w:rPr>
+          </w:pPr>
+          <w:hyperlink w:anchor="_Toc180005520" w:history="1">
+            <w:r>
+              <w:rPr>
+                <w:rStyle w:val="Hyperlink"/>
+                <w:noProof/>
+              </w:rPr>
+              <w:t>PackageService</w:t>
+            </w:r>
+            <w:r>
+              <w:rPr>
+                <w:noProof/>
+                <w:webHidden/>
+              </w:rPr>
+              <w:tab/>
+            </w:r>
+            <w:r>
+              <w:rPr>
+                <w:noProof/>
+                <w:webHidden/>
+              </w:rPr>
+              <w:fldChar w:fldCharType="begin"/>
+            </w:r>
+            <w:r>
+              <w:rPr>
+                <w:noProof/>
+                <w:webHidden/>
+              </w:rPr>
+              <w:instrText xml:space="preserve"> PAGEREF _Toc180005520 \h </w:instrText>
+            </w:r>
+            <w:r>
+              <w:rPr>
+                <w:noProof/>
+                <w:webHidden/>
+              </w:rPr>
+            </w:r>
+            <w:r>
+              <w:rPr>
+                <w:noProof/>
+                <w:webHidden/>
+              </w:rPr>
+              <w:fldChar w:fldCharType="separate"/>
+            </w:r>
+            <w:r>
+              <w:rPr>
+                <w:noProof/>
+                <w:webHidden/>
+              </w:rPr>
+              <w:t>4</w:t>
+            </w:r>
+            <w:r>
+              <w:rPr>
+                <w:noProof/>
+                <w:webHidden/>
+              </w:rPr>
+              <w:fldChar w:fldCharType="end"/>
+            </w:r>
+          </w:hyperlink>
+        </w:p>
+        <w:p>
+          <w:pPr>
+            <w:pStyle w:val="Verzeichnis2"/>
+            <w:tabs>
+              <w:tab w:val="right" w:leader="dot" w:pos="9062"/>
+            </w:tabs>
+            <w:rPr>
+              <w:rFonts w:eastAsiaTheme="minorEastAsia"/>
+              <w:noProof/>
+              <w:lang w:eastAsia="de-AT"/>
+            </w:rPr>
+          </w:pPr>
+          <w:hyperlink w:anchor="_Toc180005521" w:history="1">
+            <w:r>
+              <w:rPr>
+                <w:rStyle w:val="Hyperlink"/>
+                <w:noProof/>
+              </w:rPr>
+              <w:t>Stack</w:t>
+            </w:r>
+            <w:r>
+              <w:rPr>
+                <w:noProof/>
+                <w:webHidden/>
+              </w:rPr>
+              <w:tab/>
+            </w:r>
+            <w:r>
+              <w:rPr>
+                <w:noProof/>
+                <w:webHidden/>
+              </w:rPr>
+              <w:fldChar w:fldCharType="begin"/>
+            </w:r>
+            <w:r>
+              <w:rPr>
+                <w:noProof/>
+                <w:webHidden/>
+              </w:rPr>
+              <w:instrText xml:space="preserve"> PAGEREF _Toc180005521 \h </w:instrText>
+            </w:r>
+            <w:r>
+              <w:rPr>
+                <w:noProof/>
+                <w:webHidden/>
+              </w:rPr>
+            </w:r>
+            <w:r>
+              <w:rPr>
+                <w:noProof/>
+                <w:webHidden/>
+              </w:rPr>
+              <w:fldChar w:fldCharType="separate"/>
+            </w:r>
+            <w:r>
+              <w:rPr>
+                <w:noProof/>
+                <w:webHidden/>
+              </w:rPr>
+              <w:t>4</w:t>
+            </w:r>
+            <w:r>
+              <w:rPr>
+                <w:noProof/>
+                <w:webHidden/>
+              </w:rPr>
+              <w:fldChar w:fldCharType="end"/>
+            </w:r>
+          </w:hyperlink>
+        </w:p>
+        <w:p>
+          <w:pPr>
+            <w:pStyle w:val="Verzeichnis2"/>
+            <w:tabs>
+              <w:tab w:val="right" w:leader="dot" w:pos="9062"/>
+            </w:tabs>
+            <w:rPr>
+              <w:rFonts w:eastAsiaTheme="minorEastAsia"/>
+              <w:noProof/>
+              <w:lang w:eastAsia="de-AT"/>
+            </w:rPr>
+          </w:pPr>
+          <w:hyperlink w:anchor="_Toc180005522" w:history="1">
+            <w:r>
+              <w:rPr>
+                <w:rStyle w:val="Hyperlink"/>
+                <w:noProof/>
+              </w:rPr>
+              <w:t>User</w:t>
+            </w:r>
+            <w:r>
+              <w:rPr>
+                <w:noProof/>
+                <w:webHidden/>
+              </w:rPr>
+              <w:tab/>
+            </w:r>
+            <w:r>
+              <w:rPr>
+                <w:noProof/>
+                <w:webHidden/>
+              </w:rPr>
+              <w:fldChar w:fldCharType="begin"/>
+            </w:r>
+            <w:r>
+              <w:rPr>
+                <w:noProof/>
+                <w:webHidden/>
+              </w:rPr>
+              <w:instrText xml:space="preserve"> PAGEREF _Toc180005522 \h </w:instrText>
+            </w:r>
+            <w:r>
+              <w:rPr>
+                <w:noProof/>
+                <w:webHidden/>
+              </w:rPr>
+            </w:r>
+            <w:r>
+              <w:rPr>
+                <w:noProof/>
+                <w:webHidden/>
+              </w:rPr>
+              <w:fldChar w:fldCharType="separate"/>
+            </w:r>
+            <w:r>
+              <w:rPr>
+                <w:noProof/>
+                <w:webHidden/>
+              </w:rPr>
+              <w:t>4</w:t>
+            </w:r>
+            <w:r>
+              <w:rPr>
+                <w:noProof/>
+                <w:webHidden/>
+              </w:rPr>
+              <w:fldChar w:fldCharType="end"/>
+            </w:r>
+          </w:hyperlink>
+        </w:p>
+        <w:p>
+          <w:pPr>
+            <w:pStyle w:val="Verzeichnis2"/>
+            <w:tabs>
+              <w:tab w:val="right" w:leader="dot" w:pos="9062"/>
+            </w:tabs>
+            <w:rPr>
+              <w:rFonts w:eastAsiaTheme="minorEastAsia"/>
+              <w:noProof/>
+              <w:lang w:eastAsia="de-AT"/>
+            </w:rPr>
+          </w:pPr>
+          <w:hyperlink w:anchor="_Toc180005523" w:history="1">
+            <w:r>
+              <w:rPr>
+                <w:rStyle w:val="Hyperlink"/>
+                <w:noProof/>
+              </w:rPr>
+              <w:t>UserService</w:t>
+            </w:r>
+            <w:r>
+              <w:rPr>
+                <w:noProof/>
+                <w:webHidden/>
+              </w:rPr>
+              <w:tab/>
+            </w:r>
+            <w:r>
+              <w:rPr>
+                <w:noProof/>
+                <w:webHidden/>
+              </w:rPr>
+              <w:fldChar w:fldCharType="begin"/>
+            </w:r>
+            <w:r>
+              <w:rPr>
+                <w:noProof/>
+                <w:webHidden/>
+              </w:rPr>
+              <w:instrText xml:space="preserve"> PAGEREF _Toc180005523 \h </w:instrText>
+            </w:r>
+            <w:r>
+              <w:rPr>
+                <w:noProof/>
+                <w:webHidden/>
+              </w:rPr>
+            </w:r>
+            <w:r>
+              <w:rPr>
+                <w:noProof/>
+                <w:webHidden/>
+              </w:rPr>
+              <w:fldChar w:fldCharType="separate"/>
+            </w:r>
+            <w:r>
+              <w:rPr>
+                <w:noProof/>
+                <w:webHidden/>
+              </w:rPr>
+              <w:t>4</w:t>
+            </w:r>
+            <w:r>
+              <w:rPr>
+                <w:noProof/>
+                <w:webHidden/>
+              </w:rPr>
+              <w:fldChar w:fldCharType="end"/>
+            </w:r>
+          </w:hyperlink>
+        </w:p>
+        <w:p>
+          <w:pPr>
+            <w:pStyle w:val="Verzeichnis1"/>
+            <w:tabs>
+              <w:tab w:val="right" w:leader="dot" w:pos="9062"/>
+            </w:tabs>
+            <w:rPr>
+              <w:rFonts w:eastAsiaTheme="minorEastAsia"/>
+              <w:noProof/>
+              <w:lang w:eastAsia="de-AT"/>
+            </w:rPr>
+          </w:pPr>
+          <w:hyperlink w:anchor="_Toc180005524" w:history="1">
+            <w:r>
+              <w:rPr>
+                <w:rStyle w:val="Hyperlink"/>
+                <w:noProof/>
+              </w:rPr>
+              <w:t>Unit Tests</w:t>
+            </w:r>
+            <w:r>
+              <w:rPr>
+                <w:noProof/>
+                <w:webHidden/>
+              </w:rPr>
+              <w:tab/>
+            </w:r>
+            <w:r>
+              <w:rPr>
+                <w:noProof/>
+                <w:webHidden/>
+              </w:rPr>
+              <w:fldChar w:fldCharType="begin"/>
+            </w:r>
+            <w:r>
+              <w:rPr>
+                <w:noProof/>
+                <w:webHidden/>
+              </w:rPr>
+              <w:instrText xml:space="preserve"> PAGEREF _Toc180005524 \h </w:instrText>
+            </w:r>
+            <w:r>
+              <w:rPr>
+                <w:noProof/>
+                <w:webHidden/>
+              </w:rPr>
+            </w:r>
+            <w:r>
+              <w:rPr>
+                <w:noProof/>
+                <w:webHidden/>
+              </w:rPr>
+              <w:fldChar w:fldCharType="separate"/>
+            </w:r>
+            <w:r>
+              <w:rPr>
+                <w:noProof/>
+                <w:webHidden/>
+              </w:rPr>
+              <w:t>5</w:t>
+            </w:r>
+            <w:r>
+              <w:rPr>
+                <w:noProof/>
+                <w:webHidden/>
+              </w:rPr>
+              <w:fldChar w:fldCharType="end"/>
+            </w:r>
+          </w:hyperlink>
+        </w:p>
+        <w:p>
+          <w:pPr>
+            <w:pStyle w:val="Verzeichnis1"/>
+            <w:tabs>
+              <w:tab w:val="right" w:leader="dot" w:pos="9062"/>
+            </w:tabs>
+            <w:rPr>
+              <w:rFonts w:eastAsiaTheme="minorEastAsia"/>
+              <w:noProof/>
+              <w:lang w:eastAsia="de-AT"/>
+            </w:rPr>
+          </w:pPr>
+          <w:hyperlink w:anchor="_Toc180005525" w:history="1">
+            <w:r>
+              <w:rPr>
+                <w:rStyle w:val="Hyperlink"/>
+                <w:noProof/>
+              </w:rPr>
+              <w:t>Anmerkungen:</w:t>
+            </w:r>
+            <w:r>
+              <w:rPr>
+                <w:noProof/>
+                <w:webHidden/>
+              </w:rPr>
+              <w:tab/>
+            </w:r>
+            <w:r>
+              <w:rPr>
+                <w:noProof/>
+                <w:webHidden/>
+              </w:rPr>
+              <w:fldChar w:fldCharType="begin"/>
+            </w:r>
+            <w:r>
+              <w:rPr>
+                <w:noProof/>
+                <w:webHidden/>
+              </w:rPr>
+              <w:instrText xml:space="preserve"> PAGEREF _Toc180005525 \h </w:instrText>
+            </w:r>
+            <w:r>
+              <w:rPr>
+                <w:noProof/>
+                <w:webHidden/>
+              </w:rPr>
+            </w:r>
+            <w:r>
+              <w:rPr>
+                <w:noProof/>
+                <w:webHidden/>
+              </w:rPr>
+              <w:fldChar w:fldCharType="separate"/>
+            </w:r>
+            <w:r>
+              <w:rPr>
+                <w:noProof/>
+                <w:webHidden/>
+              </w:rPr>
+              <w:t>5</w:t>
+            </w:r>
+            <w:r>
+              <w:rPr>
+                <w:noProof/>
+                <w:webHidden/>
+              </w:rPr>
+              <w:fldChar w:fldCharType="end"/>
+            </w:r>
+          </w:hyperlink>
+        </w:p>
+        <w:p>
+          <w:pPr>
+            <w:pStyle w:val="Verzeichnis1"/>
+            <w:tabs>
+              <w:tab w:val="right" w:leader="dot" w:pos="9062"/>
+            </w:tabs>
+            <w:rPr>
+              <w:rFonts w:eastAsiaTheme="minorEastAsia"/>
+              <w:noProof/>
+              <w:lang w:eastAsia="de-AT"/>
+            </w:rPr>
+          </w:pPr>
+          <w:hyperlink w:anchor="_Toc180005526" w:history="1">
+            <w:r>
+              <w:rPr>
+                <w:rStyle w:val="Hyperlink"/>
+                <w:noProof/>
+              </w:rPr>
+              <w:t>Zeitinvestment</w:t>
+            </w:r>
+            <w:r>
+              <w:rPr>
+                <w:noProof/>
+                <w:webHidden/>
+              </w:rPr>
+              <w:tab/>
+            </w:r>
+            <w:r>
+              <w:rPr>
+                <w:noProof/>
+                <w:webHidden/>
+              </w:rPr>
+              <w:fldChar w:fldCharType="begin"/>
+            </w:r>
+            <w:r>
+              <w:rPr>
+                <w:noProof/>
+                <w:webHidden/>
+              </w:rPr>
+              <w:instrText xml:space="preserve"> PAGEREF _Toc180005526 \h </w:instrText>
+            </w:r>
+            <w:r>
+              <w:rPr>
+                <w:noProof/>
+                <w:webHidden/>
+              </w:rPr>
+            </w:r>
+            <w:r>
+              <w:rPr>
+                <w:noProof/>
+                <w:webHidden/>
+              </w:rPr>
+              <w:fldChar w:fldCharType="separate"/>
+            </w:r>
+            <w:r>
+              <w:rPr>
+                <w:noProof/>
+                <w:webHidden/>
+              </w:rPr>
+              <w:t>5</w:t>
+            </w:r>
+            <w:r>
+              <w:rPr>
+                <w:noProof/>
+                <w:webHidden/>
+              </w:rPr>
+              <w:fldChar w:fldCharType="end"/>
+            </w:r>
+          </w:hyperlink>
+        </w:p>
+        <w:p>
+          <w:r>
+            <w:rPr>
+              <w:b/>
+              <w:bCs/>
+              <w:lang w:val="de-DE"/>
+            </w:rPr>
+            <w:fldChar w:fldCharType="end"/>
+          </w:r>
+        </w:p>
+      </w:sdtContent>
+    </w:sdt>
     <w:p>
       <w:pPr>
         <w:pStyle w:val="berschrift1"/>
       </w:pPr>
+      <w:bookmarkStart w:id="0" w:name="_Toc180005507"/>
+      <w:proofErr w:type="spellStart"/>
+      <w:r>
+        <w:t>GitHub</w:t>
+      </w:r>
+      <w:proofErr w:type="spellEnd"/>
+      <w:r>
+        <w:t xml:space="preserve"> Link</w:t>
+      </w:r>
+      <w:bookmarkStart w:id="1" w:name="_GoBack"/>
+      <w:bookmarkEnd w:id="0"/>
+      <w:bookmarkEnd w:id="1"/>
+    </w:p>
+    <w:p>
+      <w:r>
+        <w:t>https://github.com/Marcel19985/MCTG_Goessl</w:t>
+      </w:r>
+    </w:p>
+    <w:p>
+      <w:pPr>
+        <w:pStyle w:val="berschrift1"/>
+      </w:pPr>
+      <w:bookmarkStart w:id="2" w:name="_Toc180005508"/>
+      <w:r>
+        <w:t>Klassendiagramm</w:t>
+      </w:r>
+      <w:bookmarkEnd w:id="2"/>
+    </w:p>
+    <w:p>
+      <w:r>
+        <w:t>Eine detaillierte Struktur kann dem Klassendiagramm entnommen werden. Dieses wurde mit draw.io erstellt und kann daher mit dieser Anwendung geöffnet werden.</w:t>
+      </w:r>
+      <w:r>
+        <w:t xml:space="preserve"> Ich habe mich für draw.io entschieden, weil wir dafür eine kurze Einführung im letzten Semester erhalten haben und ich seitdem damit arbeite.</w:t>
+      </w:r>
+      <w:r>
+        <w:t xml:space="preserve"> Eine .</w:t>
+      </w:r>
+      <w:proofErr w:type="spellStart"/>
+      <w:r>
+        <w:t>io</w:t>
+      </w:r>
+      <w:proofErr w:type="spellEnd"/>
+      <w:r>
+        <w:t xml:space="preserve"> Datei befindet sich in der Abgabe. Überblick:</w:t>
+      </w:r>
+    </w:p>
+    <w:p>
+      <w:r>
+        <w:lastRenderedPageBreak/>
+        <w:drawing>
+          <wp:inline distT="0" distB="0" distL="0" distR="0" wp14:anchorId="7779FE1B" wp14:editId="723F9868">
+            <wp:extent cx="5760720" cy="5113020"/>
+            <wp:effectExtent l="0" t="0" r="0" b="0"/>
+            <wp:docPr id="1" name="Grafik 1"/>
+            <wp:cNvGraphicFramePr>
+              <a:graphicFrameLocks xmlns:a="http://schemas.openxmlformats.org/drawingml/2006/main" noChangeAspect="1"/>
+            </wp:cNvGraphicFramePr>
+            <a:graphic xmlns:a="http://schemas.openxmlformats.org/drawingml/2006/main">
+              <a:graphicData uri="http://schemas.openxmlformats.org/drawingml/2006/picture">
+                <pic:pic xmlns:pic="http://schemas.openxmlformats.org/drawingml/2006/picture">
+                  <pic:nvPicPr>
+                    <pic:cNvPr id="1" name=""/>
+                    <pic:cNvPicPr/>
+                  </pic:nvPicPr>
+                  <pic:blipFill>
+                    <a:blip r:embed="rId8"/>
+                    <a:stretch>
+                      <a:fillRect/>
+                    </a:stretch>
+                  </pic:blipFill>
+                  <pic:spPr>
+                    <a:xfrm>
+                      <a:off x="0" y="0"/>
+                      <a:ext cx="5760720" cy="5113020"/>
+                    </a:xfrm>
+                    <a:prstGeom prst="rect">
+                      <a:avLst/>
+                    </a:prstGeom>
+                  </pic:spPr>
+                </pic:pic>
+              </a:graphicData>
+            </a:graphic>
+          </wp:inline>
+        </w:drawing>
+      </w:r>
+    </w:p>
+    <w:p>
+      <w:pPr>
+        <w:pStyle w:val="berschrift1"/>
+      </w:pPr>
+      <w:bookmarkStart w:id="3" w:name="_Toc180005509"/>
+      <w:r>
+        <w:t>Layer</w:t>
+      </w:r>
+      <w:bookmarkEnd w:id="3"/>
+    </w:p>
+    <w:p>
+      <w:r>
+        <w:drawing>
+          <wp:anchor distT="0" distB="0" distL="114300" distR="114300" simplePos="0" relativeHeight="251658240" behindDoc="1" locked="0" layoutInCell="1" allowOverlap="1">
+            <wp:simplePos x="0" y="0"/>
+            <wp:positionH relativeFrom="column">
+              <wp:posOffset>-1252</wp:posOffset>
+            </wp:positionH>
+            <wp:positionV relativeFrom="paragraph">
+              <wp:posOffset>1850</wp:posOffset>
+            </wp:positionV>
+            <wp:extent cx="1950368" cy="3464087"/>
+            <wp:effectExtent l="0" t="0" r="0" b="3175"/>
+            <wp:wrapTight wrapText="bothSides">
+              <wp:wrapPolygon edited="0">
+                <wp:start x="0" y="0"/>
+                <wp:lineTo x="0" y="21501"/>
+                <wp:lineTo x="21312" y="21501"/>
+                <wp:lineTo x="21312" y="0"/>
+                <wp:lineTo x="0" y="0"/>
+              </wp:wrapPolygon>
+            </wp:wrapTight>
+            <wp:docPr id="2" name="Grafik 2"/>
+            <wp:cNvGraphicFramePr>
+              <a:graphicFrameLocks xmlns:a="http://schemas.openxmlformats.org/drawingml/2006/main" noChangeAspect="1"/>
+            </wp:cNvGraphicFramePr>
+            <a:graphic xmlns:a="http://schemas.openxmlformats.org/drawingml/2006/main">
+              <a:graphicData uri="http://schemas.openxmlformats.org/drawingml/2006/picture">
+                <pic:pic xmlns:pic="http://schemas.openxmlformats.org/drawingml/2006/picture">
+                  <pic:nvPicPr>
+                    <pic:cNvPr id="1" name=""/>
+                    <pic:cNvPicPr/>
+                  </pic:nvPicPr>
+                  <pic:blipFill>
+                    <a:blip r:embed="rId9">
+                      <a:extLst>
+                        <a:ext uri="{28A0092B-C50C-407E-A947-70E740481C1C}">
+                          <a14:useLocalDpi xmlns:a14="http://schemas.microsoft.com/office/drawing/2010/main" val="0"/>
+                        </a:ext>
+                      </a:extLst>
+                    </a:blip>
+                    <a:stretch>
+                      <a:fillRect/>
+                    </a:stretch>
+                  </pic:blipFill>
+                  <pic:spPr>
+                    <a:xfrm>
+                      <a:off x="0" y="0"/>
+                      <a:ext cx="1950368" cy="3464087"/>
+                    </a:xfrm>
+                    <a:prstGeom prst="rect">
+                      <a:avLst/>
+                    </a:prstGeom>
+                  </pic:spPr>
+                </pic:pic>
+              </a:graphicData>
+            </a:graphic>
+            <wp14:sizeRelH relativeFrom="page">
+              <wp14:pctWidth>0</wp14:pctWidth>
+            </wp14:sizeRelH>
+            <wp14:sizeRelV relativeFrom="page">
+              <wp14:pctHeight>0</wp14:pctHeight>
+            </wp14:sizeRelV>
+          </wp:anchor>
+        </w:drawing>
+      </w:r>
+      <w:proofErr w:type="spellStart"/>
+      <w:r>
+        <w:t>services</w:t>
+      </w:r>
+      <w:proofErr w:type="spellEnd"/>
+      <w:r>
+        <w:t>: kümmern sich um Methoden, bei denen mit der Datenbank interagiert wird.</w:t>
+      </w:r>
+    </w:p>
+    <w:p>
+      <w:proofErr w:type="spellStart"/>
+      <w:r>
+        <w:t>server</w:t>
+      </w:r>
+      <w:proofErr w:type="spellEnd"/>
+      <w:r>
+        <w:t xml:space="preserve">: kümmert sich um Client </w:t>
+      </w:r>
+      <w:proofErr w:type="spellStart"/>
+      <w:r>
+        <w:t>Requests</w:t>
+      </w:r>
+      <w:proofErr w:type="spellEnd"/>
+      <w:r>
+        <w:t xml:space="preserve"> und Responses</w:t>
+      </w:r>
+    </w:p>
+    <w:p>
+      <w:proofErr w:type="spellStart"/>
+      <w:r>
+        <w:t>models</w:t>
+      </w:r>
+      <w:proofErr w:type="spellEnd"/>
+      <w:r>
+        <w:t>: Modellklassen</w:t>
+      </w:r>
+    </w:p>
+    <w:p>
+      <w:proofErr w:type="spellStart"/>
+      <w:r>
+        <w:t>handlers</w:t>
+      </w:r>
+      <w:proofErr w:type="spellEnd"/>
+      <w:r>
+        <w:t>: teilen die http Methoden auf, um unübersichtliche Dateien zu verhindern</w:t>
+      </w:r>
+    </w:p>
+    <w:p>
+      <w:proofErr w:type="spellStart"/>
+      <w:r>
+        <w:t>database</w:t>
+      </w:r>
+      <w:proofErr w:type="spellEnd"/>
+      <w:r>
+        <w:t>: stellt Verbindung zur Datenbank her</w:t>
+      </w:r>
+    </w:p>
+    <w:p>
+      <w:pPr>
+        <w:rPr>
+          <w:rFonts w:asciiTheme="majorHAnsi" w:eastAsiaTheme="majorEastAsia" w:hAnsiTheme="majorHAnsi" w:cstheme="majorBidi"/>
+          <w:color w:val="2E74B5" w:themeColor="accent1" w:themeShade="BF"/>
+          <w:sz w:val="32"/>
+          <w:szCs w:val="32"/>
+        </w:rPr>
+      </w:pPr>
+      <w:r>
+        <w:br w:type="page"/>
+      </w:r>
+    </w:p>
+    <w:p>
+      <w:pPr>
+        <w:pStyle w:val="berschrift1"/>
+      </w:pPr>
+      <w:bookmarkStart w:id="4" w:name="_Toc180005510"/>
+      <w:r>
+        <w:lastRenderedPageBreak/>
+        <w:t>Erklärung der Klassen</w:t>
+      </w:r>
+      <w:bookmarkEnd w:id="4"/>
+    </w:p>
+    <w:p>
+      <w:pPr>
+        <w:pStyle w:val="berschrift2"/>
+      </w:pPr>
+      <w:bookmarkStart w:id="5" w:name="_Toc180005511"/>
+      <w:proofErr w:type="spellStart"/>
+      <w:r>
+        <w:t>DatabaseConnector</w:t>
+      </w:r>
+      <w:bookmarkEnd w:id="5"/>
+      <w:proofErr w:type="spellEnd"/>
+    </w:p>
+    <w:p>
+      <w:r>
+        <w:t>Stellt eine Verbindung zur Datenbank mit den jeweiligen Eigenschaften (URL, Username und Passwort) her.</w:t>
+      </w:r>
+    </w:p>
+    <w:p>
+      <w:pPr>
+        <w:pStyle w:val="berschrift2"/>
+      </w:pPr>
+      <w:bookmarkStart w:id="6" w:name="_Toc180005512"/>
       <w:r>
         <w:t>Main</w:t>
       </w:r>
-    </w:p>
-    <w:p>
-      <w:bookmarkStart w:id="0" w:name="_GoBack"/>
-      <w:bookmarkEnd w:id="0"/>
-    </w:p>
-    <w:p/>
+      <w:bookmarkEnd w:id="6"/>
+    </w:p>
+    <w:p>
+      <w:proofErr w:type="spellStart"/>
+      <w:r>
+        <w:t>void</w:t>
+      </w:r>
+      <w:proofErr w:type="spellEnd"/>
+      <w:r>
+        <w:t xml:space="preserve"> </w:t>
+      </w:r>
+      <w:proofErr w:type="spellStart"/>
+      <w:r>
+        <w:t>main</w:t>
+      </w:r>
+      <w:proofErr w:type="spellEnd"/>
+      <w:r>
+        <w:t xml:space="preserve">(…): Startet einen </w:t>
+      </w:r>
+      <w:proofErr w:type="spellStart"/>
+      <w:r>
+        <w:t>ServerSocket</w:t>
+      </w:r>
+      <w:proofErr w:type="spellEnd"/>
+      <w:r>
+        <w:t xml:space="preserve"> auf Port 10001 (Portnummer ist im CURL Script vorgegeben. Sobald sich ein Client verbindet wird ein neues Thread erstellt und der </w:t>
+      </w:r>
+      <w:proofErr w:type="spellStart"/>
+      <w:r>
+        <w:t>clientSocket</w:t>
+      </w:r>
+      <w:proofErr w:type="spellEnd"/>
+      <w:r>
+        <w:t xml:space="preserve"> wird in der Klasse </w:t>
+      </w:r>
+      <w:proofErr w:type="spellStart"/>
+      <w:r>
+        <w:t>HttpServer</w:t>
+      </w:r>
+      <w:proofErr w:type="spellEnd"/>
+      <w:r>
+        <w:t xml:space="preserve"> weiterverarbeitet.</w:t>
+      </w:r>
+    </w:p>
+    <w:p>
+      <w:pPr>
+        <w:pStyle w:val="berschrift2"/>
+      </w:pPr>
+      <w:bookmarkStart w:id="7" w:name="_Toc180005513"/>
+      <w:proofErr w:type="spellStart"/>
+      <w:r>
+        <w:t>HttpServer</w:t>
+      </w:r>
+      <w:bookmarkEnd w:id="7"/>
+      <w:proofErr w:type="spellEnd"/>
+    </w:p>
+    <w:p>
+      <w:proofErr w:type="spellStart"/>
+      <w:r>
+        <w:t>void</w:t>
+      </w:r>
+      <w:proofErr w:type="spellEnd"/>
+      <w:r>
+        <w:t xml:space="preserve"> </w:t>
+      </w:r>
+      <w:proofErr w:type="spellStart"/>
+      <w:r>
+        <w:t>handleClient</w:t>
+      </w:r>
+      <w:proofErr w:type="spellEnd"/>
+      <w:r>
+        <w:t xml:space="preserve">(…): Liest aus dem </w:t>
+      </w:r>
+      <w:proofErr w:type="spellStart"/>
+      <w:r>
+        <w:t>clientSocket</w:t>
+      </w:r>
+      <w:proofErr w:type="spellEnd"/>
+      <w:r>
+        <w:t xml:space="preserve"> die </w:t>
+      </w:r>
+      <w:r>
+        <w:t>HTTP</w:t>
+      </w:r>
+      <w:r>
+        <w:t xml:space="preserve"> Request Line und die </w:t>
+      </w:r>
+      <w:proofErr w:type="spellStart"/>
+      <w:r>
+        <w:t>headers</w:t>
+      </w:r>
+      <w:proofErr w:type="spellEnd"/>
+      <w:r>
+        <w:t xml:space="preserve"> aus und speichert diese jeweils als Objekt. Der Request Body wird als String gespeichert und weiterverarbeitet. Abhängig von der </w:t>
+      </w:r>
+      <w:r>
+        <w:t>HTTP</w:t>
+      </w:r>
+      <w:r>
+        <w:t xml:space="preserve"> Methode wird eine der folgenden Methoden aufgerufen, die die jeweilige CRUD Operation ausführt:</w:t>
+      </w:r>
+    </w:p>
+    <w:p>
+      <w:pPr>
+        <w:pStyle w:val="Listenabsatz"/>
+        <w:numPr>
+          <w:ilvl w:val="0"/>
+          <w:numId w:val="1"/>
+        </w:numPr>
+      </w:pPr>
+      <w:proofErr w:type="spellStart"/>
+      <w:r>
+        <w:t>handlePostRequest</w:t>
+      </w:r>
+      <w:proofErr w:type="spellEnd"/>
+    </w:p>
+    <w:p>
+      <w:pPr>
+        <w:pStyle w:val="Listenabsatz"/>
+        <w:numPr>
+          <w:ilvl w:val="0"/>
+          <w:numId w:val="1"/>
+        </w:numPr>
+      </w:pPr>
+      <w:proofErr w:type="spellStart"/>
+      <w:r>
+        <w:t>handleGetRequest</w:t>
+      </w:r>
+      <w:proofErr w:type="spellEnd"/>
+    </w:p>
+    <w:p>
+      <w:pPr>
+        <w:pStyle w:val="Listenabsatz"/>
+        <w:numPr>
+          <w:ilvl w:val="0"/>
+          <w:numId w:val="1"/>
+        </w:numPr>
+      </w:pPr>
+      <w:proofErr w:type="spellStart"/>
+      <w:r>
+        <w:t>handlePutRequest</w:t>
+      </w:r>
+      <w:proofErr w:type="spellEnd"/>
+    </w:p>
+    <w:p>
+      <w:pPr>
+        <w:pStyle w:val="Listenabsatz"/>
+        <w:numPr>
+          <w:ilvl w:val="0"/>
+          <w:numId w:val="1"/>
+        </w:numPr>
+      </w:pPr>
+      <w:proofErr w:type="spellStart"/>
+      <w:r>
+        <w:t>handleDeleteRequest</w:t>
+      </w:r>
+      <w:proofErr w:type="spellEnd"/>
+    </w:p>
+    <w:p>
+      <w:r>
+        <w:t xml:space="preserve">Für jede dieser Methode wurde eine eigene Klasse erstellt, </w:t>
+      </w:r>
+      <w:r>
+        <w:t>die sich im Package „</w:t>
+      </w:r>
+      <w:proofErr w:type="spellStart"/>
+      <w:r>
+        <w:t>handlers</w:t>
+      </w:r>
+      <w:proofErr w:type="spellEnd"/>
+      <w:r>
+        <w:t xml:space="preserve">“ befinden. Diese Struktur habe ich erstellt, nachdem der Code sehr unübersichtlich in der </w:t>
+      </w:r>
+      <w:proofErr w:type="spellStart"/>
+      <w:r>
+        <w:t>handleClient</w:t>
+      </w:r>
+      <w:proofErr w:type="spellEnd"/>
+      <w:r>
+        <w:t xml:space="preserve"> Methode wurde (zunächst wurden alle Methoden in </w:t>
+      </w:r>
+      <w:proofErr w:type="spellStart"/>
+      <w:r>
+        <w:t>if-else</w:t>
+      </w:r>
+      <w:proofErr w:type="spellEnd"/>
+      <w:r>
+        <w:t xml:space="preserve"> Blöcken abgearbeitet, wodurch seit dem Hinzufügen aller API Endpoints sehr vielen Zeilen entstanden sind).</w:t>
+      </w:r>
+    </w:p>
+    <w:p>
+      <w:pPr>
+        <w:pStyle w:val="berschrift2"/>
+      </w:pPr>
+      <w:bookmarkStart w:id="8" w:name="_Toc180005514"/>
+      <w:proofErr w:type="spellStart"/>
+      <w:r>
+        <w:t>HttpRequestLine</w:t>
+      </w:r>
+      <w:proofErr w:type="spellEnd"/>
+      <w:r>
+        <w:t xml:space="preserve"> und </w:t>
+      </w:r>
+      <w:proofErr w:type="spellStart"/>
+      <w:r>
+        <w:t>HttpHeaders</w:t>
+      </w:r>
+      <w:bookmarkEnd w:id="8"/>
+      <w:proofErr w:type="spellEnd"/>
+    </w:p>
+    <w:p>
+      <w:r>
+        <w:t>Durch diese Klassen lassen sich die Request Line und Headers als Objekte abspeichern. Die Klassen enthalten nützliche Methoden, um ein Request übersichtlicher bearbeiten zu können.</w:t>
+      </w:r>
+    </w:p>
+    <w:p>
+      <w:pPr>
+        <w:pStyle w:val="berschrift2"/>
+      </w:pPr>
+      <w:bookmarkStart w:id="9" w:name="_Toc180005515"/>
+      <w:proofErr w:type="spellStart"/>
+      <w:r>
+        <w:t>DeleteRequestHandler</w:t>
+      </w:r>
+      <w:proofErr w:type="spellEnd"/>
+      <w:r>
+        <w:t xml:space="preserve">, </w:t>
+      </w:r>
+      <w:proofErr w:type="spellStart"/>
+      <w:r>
+        <w:t>GetRequestHandler</w:t>
+      </w:r>
+      <w:proofErr w:type="spellEnd"/>
+      <w:r>
+        <w:t xml:space="preserve"> und </w:t>
+      </w:r>
+      <w:proofErr w:type="spellStart"/>
+      <w:r>
+        <w:t>PutRequestHandler</w:t>
+      </w:r>
+      <w:bookmarkEnd w:id="9"/>
+      <w:proofErr w:type="spellEnd"/>
+    </w:p>
+    <w:p>
+      <w:r>
+        <w:t>All diese Klassen enthalten Methoden, um die Logik basierend auf dem Pfad (z.B. „/</w:t>
+      </w:r>
+      <w:proofErr w:type="spellStart"/>
+      <w:r>
+        <w:t>tradings</w:t>
+      </w:r>
+      <w:proofErr w:type="spellEnd"/>
+      <w:r>
+        <w:t>“) auszuführen. Bis jetzt werden hier lediglich die API</w:t>
+      </w:r>
+      <w:r>
+        <w:t xml:space="preserve"> Endpoints definiert</w:t>
+      </w:r>
+      <w:r>
+        <w:t xml:space="preserve">. Es wird bei einem jeweiligen Aufruf nur eine http 501 Response („Not </w:t>
+      </w:r>
+      <w:proofErr w:type="spellStart"/>
+      <w:r>
+        <w:t>Implementd</w:t>
+      </w:r>
+      <w:proofErr w:type="spellEnd"/>
+      <w:r>
+        <w:t>“) zurückgegeben.</w:t>
+      </w:r>
+    </w:p>
+    <w:p>
+      <w:pPr>
+        <w:pStyle w:val="berschrift2"/>
+      </w:pPr>
+      <w:bookmarkStart w:id="10" w:name="_Toc180005516"/>
+      <w:proofErr w:type="spellStart"/>
+      <w:r>
+        <w:t>PostRequestHandler</w:t>
+      </w:r>
+      <w:bookmarkEnd w:id="10"/>
+      <w:proofErr w:type="spellEnd"/>
+    </w:p>
+    <w:p>
+      <w:proofErr w:type="spellStart"/>
+      <w:r>
+        <w:t>handlePostRequest</w:t>
+      </w:r>
+      <w:proofErr w:type="spellEnd"/>
+      <w:r>
+        <w:t>(…): Basierend auf dem Pfad („/</w:t>
+      </w:r>
+      <w:proofErr w:type="spellStart"/>
+      <w:r>
+        <w:t>users</w:t>
+      </w:r>
+      <w:proofErr w:type="spellEnd"/>
+      <w:r>
+        <w:t>“ für die Registrierung, „/</w:t>
+      </w:r>
+      <w:proofErr w:type="spellStart"/>
+      <w:r>
+        <w:t>sessions</w:t>
+      </w:r>
+      <w:proofErr w:type="spellEnd"/>
+      <w:r>
+        <w:t>“ für die Anmeldung oder „/</w:t>
+      </w:r>
+      <w:proofErr w:type="spellStart"/>
+      <w:r>
+        <w:t>packages</w:t>
+      </w:r>
+      <w:proofErr w:type="spellEnd"/>
+      <w:r>
+        <w:t xml:space="preserve">“ für das Erstellen neuer Packages) wird die jeweilige Anfrage verarbeitet. Der Ablauf ist bei den ersten beiden ähnlich: Aus den JSON-Daten wird ein Objekt erstellt und die Registrierung/Anmeldung durchgeführt. </w:t>
+      </w:r>
+      <w:r>
+        <w:t>Abhängig vom Erfolg der Durchführung, wird die jeweilige Response erstellt und an den Client zurück gesendet.</w:t>
+      </w:r>
+    </w:p>
+    <w:p>
+      <w:r>
+        <w:t xml:space="preserve">Bei der Erstellung neuer Packages wird zunächst geprüft, ob ein Admin-Token übermittelt wurde. Danach wird das übermittelte JSON in einer Liste gespeichert, in der jedes Element eine </w:t>
+      </w:r>
+      <w:proofErr w:type="spellStart"/>
+      <w:r>
+        <w:t>Map</w:t>
+      </w:r>
+      <w:proofErr w:type="spellEnd"/>
+      <w:r>
+        <w:t xml:space="preserve"> (Key-Value Pair) ist. Es ist noch nicht möglich, Card Objekte zu erstellen, da noch nicht klar ist um welches Objekt es sich handelt (</w:t>
+      </w:r>
+      <w:proofErr w:type="spellStart"/>
+      <w:r>
+        <w:t>MonsterCard</w:t>
+      </w:r>
+      <w:proofErr w:type="spellEnd"/>
+      <w:r>
+        <w:t xml:space="preserve"> vs. </w:t>
+      </w:r>
+      <w:proofErr w:type="spellStart"/>
+      <w:r>
+        <w:t>SpellCard</w:t>
+      </w:r>
+      <w:proofErr w:type="spellEnd"/>
+      <w:r>
+        <w:t>). Hier habe ich mich</w:t>
+      </w:r>
+      <w:r>
+        <w:t xml:space="preserve"> nämlich</w:t>
+      </w:r>
+      <w:r>
+        <w:t xml:space="preserve"> für Vererbung entschieden, weil </w:t>
+      </w:r>
+      <w:r>
+        <w:t>die</w:t>
+      </w:r>
+      <w:r>
+        <w:t xml:space="preserve"> Karten für die </w:t>
+      </w:r>
+      <w:proofErr w:type="spellStart"/>
+      <w:r>
+        <w:t>Battles</w:t>
+      </w:r>
+      <w:proofErr w:type="spellEnd"/>
+      <w:r>
+        <w:t xml:space="preserve"> unterschiedliche Implementierungen bekommen werden. Mithilfe einer </w:t>
+      </w:r>
+      <w:proofErr w:type="spellStart"/>
+      <w:r>
+        <w:t>CardFactory</w:t>
+      </w:r>
+      <w:proofErr w:type="spellEnd"/>
+      <w:r>
+        <w:t>- Klasse werden aus jedem Elemente der Liste (jede Karte) zu den jeweiligen Card- Objekten. Diese werden in der Datenbank in den Tabelle Cards und Packages abgebildet.</w:t>
+      </w:r>
+    </w:p>
+    <w:p>
+      <w:pPr>
+        <w:pStyle w:val="berschrift2"/>
+      </w:pPr>
+      <w:bookmarkStart w:id="11" w:name="_Toc180005517"/>
+      <w:r>
+        <w:lastRenderedPageBreak/>
+        <w:t>Card</w:t>
+      </w:r>
+      <w:bookmarkEnd w:id="11"/>
+    </w:p>
+    <w:p>
+      <w:r>
+        <w:t xml:space="preserve">Diese Klasse enthält alle Attribute für eine Karte laut Angabe. Der </w:t>
+      </w:r>
+      <w:proofErr w:type="spellStart"/>
+      <w:r>
+        <w:t>ElementType</w:t>
+      </w:r>
+      <w:proofErr w:type="spellEnd"/>
+      <w:r>
+        <w:t xml:space="preserve"> (</w:t>
+      </w:r>
+      <w:proofErr w:type="spellStart"/>
+      <w:r>
+        <w:t>Fire</w:t>
+      </w:r>
+      <w:proofErr w:type="spellEnd"/>
+      <w:r>
+        <w:t xml:space="preserve">, </w:t>
+      </w:r>
+      <w:proofErr w:type="spellStart"/>
+      <w:r>
+        <w:t>Water</w:t>
+      </w:r>
+      <w:proofErr w:type="spellEnd"/>
+      <w:r>
+        <w:t xml:space="preserve"> oder Normal) wurde als ENUM definiert. Konstruktor und Getter sind implementiert. Es handelt sich um eine abstrakte Klasse, da die Methode </w:t>
+      </w:r>
+      <w:proofErr w:type="spellStart"/>
+      <w:r>
+        <w:t>getCardType</w:t>
+      </w:r>
+      <w:proofErr w:type="spellEnd"/>
+      <w:r>
+        <w:t xml:space="preserve">() erst in den </w:t>
+      </w:r>
+      <w:proofErr w:type="spellStart"/>
+      <w:r>
+        <w:t>Kindklassen</w:t>
+      </w:r>
+      <w:proofErr w:type="spellEnd"/>
+      <w:r>
+        <w:t xml:space="preserve"> </w:t>
+      </w:r>
+      <w:proofErr w:type="spellStart"/>
+      <w:r>
+        <w:t>SpellCard</w:t>
+      </w:r>
+      <w:proofErr w:type="spellEnd"/>
+      <w:r>
+        <w:t xml:space="preserve"> und </w:t>
+      </w:r>
+      <w:proofErr w:type="spellStart"/>
+      <w:r>
+        <w:t>MonsterCard</w:t>
+      </w:r>
+      <w:proofErr w:type="spellEnd"/>
+      <w:r>
+        <w:t xml:space="preserve"> implementiert werden.</w:t>
+      </w:r>
+    </w:p>
+    <w:p>
+      <w:r>
+        <w:t xml:space="preserve">In der Datenbank besteht eine 1:n Beziehung zwischen </w:t>
+      </w:r>
+      <w:proofErr w:type="spellStart"/>
+      <w:r>
+        <w:t>cards</w:t>
+      </w:r>
+      <w:proofErr w:type="spellEnd"/>
+      <w:r>
+        <w:t xml:space="preserve"> und </w:t>
+      </w:r>
+      <w:proofErr w:type="spellStart"/>
+      <w:r>
+        <w:t>packages</w:t>
+      </w:r>
+      <w:proofErr w:type="spellEnd"/>
+      <w:r>
+        <w:t xml:space="preserve">, wodurch </w:t>
+      </w:r>
+      <w:proofErr w:type="spellStart"/>
+      <w:r>
+        <w:t>cards</w:t>
+      </w:r>
+      <w:proofErr w:type="spellEnd"/>
+      <w:r>
+        <w:t xml:space="preserve"> einen </w:t>
+      </w:r>
+      <w:proofErr w:type="spellStart"/>
+      <w:r>
+        <w:t>Fremschlüssel</w:t>
+      </w:r>
+      <w:proofErr w:type="spellEnd"/>
+      <w:r>
+        <w:t xml:space="preserve"> auf </w:t>
+      </w:r>
+      <w:proofErr w:type="spellStart"/>
+      <w:r>
+        <w:t>packages</w:t>
+      </w:r>
+      <w:proofErr w:type="spellEnd"/>
+      <w:r>
+        <w:t xml:space="preserve"> enthalten.</w:t>
+      </w:r>
+    </w:p>
+    <w:p>
+      <w:pPr>
+        <w:pStyle w:val="berschrift2"/>
+      </w:pPr>
+      <w:bookmarkStart w:id="12" w:name="_Toc180005518"/>
+      <w:proofErr w:type="spellStart"/>
+      <w:r>
+        <w:t>CardFactory</w:t>
+      </w:r>
+      <w:bookmarkEnd w:id="12"/>
+      <w:proofErr w:type="spellEnd"/>
+    </w:p>
+    <w:p>
+      <w:r>
+        <w:t xml:space="preserve">Card </w:t>
+      </w:r>
+      <w:proofErr w:type="spellStart"/>
+      <w:r>
+        <w:t>createCard</w:t>
+      </w:r>
+      <w:proofErr w:type="spellEnd"/>
+      <w:r>
+        <w:t xml:space="preserve">(…): Erstellt eine Karte der </w:t>
+      </w:r>
+      <w:proofErr w:type="spellStart"/>
+      <w:r>
+        <w:t>Kindklassen</w:t>
+      </w:r>
+      <w:proofErr w:type="spellEnd"/>
+      <w:r>
+        <w:t xml:space="preserve"> (</w:t>
+      </w:r>
+      <w:proofErr w:type="spellStart"/>
+      <w:r>
+        <w:t>SpellCard</w:t>
+      </w:r>
+      <w:proofErr w:type="spellEnd"/>
+      <w:r>
+        <w:t xml:space="preserve"> oder </w:t>
+      </w:r>
+      <w:proofErr w:type="spellStart"/>
+      <w:r>
+        <w:t>MonsterCard</w:t>
+      </w:r>
+      <w:proofErr w:type="spellEnd"/>
+      <w:r>
+        <w:t xml:space="preserve">) basierend auf dem Namen, der im CURL </w:t>
+      </w:r>
+      <w:proofErr w:type="spellStart"/>
+      <w:r>
+        <w:t>command</w:t>
+      </w:r>
+      <w:proofErr w:type="spellEnd"/>
+      <w:r>
+        <w:t xml:space="preserve"> übergeben wird.</w:t>
+      </w:r>
+    </w:p>
+    <w:p>
+      <w:pPr>
+        <w:pStyle w:val="berschrift1"/>
+      </w:pPr>
+      <w:bookmarkStart w:id="13" w:name="_Toc180005519"/>
+      <w:r>
+        <w:t>Package</w:t>
+      </w:r>
+      <w:bookmarkEnd w:id="13"/>
+    </w:p>
+    <w:p>
+      <w:r>
+        <w:t xml:space="preserve">Enthält eine Liste für 5 Karten und dazugehörige </w:t>
+      </w:r>
+      <w:proofErr w:type="spellStart"/>
+      <w:r>
+        <w:t>getter</w:t>
+      </w:r>
+      <w:proofErr w:type="spellEnd"/>
+      <w:r>
+        <w:t xml:space="preserve"> und einen Konstruktor. Ich habe mich </w:t>
+      </w:r>
+      <w:r>
+        <w:t>für eine Liste als Container entschieden, um bei Bedarf die Größe der Packages verändern zu können. Um Leistungs- und Speichereffizienz zu erhöhen könnte stattdessen auch ein Array verwendet werden.</w:t>
+      </w:r>
+    </w:p>
+    <w:p>
+      <w:pPr>
+        <w:pStyle w:val="berschrift2"/>
+      </w:pPr>
+      <w:bookmarkStart w:id="14" w:name="_Toc180005520"/>
+      <w:proofErr w:type="spellStart"/>
+      <w:r>
+        <w:t>PackageService</w:t>
+      </w:r>
+      <w:bookmarkEnd w:id="14"/>
+      <w:proofErr w:type="spellEnd"/>
+    </w:p>
+    <w:p>
+      <w:r>
+        <w:t xml:space="preserve">Kümmert sich um die Datenbank </w:t>
+      </w:r>
+      <w:proofErr w:type="spellStart"/>
+      <w:r>
+        <w:t>inserts</w:t>
+      </w:r>
+      <w:proofErr w:type="spellEnd"/>
+      <w:r>
+        <w:t xml:space="preserve"> rund um ein Package.</w:t>
+      </w:r>
+    </w:p>
+    <w:p>
+      <w:proofErr w:type="spellStart"/>
+      <w:r>
+        <w:t>boolean</w:t>
+      </w:r>
+      <w:proofErr w:type="spellEnd"/>
+      <w:r>
+        <w:t xml:space="preserve"> </w:t>
+      </w:r>
+      <w:proofErr w:type="spellStart"/>
+      <w:r>
+        <w:t>addPackage</w:t>
+      </w:r>
+      <w:proofErr w:type="spellEnd"/>
+      <w:r>
+        <w:t>(…): Fügt ein Package und die zugehörig</w:t>
+      </w:r>
+      <w:r>
+        <w:t>en Karten in die Datenbank ein.</w:t>
+      </w:r>
+      <w:r>
+        <w:br/>
+        <w:t xml:space="preserve">Dabei wird darauf geachtet, dass entweder beide Datenbank </w:t>
+      </w:r>
+      <w:proofErr w:type="spellStart"/>
+      <w:r>
+        <w:t>query’s</w:t>
+      </w:r>
+      <w:proofErr w:type="spellEnd"/>
+      <w:r>
+        <w:t xml:space="preserve"> erfolgreich durchgeführt werden oder keines davon. Damit wird verhindert, dass ein leeres Package (also ohne Karten) hinzugefügt wird.</w:t>
+      </w:r>
+    </w:p>
+    <w:p>
+      <w:pPr>
+        <w:pStyle w:val="berschrift2"/>
+      </w:pPr>
+      <w:bookmarkStart w:id="15" w:name="_Toc180005521"/>
+      <w:r>
+        <w:t>Stack</w:t>
+      </w:r>
+      <w:bookmarkEnd w:id="15"/>
+    </w:p>
+    <w:p>
+      <w:r>
+        <w:t>Enthält eine Liste für alle Karten, die ein Benutzer besitzt und zugehörige Methoden: hinzufügen und entfernen von Karten um Tradings in der Zukunft implementieren zu können.</w:t>
+      </w:r>
+    </w:p>
+    <w:p>
+      <w:pPr>
+        <w:pStyle w:val="berschrift2"/>
+      </w:pPr>
+      <w:bookmarkStart w:id="16" w:name="_Toc180005522"/>
+      <w:r>
+        <w:t>User</w:t>
+      </w:r>
+      <w:bookmarkEnd w:id="16"/>
+    </w:p>
+    <w:p>
+      <w:r>
+        <w:t xml:space="preserve">Enthält alle Attribute für den User. Derzeit werden noch nicht alle verwendet, da diese erst bei späteren CURL Befehlen eine Rolle spielen. Da die Attribut- Namen mit kleinem Anfangsbuchstaben beginnen sollen, werden diese mithilfe von </w:t>
+      </w:r>
+      <w:r>
+        <w:t>@</w:t>
+      </w:r>
+      <w:proofErr w:type="spellStart"/>
+      <w:r>
+        <w:t>JsonProperty</w:t>
+      </w:r>
+      <w:proofErr w:type="spellEnd"/>
+      <w:r>
+        <w:t xml:space="preserve"> zugewiesen. In den CURL Befehlen werden nämlich großgeschriebene Keys übergeben. Ich habe einige Methoden hinzugefügt (z.B. für den Kauf von Packages, um Karten vom Stack zu entfernen oder hinzuzufügen, </w:t>
+      </w:r>
+      <w:proofErr w:type="spellStart"/>
+      <w:r>
+        <w:t>getter</w:t>
+      </w:r>
+      <w:proofErr w:type="spellEnd"/>
+      <w:r>
+        <w:t xml:space="preserve"> und </w:t>
+      </w:r>
+      <w:proofErr w:type="spellStart"/>
+      <w:r>
+        <w:t>setter</w:t>
+      </w:r>
+      <w:proofErr w:type="spellEnd"/>
+      <w:r>
+        <w:t>. Viele davon werden derzeit noch nicht verwendet.</w:t>
+      </w:r>
+    </w:p>
+    <w:p>
+      <w:pPr>
+        <w:pStyle w:val="berschrift2"/>
+      </w:pPr>
+      <w:bookmarkStart w:id="17" w:name="_Toc180005523"/>
+      <w:proofErr w:type="spellStart"/>
+      <w:r>
+        <w:t>UserService</w:t>
+      </w:r>
+      <w:bookmarkEnd w:id="17"/>
+      <w:proofErr w:type="spellEnd"/>
+    </w:p>
+    <w:p>
+      <w:r>
+        <w:t>Kümmert sich um die</w:t>
+      </w:r>
+      <w:r>
+        <w:t xml:space="preserve"> Datenbank </w:t>
+      </w:r>
+      <w:proofErr w:type="spellStart"/>
+      <w:r>
+        <w:t>inserts</w:t>
+      </w:r>
+      <w:proofErr w:type="spellEnd"/>
+      <w:r>
+        <w:t xml:space="preserve"> der </w:t>
+      </w:r>
+      <w:proofErr w:type="spellStart"/>
+      <w:r>
+        <w:t>user</w:t>
+      </w:r>
+      <w:proofErr w:type="spellEnd"/>
+    </w:p>
+    <w:p>
+      <w:proofErr w:type="spellStart"/>
+      <w:r>
+        <w:t>boolean</w:t>
+      </w:r>
+      <w:proofErr w:type="spellEnd"/>
+      <w:r>
+        <w:t xml:space="preserve"> </w:t>
+      </w:r>
+      <w:proofErr w:type="spellStart"/>
+      <w:r>
+        <w:t>registerUser</w:t>
+      </w:r>
+      <w:proofErr w:type="spellEnd"/>
+      <w:r>
+        <w:t xml:space="preserve">(User </w:t>
+      </w:r>
+      <w:proofErr w:type="spellStart"/>
+      <w:r>
+        <w:t>user</w:t>
+      </w:r>
+      <w:proofErr w:type="spellEnd"/>
+      <w:r>
+        <w:t xml:space="preserve">): Stellt eine Datenbankverbindung her und fügt das übergebene Objekt in die Tabelle </w:t>
+      </w:r>
+      <w:proofErr w:type="spellStart"/>
+      <w:r>
+        <w:t>users</w:t>
+      </w:r>
+      <w:proofErr w:type="spellEnd"/>
+      <w:r>
+        <w:t xml:space="preserve"> ein. Falls der Benutzer bereits existiert, wird eine </w:t>
+      </w:r>
+      <w:proofErr w:type="spellStart"/>
+      <w:r>
+        <w:t>SQLException</w:t>
+      </w:r>
+      <w:proofErr w:type="spellEnd"/>
+      <w:r>
+        <w:t xml:space="preserve"> geworfen, da der </w:t>
+      </w:r>
+      <w:proofErr w:type="spellStart"/>
+      <w:r>
+        <w:t>username</w:t>
+      </w:r>
+      <w:proofErr w:type="spellEnd"/>
+      <w:r>
+        <w:t xml:space="preserve"> </w:t>
+      </w:r>
+      <w:proofErr w:type="spellStart"/>
+      <w:r>
+        <w:t>unique</w:t>
+      </w:r>
+      <w:proofErr w:type="spellEnd"/>
+      <w:r>
+        <w:t xml:space="preserve"> sein muss. Das braucht weniger Rechenaufwand als separat (extra SQL Abfrage) zu überprüfen, ob ein Benutzer bereits existiert.</w:t>
+      </w:r>
+    </w:p>
+    <w:p>
+      <w:proofErr w:type="spellStart"/>
+      <w:r>
+        <w:t>generateToken</w:t>
+      </w:r>
+      <w:proofErr w:type="spellEnd"/>
+      <w:r>
+        <w:t xml:space="preserve">(User </w:t>
+      </w:r>
+      <w:proofErr w:type="spellStart"/>
+      <w:r>
+        <w:t>user</w:t>
+      </w:r>
+      <w:proofErr w:type="spellEnd"/>
+      <w:r>
+        <w:t>)</w:t>
+      </w:r>
+      <w:r>
+        <w:t>: Generiert einen Token basierend auf dem übergebenen user- Objekt. An den Benutzernamen wird „-</w:t>
+      </w:r>
+      <w:proofErr w:type="spellStart"/>
+      <w:r>
+        <w:t>mtcgToken</w:t>
+      </w:r>
+      <w:proofErr w:type="spellEnd"/>
+      <w:r>
+        <w:t>“ angehängt.</w:t>
+      </w:r>
+    </w:p>
+    <w:p>
+      <w:proofErr w:type="spellStart"/>
+      <w:r>
+        <w:t>loginUser</w:t>
+      </w:r>
+      <w:proofErr w:type="spellEnd"/>
+      <w:r>
+        <w:t xml:space="preserve">(User </w:t>
+      </w:r>
+      <w:proofErr w:type="spellStart"/>
+      <w:r>
+        <w:t>user</w:t>
+      </w:r>
+      <w:proofErr w:type="spellEnd"/>
+      <w:r>
+        <w:t>)</w:t>
+      </w:r>
+      <w:r>
+        <w:t>: Meldet einen Benutzer an wenn ein zusammengehöriges Paar an Benutzernamen und Passwort übergeben wurde. Der Token wird nach der Anmeldung an den Client zurückgegeben.</w:t>
+      </w:r>
+    </w:p>
+    <w:p>
+      <w:pPr>
+        <w:pStyle w:val="berschrift1"/>
+      </w:pPr>
+      <w:bookmarkStart w:id="18" w:name="_Toc180005524"/>
+      <w:r>
+        <w:lastRenderedPageBreak/>
+        <w:t>Unit Tests</w:t>
+      </w:r>
+      <w:bookmarkEnd w:id="18"/>
+    </w:p>
+    <w:p>
+      <w:r>
+        <w:t>Es befinden sich grundlegende Tests für verschieden Klassen im Package „</w:t>
+      </w:r>
+      <w:proofErr w:type="spellStart"/>
+      <w:r>
+        <w:t>test</w:t>
+      </w:r>
+      <w:proofErr w:type="spellEnd"/>
+      <w:r>
+        <w:t>“. Diese sind hilfreich, sollten jedoch noch erweitert werden, um mehr Fälle abzudecken.</w:t>
+      </w:r>
+    </w:p>
+    <w:p>
+      <w:pPr>
+        <w:pStyle w:val="berschrift1"/>
+      </w:pPr>
+      <w:bookmarkStart w:id="19" w:name="_Toc180005525"/>
+      <w:r>
+        <w:t>Anmerkungen:</w:t>
+      </w:r>
+      <w:bookmarkEnd w:id="19"/>
+    </w:p>
+    <w:p>
+      <w:r>
+        <w:t>Bei allen Tabellen der Datenbank wird eine UUID als Primärschlüssel verwendet. Diese ist sicherer gegenüber</w:t>
+      </w:r>
+      <w:r>
+        <w:t xml:space="preserve"> einem fortlaufenden integer und die </w:t>
+      </w:r>
+      <w:proofErr w:type="spellStart"/>
+      <w:r>
+        <w:t>ID’s</w:t>
+      </w:r>
+      <w:proofErr w:type="spellEnd"/>
+      <w:r>
+        <w:t xml:space="preserve"> sind global eindeutig.</w:t>
+      </w:r>
+    </w:p>
+    <w:p>
+      <w:r>
+        <w:t xml:space="preserve">Bei allen Methoden, die Datenbank </w:t>
+      </w:r>
+      <w:proofErr w:type="spellStart"/>
+      <w:r>
+        <w:t>query’s</w:t>
+      </w:r>
+      <w:proofErr w:type="spellEnd"/>
+      <w:r>
+        <w:t xml:space="preserve"> ausführen, werden SQL </w:t>
+      </w:r>
+      <w:proofErr w:type="spellStart"/>
+      <w:r>
+        <w:t>exceptions</w:t>
+      </w:r>
+      <w:proofErr w:type="spellEnd"/>
+      <w:r>
+        <w:t xml:space="preserve"> geworden und </w:t>
+      </w:r>
+      <w:proofErr w:type="spellStart"/>
+      <w:r>
+        <w:t>gecatched</w:t>
+      </w:r>
+      <w:proofErr w:type="spellEnd"/>
+      <w:r>
+        <w:t>, um etwaige Fehlermeldungen zu sehen.</w:t>
+      </w:r>
+    </w:p>
+    <w:p>
+      <w:r>
+        <w:t>Für die Umwandlung von JSON in Java Objekte habe ich mich für Jackson entschieden. Dazu habe ich die meisten Informationen im Internet gefunden.</w:t>
+      </w:r>
+    </w:p>
+    <w:p>
+      <w:r>
+        <w:t xml:space="preserve">Die </w:t>
+      </w:r>
+      <w:proofErr w:type="spellStart"/>
+      <w:r>
+        <w:t>PostgreSQL</w:t>
+      </w:r>
+      <w:proofErr w:type="spellEnd"/>
+      <w:r>
+        <w:t xml:space="preserve"> Datenbank verwende ich über einen Docker, um Speicherplatz am Rechner zu schonen. Zu Docker gibt es einige Materialien im Internet, wodurch das Aufsetzen rasch möglich war.</w:t>
+      </w:r>
+    </w:p>
+    <w:p>
+      <w:r>
+        <w:t>Das Hinzufügen von Packages wurde bereits implementiert. Dadurch funktionieren folgende Punkte im CURL Script:</w:t>
+      </w:r>
+    </w:p>
+    <w:p>
+      <w:pPr>
+        <w:pStyle w:val="Listenabsatz"/>
+        <w:numPr>
+          <w:ilvl w:val="0"/>
+          <w:numId w:val="2"/>
+        </w:numPr>
+      </w:pPr>
+      <w:r>
+        <w:t>Create Users</w:t>
+      </w:r>
+    </w:p>
+    <w:p>
+      <w:pPr>
+        <w:pStyle w:val="Listenabsatz"/>
+        <w:numPr>
+          <w:ilvl w:val="0"/>
+          <w:numId w:val="2"/>
+        </w:numPr>
+      </w:pPr>
+      <w:r>
+        <w:t>Login Users</w:t>
+      </w:r>
+    </w:p>
+    <w:p>
+      <w:pPr>
+        <w:pStyle w:val="Listenabsatz"/>
+        <w:numPr>
+          <w:ilvl w:val="0"/>
+          <w:numId w:val="2"/>
+        </w:numPr>
+        <w:spacing w:after="0"/>
+        <w:ind w:left="714" w:hanging="357"/>
+      </w:pPr>
+      <w:proofErr w:type="spellStart"/>
+      <w:r>
+        <w:t>create</w:t>
+      </w:r>
+      <w:proofErr w:type="spellEnd"/>
+      <w:r>
+        <w:t xml:space="preserve"> </w:t>
+      </w:r>
+      <w:proofErr w:type="spellStart"/>
+      <w:r>
+        <w:t>packages</w:t>
+      </w:r>
+      <w:proofErr w:type="spellEnd"/>
+    </w:p>
+    <w:p>
+      <w:pPr>
+        <w:ind w:left="360"/>
+      </w:pPr>
+      <w:r>
+        <w:t xml:space="preserve">6)   </w:t>
+      </w:r>
+      <w:proofErr w:type="spellStart"/>
+      <w:r>
+        <w:t>add</w:t>
+      </w:r>
+      <w:proofErr w:type="spellEnd"/>
+      <w:r>
+        <w:t xml:space="preserve"> </w:t>
+      </w:r>
+      <w:proofErr w:type="spellStart"/>
+      <w:r>
+        <w:t>new</w:t>
+      </w:r>
+      <w:proofErr w:type="spellEnd"/>
+      <w:r>
+        <w:t xml:space="preserve"> </w:t>
+      </w:r>
+      <w:proofErr w:type="spellStart"/>
+      <w:r>
+        <w:t>packages</w:t>
+      </w:r>
+      <w:proofErr w:type="spellEnd"/>
+    </w:p>
+    <w:p>
+      <w:pPr>
+        <w:pStyle w:val="berschrift1"/>
+      </w:pPr>
+      <w:bookmarkStart w:id="20" w:name="_Toc180005526"/>
+      <w:r>
+        <w:t>Zeitinvestment</w:t>
+      </w:r>
+      <w:bookmarkEnd w:id="20"/>
+    </w:p>
+    <w:p>
+      <w:r>
+        <w:t>Bis zur Zwischenabgabe habe ich gut 30 Stunden investiert</w:t>
+      </w:r>
+      <w:r>
+        <w:t xml:space="preserve"> (ungefähre Einschätzung, habe die Zeit nicht </w:t>
+      </w:r>
+      <w:proofErr w:type="spellStart"/>
+      <w:r>
+        <w:t>getimed</w:t>
+      </w:r>
+      <w:proofErr w:type="spellEnd"/>
+      <w:r>
+        <w:t>)</w:t>
+      </w:r>
+      <w:r>
+        <w:t xml:space="preserve">. Das setzt sich aus Programmieren und Internet Recherchen zusammen. Die größte Herausforderung </w:t>
+      </w:r>
+      <w:proofErr w:type="gramStart"/>
+      <w:r>
+        <w:t>waren</w:t>
+      </w:r>
+      <w:proofErr w:type="gramEnd"/>
+      <w:r>
+        <w:t>:</w:t>
+      </w:r>
+    </w:p>
+    <w:p>
+      <w:pPr>
+        <w:pStyle w:val="Listenabsatz"/>
+        <w:numPr>
+          <w:ilvl w:val="0"/>
+          <w:numId w:val="1"/>
+        </w:numPr>
+      </w:pPr>
+      <w:r>
+        <w:t>D</w:t>
+      </w:r>
+      <w:r>
+        <w:t>ie Projektanforderungen zu verstehen und gedanklich zu strukturieren</w:t>
+      </w:r>
+      <w:r>
+        <w:t>. Zu Beginn ist es mir schwer gefallen, das Spiel zu verstehen und hatte auch keine Idee, wie eine Implementierung aussehen könnte, da ich noch kein Wissen über HTTP+REST und Java generell hatte.</w:t>
+      </w:r>
+    </w:p>
+    <w:p>
+      <w:pPr>
+        <w:pStyle w:val="Listenabsatz"/>
+        <w:numPr>
+          <w:ilvl w:val="0"/>
+          <w:numId w:val="1"/>
+        </w:numPr>
+      </w:pPr>
+      <w:r>
+        <w:t>Implementierung von Teilen, die noch nicht Teil des Unterrichts waren</w:t>
+      </w:r>
+      <w:r>
+        <w:br/>
+        <w:t>(z.B. ist der Grundstein für dieses Projekt HTTP+REST, was erst Thema von Class 8 ist -&gt; daher habe ich beim Beginn des Projektes einiges durch Internetrecherchen erarbeitet)</w:t>
+      </w:r>
+    </w:p>
+    <w:p>
+      <w:pPr>
+        <w:pStyle w:val="Listenabsatz"/>
+        <w:numPr>
+          <w:ilvl w:val="0"/>
+          <w:numId w:val="1"/>
+        </w:numPr>
+      </w:pPr>
+      <w:r>
+        <w:t>Wissen rund um Datenbanken auffrischen, da das erste Semester schon ein bisserl her ist</w:t>
+      </w:r>
+    </w:p>
+    <w:p>
+      <w:pPr>
+        <w:pStyle w:val="Listenabsatz"/>
+        <w:numPr>
+          <w:ilvl w:val="0"/>
+          <w:numId w:val="1"/>
+        </w:numPr>
+      </w:pPr>
+      <w:r>
+        <w:t>Hinzufügen von Packages inklusive Cards war zeitaufwendig, da die Zuteilung der Package-</w:t>
+      </w:r>
+      <w:proofErr w:type="spellStart"/>
+      <w:r>
+        <w:t>Kindklassen</w:t>
+      </w:r>
+      <w:proofErr w:type="spellEnd"/>
+      <w:r>
+        <w:t xml:space="preserve"> basierend auf dem Karten- Namen erfolgt. Herausforderungen waren das </w:t>
+      </w:r>
+      <w:proofErr w:type="spellStart"/>
+      <w:r>
+        <w:t>Parsing</w:t>
+      </w:r>
+      <w:proofErr w:type="spellEnd"/>
+      <w:r>
+        <w:t xml:space="preserve"> des </w:t>
+      </w:r>
+      <w:proofErr w:type="spellStart"/>
+      <w:r>
+        <w:t>Requests</w:t>
+      </w:r>
+      <w:proofErr w:type="spellEnd"/>
+      <w:r>
+        <w:t xml:space="preserve"> und das </w:t>
+      </w:r>
+      <w:proofErr w:type="spellStart"/>
+      <w:r>
+        <w:t>handling</w:t>
+      </w:r>
+      <w:proofErr w:type="spellEnd"/>
+      <w:r>
+        <w:t xml:space="preserve"> der Klassen.</w:t>
+      </w:r>
+    </w:p>
     <w:sectPr>
-      <w:headerReference w:type="default" r:id="rId6"/>
+      <w:headerReference w:type="default" r:id="rId10"/>
       <w:pgSz w:w="11906" w:h="16838"/>
       <w:pgMar w:top="1417" w:right="1417" w:bottom="1134" w:left="1417" w:header="708" w:footer="708" w:gutter="0"/>
       <w:cols w:space="708"/>
@@ -99,8 +2962,13 @@
       </w:pBdr>
     </w:pPr>
     <w:r>
-      <w:t>Marcel Gössl</w:t>
+      <w:t xml:space="preserve">Marcel </w:t>
     </w:r>
+    <w:proofErr w:type="spellStart"/>
+    <w:r>
+      <w:t>Gössl</w:t>
+    </w:r>
+    <w:proofErr w:type="spellEnd"/>
     <w:r>
       <w:tab/>
       <w:t>Informatik Tagesform</w:t>
@@ -118,6 +2986,218 @@
     </w:r>
   </w:p>
 </w:hdr>
+</file>
+
+<file path=word/numbering.xml><?xml version="1.0" encoding="utf-8"?>
+<w:numbering xmlns:wpc="http://schemas.microsoft.com/office/word/2010/wordprocessingCanvas" xmlns:mc="http://schemas.openxmlformats.org/markup-compatibility/2006" xmlns:o="urn:schemas-microsoft-com:office:office" xmlns:r="http://schemas.openxmlformats.org/officeDocument/2006/relationships" xmlns:m="http://schemas.openxmlformats.org/officeDocument/2006/math" xmlns:v="urn:schemas-microsoft-com:vml" xmlns:wp14="http://schemas.microsoft.com/office/word/2010/wordprocessingDrawing" xmlns:wp="http://schemas.openxmlformats.org/drawingml/2006/wordprocessingDrawing" xmlns:w10="urn:schemas-microsoft-com:office:word" xmlns:w="http://schemas.openxmlformats.org/wordprocessingml/2006/main" xmlns:w14="http://schemas.microsoft.com/office/word/2010/wordml" xmlns:w15="http://schemas.microsoft.com/office/word/2012/wordml" xmlns:wpg="http://schemas.microsoft.com/office/word/2010/wordprocessingGroup" xmlns:wpi="http://schemas.microsoft.com/office/word/2010/wordprocessingInk" xmlns:wne="http://schemas.microsoft.com/office/word/2006/wordml" xmlns:wps="http://schemas.microsoft.com/office/word/2010/wordprocessingShape" mc:Ignorable="w14 w15 wp14">
+  <w:abstractNum w:abstractNumId="0" w15:restartNumberingAfterBreak="0">
+    <w:nsid w:val="3BE324CF"/>
+    <w:multiLevelType w:val="hybridMultilevel"/>
+    <w:tmpl w:val="5C800DE4"/>
+    <w:lvl w:ilvl="0" w:tplc="0C070011">
+      <w:start w:val="1"/>
+      <w:numFmt w:val="decimal"/>
+      <w:lvlText w:val="%1)"/>
+      <w:lvlJc w:val="left"/>
+      <w:pPr>
+        <w:ind w:left="720" w:hanging="360"/>
+      </w:pPr>
+      <w:rPr>
+        <w:rFonts w:hint="default"/>
+      </w:rPr>
+    </w:lvl>
+    <w:lvl w:ilvl="1" w:tplc="0C070019" w:tentative="1">
+      <w:start w:val="1"/>
+      <w:numFmt w:val="lowerLetter"/>
+      <w:lvlText w:val="%2."/>
+      <w:lvlJc w:val="left"/>
+      <w:pPr>
+        <w:ind w:left="1440" w:hanging="360"/>
+      </w:pPr>
+    </w:lvl>
+    <w:lvl w:ilvl="2" w:tplc="0C07001B" w:tentative="1">
+      <w:start w:val="1"/>
+      <w:numFmt w:val="lowerRoman"/>
+      <w:lvlText w:val="%3."/>
+      <w:lvlJc w:val="right"/>
+      <w:pPr>
+        <w:ind w:left="2160" w:hanging="180"/>
+      </w:pPr>
+    </w:lvl>
+    <w:lvl w:ilvl="3" w:tplc="0C07000F" w:tentative="1">
+      <w:start w:val="1"/>
+      <w:numFmt w:val="decimal"/>
+      <w:lvlText w:val="%4."/>
+      <w:lvlJc w:val="left"/>
+      <w:pPr>
+        <w:ind w:left="2880" w:hanging="360"/>
+      </w:pPr>
+    </w:lvl>
+    <w:lvl w:ilvl="4" w:tplc="0C070019" w:tentative="1">
+      <w:start w:val="1"/>
+      <w:numFmt w:val="lowerLetter"/>
+      <w:lvlText w:val="%5."/>
+      <w:lvlJc w:val="left"/>
+      <w:pPr>
+        <w:ind w:left="3600" w:hanging="360"/>
+      </w:pPr>
+    </w:lvl>
+    <w:lvl w:ilvl="5" w:tplc="0C07001B" w:tentative="1">
+      <w:start w:val="1"/>
+      <w:numFmt w:val="lowerRoman"/>
+      <w:lvlText w:val="%6."/>
+      <w:lvlJc w:val="right"/>
+      <w:pPr>
+        <w:ind w:left="4320" w:hanging="180"/>
+      </w:pPr>
+    </w:lvl>
+    <w:lvl w:ilvl="6" w:tplc="0C07000F" w:tentative="1">
+      <w:start w:val="1"/>
+      <w:numFmt w:val="decimal"/>
+      <w:lvlText w:val="%7."/>
+      <w:lvlJc w:val="left"/>
+      <w:pPr>
+        <w:ind w:left="5040" w:hanging="360"/>
+      </w:pPr>
+    </w:lvl>
+    <w:lvl w:ilvl="7" w:tplc="0C070019" w:tentative="1">
+      <w:start w:val="1"/>
+      <w:numFmt w:val="lowerLetter"/>
+      <w:lvlText w:val="%8."/>
+      <w:lvlJc w:val="left"/>
+      <w:pPr>
+        <w:ind w:left="5760" w:hanging="360"/>
+      </w:pPr>
+    </w:lvl>
+    <w:lvl w:ilvl="8" w:tplc="0C07001B" w:tentative="1">
+      <w:start w:val="1"/>
+      <w:numFmt w:val="lowerRoman"/>
+      <w:lvlText w:val="%9."/>
+      <w:lvlJc w:val="right"/>
+      <w:pPr>
+        <w:ind w:left="6480" w:hanging="180"/>
+      </w:pPr>
+    </w:lvl>
+  </w:abstractNum>
+  <w:abstractNum w:abstractNumId="1" w15:restartNumberingAfterBreak="0">
+    <w:nsid w:val="7EBF295D"/>
+    <w:multiLevelType w:val="hybridMultilevel"/>
+    <w:tmpl w:val="D6E0F732"/>
+    <w:lvl w:ilvl="0" w:tplc="4852075C">
+      <w:numFmt w:val="bullet"/>
+      <w:lvlText w:val="-"/>
+      <w:lvlJc w:val="left"/>
+      <w:pPr>
+        <w:ind w:left="720" w:hanging="360"/>
+      </w:pPr>
+      <w:rPr>
+        <w:rFonts w:ascii="Calibri" w:eastAsiaTheme="minorHAnsi" w:hAnsi="Calibri" w:cs="Calibri" w:hint="default"/>
+      </w:rPr>
+    </w:lvl>
+    <w:lvl w:ilvl="1" w:tplc="0C070003" w:tentative="1">
+      <w:start w:val="1"/>
+      <w:numFmt w:val="bullet"/>
+      <w:lvlText w:val="o"/>
+      <w:lvlJc w:val="left"/>
+      <w:pPr>
+        <w:ind w:left="1440" w:hanging="360"/>
+      </w:pPr>
+      <w:rPr>
+        <w:rFonts w:ascii="Courier New" w:hAnsi="Courier New" w:cs="Courier New" w:hint="default"/>
+      </w:rPr>
+    </w:lvl>
+    <w:lvl w:ilvl="2" w:tplc="0C070005" w:tentative="1">
+      <w:start w:val="1"/>
+      <w:numFmt w:val="bullet"/>
+      <w:lvlText w:val=""/>
+      <w:lvlJc w:val="left"/>
+      <w:pPr>
+        <w:ind w:left="2160" w:hanging="360"/>
+      </w:pPr>
+      <w:rPr>
+        <w:rFonts w:ascii="Wingdings" w:hAnsi="Wingdings" w:hint="default"/>
+      </w:rPr>
+    </w:lvl>
+    <w:lvl w:ilvl="3" w:tplc="0C070001" w:tentative="1">
+      <w:start w:val="1"/>
+      <w:numFmt w:val="bullet"/>
+      <w:lvlText w:val=""/>
+      <w:lvlJc w:val="left"/>
+      <w:pPr>
+        <w:ind w:left="2880" w:hanging="360"/>
+      </w:pPr>
+      <w:rPr>
+        <w:rFonts w:ascii="Symbol" w:hAnsi="Symbol" w:hint="default"/>
+      </w:rPr>
+    </w:lvl>
+    <w:lvl w:ilvl="4" w:tplc="0C070003" w:tentative="1">
+      <w:start w:val="1"/>
+      <w:numFmt w:val="bullet"/>
+      <w:lvlText w:val="o"/>
+      <w:lvlJc w:val="left"/>
+      <w:pPr>
+        <w:ind w:left="3600" w:hanging="360"/>
+      </w:pPr>
+      <w:rPr>
+        <w:rFonts w:ascii="Courier New" w:hAnsi="Courier New" w:cs="Courier New" w:hint="default"/>
+      </w:rPr>
+    </w:lvl>
+    <w:lvl w:ilvl="5" w:tplc="0C070005" w:tentative="1">
+      <w:start w:val="1"/>
+      <w:numFmt w:val="bullet"/>
+      <w:lvlText w:val=""/>
+      <w:lvlJc w:val="left"/>
+      <w:pPr>
+        <w:ind w:left="4320" w:hanging="360"/>
+      </w:pPr>
+      <w:rPr>
+        <w:rFonts w:ascii="Wingdings" w:hAnsi="Wingdings" w:hint="default"/>
+      </w:rPr>
+    </w:lvl>
+    <w:lvl w:ilvl="6" w:tplc="0C070001" w:tentative="1">
+      <w:start w:val="1"/>
+      <w:numFmt w:val="bullet"/>
+      <w:lvlText w:val=""/>
+      <w:lvlJc w:val="left"/>
+      <w:pPr>
+        <w:ind w:left="5040" w:hanging="360"/>
+      </w:pPr>
+      <w:rPr>
+        <w:rFonts w:ascii="Symbol" w:hAnsi="Symbol" w:hint="default"/>
+      </w:rPr>
+    </w:lvl>
+    <w:lvl w:ilvl="7" w:tplc="0C070003" w:tentative="1">
+      <w:start w:val="1"/>
+      <w:numFmt w:val="bullet"/>
+      <w:lvlText w:val="o"/>
+      <w:lvlJc w:val="left"/>
+      <w:pPr>
+        <w:ind w:left="5760" w:hanging="360"/>
+      </w:pPr>
+      <w:rPr>
+        <w:rFonts w:ascii="Courier New" w:hAnsi="Courier New" w:cs="Courier New" w:hint="default"/>
+      </w:rPr>
+    </w:lvl>
+    <w:lvl w:ilvl="8" w:tplc="0C070005" w:tentative="1">
+      <w:start w:val="1"/>
+      <w:numFmt w:val="bullet"/>
+      <w:lvlText w:val=""/>
+      <w:lvlJc w:val="left"/>
+      <w:pPr>
+        <w:ind w:left="6480" w:hanging="360"/>
+      </w:pPr>
+      <w:rPr>
+        <w:rFonts w:ascii="Wingdings" w:hAnsi="Wingdings" w:hint="default"/>
+      </w:rPr>
+    </w:lvl>
+  </w:abstractNum>
+  <w:num w:numId="1">
+    <w:abstractNumId w:val="1"/>
+  </w:num>
+  <w:num w:numId="2">
+    <w:abstractNumId w:val="0"/>
+  </w:num>
+</w:numbering>
 </file>
 
 <file path=word/styles.xml><?xml version="1.0" encoding="utf-8"?>
@@ -688,6 +3768,68 @@
       <w:szCs w:val="26"/>
     </w:rPr>
   </w:style>
+  <w:style w:type="paragraph" w:styleId="Listenabsatz">
+    <w:name w:val="List Paragraph"/>
+    <w:basedOn w:val="Standard"/>
+    <w:uiPriority w:val="34"/>
+    <w:qFormat/>
+    <w:rsid w:val="00DE7C74"/>
+    <w:pPr>
+      <w:ind w:left="720"/>
+      <w:contextualSpacing/>
+    </w:pPr>
+  </w:style>
+  <w:style w:type="paragraph" w:styleId="Inhaltsverzeichnisberschrift">
+    <w:name w:val="TOC Heading"/>
+    <w:basedOn w:val="berschrift1"/>
+    <w:next w:val="Standard"/>
+    <w:uiPriority w:val="39"/>
+    <w:unhideWhenUsed/>
+    <w:qFormat/>
+    <w:rsid w:val="00A82293"/>
+    <w:pPr>
+      <w:outlineLvl w:val="9"/>
+    </w:pPr>
+    <w:rPr>
+      <w:lang w:eastAsia="de-AT"/>
+    </w:rPr>
+  </w:style>
+  <w:style w:type="paragraph" w:styleId="Verzeichnis1">
+    <w:name w:val="toc 1"/>
+    <w:basedOn w:val="Standard"/>
+    <w:next w:val="Standard"/>
+    <w:autoRedefine/>
+    <w:uiPriority w:val="39"/>
+    <w:unhideWhenUsed/>
+    <w:rsid w:val="00A82293"/>
+    <w:pPr>
+      <w:spacing w:after="100"/>
+    </w:pPr>
+  </w:style>
+  <w:style w:type="paragraph" w:styleId="Verzeichnis2">
+    <w:name w:val="toc 2"/>
+    <w:basedOn w:val="Standard"/>
+    <w:next w:val="Standard"/>
+    <w:autoRedefine/>
+    <w:uiPriority w:val="39"/>
+    <w:unhideWhenUsed/>
+    <w:rsid w:val="00A82293"/>
+    <w:pPr>
+      <w:spacing w:after="100"/>
+      <w:ind w:left="220"/>
+    </w:pPr>
+  </w:style>
+  <w:style w:type="character" w:styleId="Hyperlink">
+    <w:name w:val="Hyperlink"/>
+    <w:basedOn w:val="Absatz-Standardschriftart"/>
+    <w:uiPriority w:val="99"/>
+    <w:unhideWhenUsed/>
+    <w:rsid w:val="00A82293"/>
+    <w:rPr>
+      <w:color w:val="0563C1" w:themeColor="hyperlink"/>
+      <w:u w:val="single"/>
+    </w:rPr>
+  </w:style>
 </w:styles>
 </file>
 
@@ -950,4 +4092,16 @@
     </a:ext>
   </a:extLst>
 </a:theme>
+</file>
+
+<file path=customXml/item1.xml><?xml version="1.0" encoding="utf-8"?>
+<b:Sources xmlns:b="http://schemas.openxmlformats.org/officeDocument/2006/bibliography" xmlns="http://schemas.openxmlformats.org/officeDocument/2006/bibliography" SelectedStyle="\APASixthEditionOfficeOnline.xsl" StyleName="APA" Version="6"/>
+</file>
+
+<file path=customXml/itemProps1.xml><?xml version="1.0" encoding="utf-8"?>
+<ds:datastoreItem xmlns:ds="http://schemas.openxmlformats.org/officeDocument/2006/customXml" ds:itemID="{AADF7CC3-B4EA-4C1F-BDF1-1182A6E30657}">
+  <ds:schemaRefs>
+    <ds:schemaRef ds:uri="http://schemas.openxmlformats.org/officeDocument/2006/bibliography"/>
+  </ds:schemaRefs>
+</ds:datastoreItem>
 </file>
</xml_diff>

<commit_message>
safety commit- everything works
</commit_message>
<xml_diff>
--- a/Dokumentation/Beschreibungen und Anmerkungen zu MCTG.docx
+++ b/Dokumentation/Beschreibungen und Anmerkungen zu MCTG.docx
@@ -1493,43 +1493,43 @@
       <w:r>
         <w:t xml:space="preserve"> Link</w:t>
       </w:r>
-      <w:bookmarkStart w:id="1" w:name="_GoBack"/>
       <w:bookmarkEnd w:id="0"/>
+    </w:p>
+    <w:p>
+      <w:r>
+        <w:t>https://github.com/Marcel19985/MCTG_Goessl</w:t>
+      </w:r>
+    </w:p>
+    <w:p>
+      <w:pPr>
+        <w:pStyle w:val="berschrift1"/>
+      </w:pPr>
+      <w:bookmarkStart w:id="1" w:name="_Toc180005508"/>
+      <w:r>
+        <w:t>Klassendiagramm</w:t>
+      </w:r>
       <w:bookmarkEnd w:id="1"/>
     </w:p>
     <w:p>
       <w:r>
-        <w:t>https://github.com/Marcel19985/MCTG_Goessl</w:t>
-      </w:r>
-    </w:p>
-    <w:p>
-      <w:pPr>
-        <w:pStyle w:val="berschrift1"/>
-      </w:pPr>
-      <w:bookmarkStart w:id="2" w:name="_Toc180005508"/>
-      <w:r>
-        <w:t>Klassendiagramm</w:t>
-      </w:r>
+        <w:t>Eine detaillierte Struktur kann dem Klassendiagramm entnommen werden. Dieses wurde mit draw.io erstellt und kann daher mit dieser Anwendung geöffnet werden.</w:t>
+      </w:r>
+      <w:r>
+        <w:t xml:space="preserve"> Ich habe mich für draw.io entschieden, weil wir dafür eine kurze Einführung im letzten Semester erhalten haben und ich seitdem damit arbeite.</w:t>
+      </w:r>
+      <w:r>
+        <w:t xml:space="preserve"> Eine .</w:t>
+      </w:r>
+      <w:proofErr w:type="spellStart"/>
+      <w:r>
+        <w:t>io</w:t>
+      </w:r>
+      <w:proofErr w:type="spellEnd"/>
+      <w:r>
+        <w:t xml:space="preserve"> Datei befindet sich in der Abgabe. Überblick:</w:t>
+      </w:r>
+      <w:bookmarkStart w:id="2" w:name="_GoBack"/>
       <w:bookmarkEnd w:id="2"/>
-    </w:p>
-    <w:p>
-      <w:r>
-        <w:t>Eine detaillierte Struktur kann dem Klassendiagramm entnommen werden. Dieses wurde mit draw.io erstellt und kann daher mit dieser Anwendung geöffnet werden.</w:t>
-      </w:r>
-      <w:r>
-        <w:t xml:space="preserve"> Ich habe mich für draw.io entschieden, weil wir dafür eine kurze Einführung im letzten Semester erhalten haben und ich seitdem damit arbeite.</w:t>
-      </w:r>
-      <w:r>
-        <w:t xml:space="preserve"> Eine .</w:t>
-      </w:r>
-      <w:proofErr w:type="spellStart"/>
-      <w:r>
-        <w:t>io</w:t>
-      </w:r>
-      <w:proofErr w:type="spellEnd"/>
-      <w:r>
-        <w:t xml:space="preserve"> Datei befindet sich in der Abgabe. Überblick:</w:t>
-      </w:r>
     </w:p>
     <w:p>
       <w:r>
@@ -1577,6 +1577,7 @@
       </w:pPr>
       <w:bookmarkStart w:id="3" w:name="_Toc180005509"/>
       <w:r>
+        <w:lastRenderedPageBreak/>
         <w:t>Layer</w:t>
       </w:r>
       <w:bookmarkEnd w:id="3"/>
@@ -2567,6 +2568,7 @@
     <w:p>
       <w:proofErr w:type="spellStart"/>
       <w:r>
+        <w:lastRenderedPageBreak/>
         <w:t>loginUser</w:t>
       </w:r>
       <w:proofErr w:type="spellEnd"/>
@@ -2591,7 +2593,6 @@
       </w:pPr>
       <w:bookmarkStart w:id="18" w:name="_Toc180005524"/>
       <w:r>
-        <w:lastRenderedPageBreak/>
         <w:t>Unit Tests</w:t>
       </w:r>
       <w:bookmarkEnd w:id="18"/>
@@ -2893,6 +2894,7 @@
     </w:p>
     <w:sectPr>
       <w:headerReference w:type="default" r:id="rId10"/>
+      <w:footerReference w:type="default" r:id="rId11"/>
       <w:pgSz w:w="11906" w:h="16838"/>
       <w:pgMar w:top="1417" w:right="1417" w:bottom="1134" w:left="1417" w:header="708" w:footer="708" w:gutter="0"/>
       <w:cols w:space="708"/>
@@ -2925,6 +2927,55 @@
     </w:p>
   </w:endnote>
 </w:endnotes>
+</file>
+
+<file path=word/footer1.xml><?xml version="1.0" encoding="utf-8"?>
+<w:ftr xmlns:wpc="http://schemas.microsoft.com/office/word/2010/wordprocessingCanvas" xmlns:mc="http://schemas.openxmlformats.org/markup-compatibility/2006" xmlns:o="urn:schemas-microsoft-com:office:office" xmlns:r="http://schemas.openxmlformats.org/officeDocument/2006/relationships" xmlns:m="http://schemas.openxmlformats.org/officeDocument/2006/math" xmlns:v="urn:schemas-microsoft-com:vml" xmlns:wp14="http://schemas.microsoft.com/office/word/2010/wordprocessingDrawing" xmlns:wp="http://schemas.openxmlformats.org/drawingml/2006/wordprocessingDrawing" xmlns:w10="urn:schemas-microsoft-com:office:word" xmlns:w="http://schemas.openxmlformats.org/wordprocessingml/2006/main" xmlns:w14="http://schemas.microsoft.com/office/word/2010/wordml" xmlns:w15="http://schemas.microsoft.com/office/word/2012/wordml" xmlns:wpg="http://schemas.microsoft.com/office/word/2010/wordprocessingGroup" xmlns:wpi="http://schemas.microsoft.com/office/word/2010/wordprocessingInk" xmlns:wne="http://schemas.microsoft.com/office/word/2006/wordml" xmlns:wps="http://schemas.microsoft.com/office/word/2010/wordprocessingShape" mc:Ignorable="w14 w15 wp14">
+  <w:sdt>
+    <w:sdtPr>
+      <w:id w:val="13270300"/>
+      <w:docPartObj>
+        <w:docPartGallery w:val="Page Numbers (Bottom of Page)"/>
+        <w:docPartUnique/>
+      </w:docPartObj>
+    </w:sdtPr>
+    <w:sdtContent>
+      <w:p>
+        <w:pPr>
+          <w:pStyle w:val="Fuzeile"/>
+          <w:pBdr>
+            <w:top w:val="single" w:sz="4" w:space="1" w:color="auto"/>
+          </w:pBdr>
+          <w:jc w:val="right"/>
+        </w:pPr>
+        <w:r>
+          <w:fldChar w:fldCharType="begin"/>
+        </w:r>
+        <w:r>
+          <w:instrText>PAGE   \* MERGEFORMAT</w:instrText>
+        </w:r>
+        <w:r>
+          <w:fldChar w:fldCharType="separate"/>
+        </w:r>
+        <w:r>
+          <w:rPr>
+            <w:noProof/>
+            <w:lang w:val="de-DE"/>
+          </w:rPr>
+          <w:t>2</w:t>
+        </w:r>
+        <w:r>
+          <w:fldChar w:fldCharType="end"/>
+        </w:r>
+      </w:p>
+    </w:sdtContent>
+  </w:sdt>
+  <w:p>
+    <w:pPr>
+      <w:pStyle w:val="Fuzeile"/>
+    </w:pPr>
+  </w:p>
+</w:ftr>
 </file>
 
 <file path=word/footnotes.xml><?xml version="1.0" encoding="utf-8"?>
@@ -4099,7 +4150,7 @@
 </file>
 
 <file path=customXml/itemProps1.xml><?xml version="1.0" encoding="utf-8"?>
-<ds:datastoreItem xmlns:ds="http://schemas.openxmlformats.org/officeDocument/2006/customXml" ds:itemID="{AADF7CC3-B4EA-4C1F-BDF1-1182A6E30657}">
+<ds:datastoreItem xmlns:ds="http://schemas.openxmlformats.org/officeDocument/2006/customXml" ds:itemID="{216AC874-D94B-46D6-852D-08E4C91AB205}">
   <ds:schemaRefs>
     <ds:schemaRef ds:uri="http://schemas.openxmlformats.org/officeDocument/2006/bibliography"/>
   </ds:schemaRefs>

</xml_diff>

<commit_message>
Dokumentation für Abgabe aktualisiert, Kommentare hinzugefuegt
</commit_message>
<xml_diff>
--- a/Dokumentation/Beschreibungen und Anmerkungen zu MCTG.docx
+++ b/Dokumentation/Beschreibungen und Anmerkungen zu MCTG.docx
@@ -13,7 +13,11 @@
     <w:sdt>
       <w:sdtPr>
         <w:rPr>
-          <w:lang w:val="de-DE"/>
+          <w:rFonts w:asciiTheme="minorHAnsi" w:eastAsiaTheme="minorHAnsi" w:hAnsiTheme="minorHAnsi" w:cstheme="minorBidi"/>
+          <w:color w:val="auto"/>
+          <w:sz w:val="22"/>
+          <w:szCs w:val="22"/>
+          <w:lang w:val="de-DE" w:eastAsia="en-US"/>
         </w:rPr>
         <w:id w:val="712691064"/>
         <w:docPartObj>
@@ -23,13 +27,8 @@
       </w:sdtPr>
       <w:sdtEndPr>
         <w:rPr>
-          <w:rFonts w:asciiTheme="minorHAnsi" w:eastAsiaTheme="minorHAnsi" w:hAnsiTheme="minorHAnsi" w:cstheme="minorBidi"/>
           <w:b/>
           <w:bCs/>
-          <w:color w:val="auto"/>
-          <w:sz w:val="22"/>
-          <w:szCs w:val="22"/>
-          <w:lang w:eastAsia="en-US"/>
         </w:rPr>
       </w:sdtEndPr>
       <w:sdtContent>
@@ -80,7 +79,7 @@
             </w:rPr>
             <w:fldChar w:fldCharType="separate"/>
           </w:r>
-          <w:hyperlink w:anchor="_Toc180005507" w:history="1">
+          <w:hyperlink w:anchor="_Toc187091471" w:history="1">
             <w:r>
               <w:rPr>
                 <w:rStyle w:val="Hyperlink"/>
@@ -107,7 +106,7 @@
                 <w:noProof/>
                 <w:webHidden/>
               </w:rPr>
-              <w:instrText xml:space="preserve"> PAGEREF _Toc180005507 \h </w:instrText>
+              <w:instrText xml:space="preserve"> PAGEREF _Toc187091471 \h </w:instrText>
             </w:r>
             <w:r>
               <w:rPr>
@@ -150,7 +149,7 @@
               <w:lang w:eastAsia="de-AT"/>
             </w:rPr>
           </w:pPr>
-          <w:hyperlink w:anchor="_Toc180005508" w:history="1">
+          <w:hyperlink w:anchor="_Toc187091472" w:history="1">
             <w:r>
               <w:rPr>
                 <w:rStyle w:val="Hyperlink"/>
@@ -177,7 +176,7 @@
                 <w:noProof/>
                 <w:webHidden/>
               </w:rPr>
-              <w:instrText xml:space="preserve"> PAGEREF _Toc180005508 \h </w:instrText>
+              <w:instrText xml:space="preserve"> PAGEREF _Toc187091472 \h </w:instrText>
             </w:r>
             <w:r>
               <w:rPr>
@@ -197,7 +196,7 @@
                 <w:noProof/>
                 <w:webHidden/>
               </w:rPr>
-              <w:t>1</w:t>
+              <w:t>2</w:t>
             </w:r>
             <w:r>
               <w:rPr>
@@ -220,7 +219,7 @@
               <w:lang w:eastAsia="de-AT"/>
             </w:rPr>
           </w:pPr>
-          <w:hyperlink w:anchor="_Toc180005509" w:history="1">
+          <w:hyperlink w:anchor="_Toc187091473" w:history="1">
             <w:r>
               <w:rPr>
                 <w:rStyle w:val="Hyperlink"/>
@@ -247,7 +246,7 @@
                 <w:noProof/>
                 <w:webHidden/>
               </w:rPr>
-              <w:instrText xml:space="preserve"> PAGEREF _Toc180005509 \h </w:instrText>
+              <w:instrText xml:space="preserve"> PAGEREF _Toc187091473 \h </w:instrText>
             </w:r>
             <w:r>
               <w:rPr>
@@ -267,7 +266,7 @@
                 <w:noProof/>
                 <w:webHidden/>
               </w:rPr>
-              <w:t>2</w:t>
+              <w:t>3</w:t>
             </w:r>
             <w:r>
               <w:rPr>
@@ -290,7 +289,7 @@
               <w:lang w:eastAsia="de-AT"/>
             </w:rPr>
           </w:pPr>
-          <w:hyperlink w:anchor="_Toc180005510" w:history="1">
+          <w:hyperlink w:anchor="_Toc187091474" w:history="1">
             <w:r>
               <w:rPr>
                 <w:rStyle w:val="Hyperlink"/>
@@ -317,7 +316,7 @@
                 <w:noProof/>
                 <w:webHidden/>
               </w:rPr>
-              <w:instrText xml:space="preserve"> PAGEREF _Toc180005510 \h </w:instrText>
+              <w:instrText xml:space="preserve"> PAGEREF _Toc187091474 \h </w:instrText>
             </w:r>
             <w:r>
               <w:rPr>
@@ -337,7 +336,7 @@
                 <w:noProof/>
                 <w:webHidden/>
               </w:rPr>
-              <w:t>3</w:t>
+              <w:t>4</w:t>
             </w:r>
             <w:r>
               <w:rPr>
@@ -360,7 +359,7 @@
               <w:lang w:eastAsia="de-AT"/>
             </w:rPr>
           </w:pPr>
-          <w:hyperlink w:anchor="_Toc180005511" w:history="1">
+          <w:hyperlink w:anchor="_Toc187091475" w:history="1">
             <w:r>
               <w:rPr>
                 <w:rStyle w:val="Hyperlink"/>
@@ -387,7 +386,7 @@
                 <w:noProof/>
                 <w:webHidden/>
               </w:rPr>
-              <w:instrText xml:space="preserve"> PAGEREF _Toc180005511 \h </w:instrText>
+              <w:instrText xml:space="preserve"> PAGEREF _Toc187091475 \h </w:instrText>
             </w:r>
             <w:r>
               <w:rPr>
@@ -407,7 +406,7 @@
                 <w:noProof/>
                 <w:webHidden/>
               </w:rPr>
-              <w:t>3</w:t>
+              <w:t>4</w:t>
             </w:r>
             <w:r>
               <w:rPr>
@@ -430,7 +429,7 @@
               <w:lang w:eastAsia="de-AT"/>
             </w:rPr>
           </w:pPr>
-          <w:hyperlink w:anchor="_Toc180005512" w:history="1">
+          <w:hyperlink w:anchor="_Toc187091476" w:history="1">
             <w:r>
               <w:rPr>
                 <w:rStyle w:val="Hyperlink"/>
@@ -457,7 +456,7 @@
                 <w:noProof/>
                 <w:webHidden/>
               </w:rPr>
-              <w:instrText xml:space="preserve"> PAGEREF _Toc180005512 \h </w:instrText>
+              <w:instrText xml:space="preserve"> PAGEREF _Toc187091476 \h </w:instrText>
             </w:r>
             <w:r>
               <w:rPr>
@@ -477,7 +476,7 @@
                 <w:noProof/>
                 <w:webHidden/>
               </w:rPr>
-              <w:t>3</w:t>
+              <w:t>4</w:t>
             </w:r>
             <w:r>
               <w:rPr>
@@ -500,7 +499,7 @@
               <w:lang w:eastAsia="de-AT"/>
             </w:rPr>
           </w:pPr>
-          <w:hyperlink w:anchor="_Toc180005513" w:history="1">
+          <w:hyperlink w:anchor="_Toc187091477" w:history="1">
             <w:r>
               <w:rPr>
                 <w:rStyle w:val="Hyperlink"/>
@@ -527,7 +526,7 @@
                 <w:noProof/>
                 <w:webHidden/>
               </w:rPr>
-              <w:instrText xml:space="preserve"> PAGEREF _Toc180005513 \h </w:instrText>
+              <w:instrText xml:space="preserve"> PAGEREF _Toc187091477 \h </w:instrText>
             </w:r>
             <w:r>
               <w:rPr>
@@ -547,7 +546,7 @@
                 <w:noProof/>
                 <w:webHidden/>
               </w:rPr>
-              <w:t>3</w:t>
+              <w:t>4</w:t>
             </w:r>
             <w:r>
               <w:rPr>
@@ -570,7 +569,7 @@
               <w:lang w:eastAsia="de-AT"/>
             </w:rPr>
           </w:pPr>
-          <w:hyperlink w:anchor="_Toc180005514" w:history="1">
+          <w:hyperlink w:anchor="_Toc187091478" w:history="1">
             <w:r>
               <w:rPr>
                 <w:rStyle w:val="Hyperlink"/>
@@ -597,7 +596,7 @@
                 <w:noProof/>
                 <w:webHidden/>
               </w:rPr>
-              <w:instrText xml:space="preserve"> PAGEREF _Toc180005514 \h </w:instrText>
+              <w:instrText xml:space="preserve"> PAGEREF _Toc187091478 \h </w:instrText>
             </w:r>
             <w:r>
               <w:rPr>
@@ -617,7 +616,7 @@
                 <w:noProof/>
                 <w:webHidden/>
               </w:rPr>
-              <w:t>3</w:t>
+              <w:t>4</w:t>
             </w:r>
             <w:r>
               <w:rPr>
@@ -640,13 +639,13 @@
               <w:lang w:eastAsia="de-AT"/>
             </w:rPr>
           </w:pPr>
-          <w:hyperlink w:anchor="_Toc180005515" w:history="1">
+          <w:hyperlink w:anchor="_Toc187091479" w:history="1">
             <w:r>
               <w:rPr>
                 <w:rStyle w:val="Hyperlink"/>
                 <w:noProof/>
               </w:rPr>
-              <w:t>DeleteRequestHandler, GetRequestHandler und PutRequestHandler</w:t>
+              <w:t>RequestHandler</w:t>
             </w:r>
             <w:r>
               <w:rPr>
@@ -667,7 +666,7 @@
                 <w:noProof/>
                 <w:webHidden/>
               </w:rPr>
-              <w:instrText xml:space="preserve"> PAGEREF _Toc180005515 \h </w:instrText>
+              <w:instrText xml:space="preserve"> PAGEREF _Toc187091479 \h </w:instrText>
             </w:r>
             <w:r>
               <w:rPr>
@@ -687,7 +686,211 @@
                 <w:noProof/>
                 <w:webHidden/>
               </w:rPr>
-              <w:t>3</w:t>
+              <w:t>4</w:t>
+            </w:r>
+            <w:r>
+              <w:rPr>
+                <w:noProof/>
+                <w:webHidden/>
+              </w:rPr>
+              <w:fldChar w:fldCharType="end"/>
+            </w:r>
+          </w:hyperlink>
+        </w:p>
+        <w:p>
+          <w:pPr>
+            <w:pStyle w:val="Verzeichnis3"/>
+            <w:tabs>
+              <w:tab w:val="right" w:leader="dot" w:pos="9062"/>
+            </w:tabs>
+            <w:rPr>
+              <w:noProof/>
+            </w:rPr>
+          </w:pPr>
+          <w:hyperlink w:anchor="_Toc187091480" w:history="1">
+            <w:r>
+              <w:rPr>
+                <w:rStyle w:val="Hyperlink"/>
+                <w:noProof/>
+              </w:rPr>
+              <w:t>PostRequestHandler</w:t>
+            </w:r>
+            <w:r>
+              <w:rPr>
+                <w:noProof/>
+                <w:webHidden/>
+              </w:rPr>
+              <w:tab/>
+            </w:r>
+            <w:r>
+              <w:rPr>
+                <w:noProof/>
+                <w:webHidden/>
+              </w:rPr>
+              <w:fldChar w:fldCharType="begin"/>
+            </w:r>
+            <w:r>
+              <w:rPr>
+                <w:noProof/>
+                <w:webHidden/>
+              </w:rPr>
+              <w:instrText xml:space="preserve"> PAGEREF _Toc187091480 \h </w:instrText>
+            </w:r>
+            <w:r>
+              <w:rPr>
+                <w:noProof/>
+                <w:webHidden/>
+              </w:rPr>
+            </w:r>
+            <w:r>
+              <w:rPr>
+                <w:noProof/>
+                <w:webHidden/>
+              </w:rPr>
+              <w:fldChar w:fldCharType="separate"/>
+            </w:r>
+            <w:r>
+              <w:rPr>
+                <w:noProof/>
+                <w:webHidden/>
+              </w:rPr>
+              <w:t>4</w:t>
+            </w:r>
+            <w:r>
+              <w:rPr>
+                <w:noProof/>
+                <w:webHidden/>
+              </w:rPr>
+              <w:fldChar w:fldCharType="end"/>
+            </w:r>
+          </w:hyperlink>
+        </w:p>
+        <w:p>
+          <w:pPr>
+            <w:pStyle w:val="Verzeichnis3"/>
+            <w:tabs>
+              <w:tab w:val="right" w:leader="dot" w:pos="9062"/>
+            </w:tabs>
+            <w:rPr>
+              <w:noProof/>
+            </w:rPr>
+          </w:pPr>
+          <w:hyperlink w:anchor="_Toc187091481" w:history="1">
+            <w:r>
+              <w:rPr>
+                <w:rStyle w:val="Hyperlink"/>
+                <w:noProof/>
+              </w:rPr>
+              <w:t>GetRequestHandler</w:t>
+            </w:r>
+            <w:r>
+              <w:rPr>
+                <w:noProof/>
+                <w:webHidden/>
+              </w:rPr>
+              <w:tab/>
+            </w:r>
+            <w:r>
+              <w:rPr>
+                <w:noProof/>
+                <w:webHidden/>
+              </w:rPr>
+              <w:fldChar w:fldCharType="begin"/>
+            </w:r>
+            <w:r>
+              <w:rPr>
+                <w:noProof/>
+                <w:webHidden/>
+              </w:rPr>
+              <w:instrText xml:space="preserve"> PAGEREF _Toc187091481 \h </w:instrText>
+            </w:r>
+            <w:r>
+              <w:rPr>
+                <w:noProof/>
+                <w:webHidden/>
+              </w:rPr>
+            </w:r>
+            <w:r>
+              <w:rPr>
+                <w:noProof/>
+                <w:webHidden/>
+              </w:rPr>
+              <w:fldChar w:fldCharType="separate"/>
+            </w:r>
+            <w:r>
+              <w:rPr>
+                <w:noProof/>
+                <w:webHidden/>
+              </w:rPr>
+              <w:t>5</w:t>
+            </w:r>
+            <w:r>
+              <w:rPr>
+                <w:noProof/>
+                <w:webHidden/>
+              </w:rPr>
+              <w:fldChar w:fldCharType="end"/>
+            </w:r>
+          </w:hyperlink>
+        </w:p>
+        <w:p>
+          <w:pPr>
+            <w:pStyle w:val="Verzeichnis3"/>
+            <w:tabs>
+              <w:tab w:val="right" w:leader="dot" w:pos="9062"/>
+            </w:tabs>
+            <w:rPr>
+              <w:noProof/>
+            </w:rPr>
+          </w:pPr>
+          <w:hyperlink w:anchor="_Toc187091482" w:history="1">
+            <w:r>
+              <w:rPr>
+                <w:rStyle w:val="Hyperlink"/>
+                <w:noProof/>
+              </w:rPr>
+              <w:t>PutRequestHandler</w:t>
+            </w:r>
+            <w:r>
+              <w:rPr>
+                <w:noProof/>
+                <w:webHidden/>
+              </w:rPr>
+              <w:tab/>
+            </w:r>
+            <w:r>
+              <w:rPr>
+                <w:noProof/>
+                <w:webHidden/>
+              </w:rPr>
+              <w:fldChar w:fldCharType="begin"/>
+            </w:r>
+            <w:r>
+              <w:rPr>
+                <w:noProof/>
+                <w:webHidden/>
+              </w:rPr>
+              <w:instrText xml:space="preserve"> PAGEREF _Toc187091482 \h </w:instrText>
+            </w:r>
+            <w:r>
+              <w:rPr>
+                <w:noProof/>
+                <w:webHidden/>
+              </w:rPr>
+            </w:r>
+            <w:r>
+              <w:rPr>
+                <w:noProof/>
+                <w:webHidden/>
+              </w:rPr>
+              <w:fldChar w:fldCharType="separate"/>
+            </w:r>
+            <w:r>
+              <w:rPr>
+                <w:noProof/>
+                <w:webHidden/>
+              </w:rPr>
+              <w:t>5</w:t>
             </w:r>
             <w:r>
               <w:rPr>
@@ -710,13 +913,13 @@
               <w:lang w:eastAsia="de-AT"/>
             </w:rPr>
           </w:pPr>
-          <w:hyperlink w:anchor="_Toc180005516" w:history="1">
+          <w:hyperlink w:anchor="_Toc187091483" w:history="1">
             <w:r>
               <w:rPr>
                 <w:rStyle w:val="Hyperlink"/>
                 <w:noProof/>
               </w:rPr>
-              <w:t>PostRequestHandler</w:t>
+              <w:t>Card</w:t>
             </w:r>
             <w:r>
               <w:rPr>
@@ -737,7 +940,7 @@
                 <w:noProof/>
                 <w:webHidden/>
               </w:rPr>
-              <w:instrText xml:space="preserve"> PAGEREF _Toc180005516 \h </w:instrText>
+              <w:instrText xml:space="preserve"> PAGEREF _Toc187091483 \h </w:instrText>
             </w:r>
             <w:r>
               <w:rPr>
@@ -757,7 +960,7 @@
                 <w:noProof/>
                 <w:webHidden/>
               </w:rPr>
-              <w:t>3</w:t>
+              <w:t>5</w:t>
             </w:r>
             <w:r>
               <w:rPr>
@@ -780,13 +983,13 @@
               <w:lang w:eastAsia="de-AT"/>
             </w:rPr>
           </w:pPr>
-          <w:hyperlink w:anchor="_Toc180005517" w:history="1">
+          <w:hyperlink w:anchor="_Toc187091484" w:history="1">
             <w:r>
               <w:rPr>
                 <w:rStyle w:val="Hyperlink"/>
                 <w:noProof/>
               </w:rPr>
-              <w:t>Card</w:t>
+              <w:t>CardFactory</w:t>
             </w:r>
             <w:r>
               <w:rPr>
@@ -807,7 +1010,7 @@
                 <w:noProof/>
                 <w:webHidden/>
               </w:rPr>
-              <w:instrText xml:space="preserve"> PAGEREF _Toc180005517 \h </w:instrText>
+              <w:instrText xml:space="preserve"> PAGEREF _Toc187091484 \h </w:instrText>
             </w:r>
             <w:r>
               <w:rPr>
@@ -827,7 +1030,7 @@
                 <w:noProof/>
                 <w:webHidden/>
               </w:rPr>
-              <w:t>4</w:t>
+              <w:t>5</w:t>
             </w:r>
             <w:r>
               <w:rPr>
@@ -850,13 +1053,13 @@
               <w:lang w:eastAsia="de-AT"/>
             </w:rPr>
           </w:pPr>
-          <w:hyperlink w:anchor="_Toc180005518" w:history="1">
+          <w:hyperlink w:anchor="_Toc187091485" w:history="1">
             <w:r>
               <w:rPr>
                 <w:rStyle w:val="Hyperlink"/>
                 <w:noProof/>
               </w:rPr>
-              <w:t>CardFactory</w:t>
+              <w:t>Package</w:t>
             </w:r>
             <w:r>
               <w:rPr>
@@ -877,7 +1080,7 @@
                 <w:noProof/>
                 <w:webHidden/>
               </w:rPr>
-              <w:instrText xml:space="preserve"> PAGEREF _Toc180005518 \h </w:instrText>
+              <w:instrText xml:space="preserve"> PAGEREF _Toc187091485 \h </w:instrText>
             </w:r>
             <w:r>
               <w:rPr>
@@ -897,7 +1100,565 @@
                 <w:noProof/>
                 <w:webHidden/>
               </w:rPr>
-              <w:t>4</w:t>
+              <w:t>5</w:t>
+            </w:r>
+            <w:r>
+              <w:rPr>
+                <w:noProof/>
+                <w:webHidden/>
+              </w:rPr>
+              <w:fldChar w:fldCharType="end"/>
+            </w:r>
+          </w:hyperlink>
+        </w:p>
+        <w:p>
+          <w:pPr>
+            <w:pStyle w:val="Verzeichnis2"/>
+            <w:tabs>
+              <w:tab w:val="right" w:leader="dot" w:pos="9062"/>
+            </w:tabs>
+            <w:rPr>
+              <w:rFonts w:eastAsiaTheme="minorEastAsia"/>
+              <w:noProof/>
+              <w:lang w:eastAsia="de-AT"/>
+            </w:rPr>
+          </w:pPr>
+          <w:hyperlink w:anchor="_Toc187091486" w:history="1">
+            <w:r>
+              <w:rPr>
+                <w:rStyle w:val="Hyperlink"/>
+                <w:noProof/>
+              </w:rPr>
+              <w:t>PackageService</w:t>
+            </w:r>
+            <w:r>
+              <w:rPr>
+                <w:noProof/>
+                <w:webHidden/>
+              </w:rPr>
+              <w:tab/>
+            </w:r>
+            <w:r>
+              <w:rPr>
+                <w:noProof/>
+                <w:webHidden/>
+              </w:rPr>
+              <w:fldChar w:fldCharType="begin"/>
+            </w:r>
+            <w:r>
+              <w:rPr>
+                <w:noProof/>
+                <w:webHidden/>
+              </w:rPr>
+              <w:instrText xml:space="preserve"> PAGEREF _Toc187091486 \h </w:instrText>
+            </w:r>
+            <w:r>
+              <w:rPr>
+                <w:noProof/>
+                <w:webHidden/>
+              </w:rPr>
+            </w:r>
+            <w:r>
+              <w:rPr>
+                <w:noProof/>
+                <w:webHidden/>
+              </w:rPr>
+              <w:fldChar w:fldCharType="separate"/>
+            </w:r>
+            <w:r>
+              <w:rPr>
+                <w:noProof/>
+                <w:webHidden/>
+              </w:rPr>
+              <w:t>5</w:t>
+            </w:r>
+            <w:r>
+              <w:rPr>
+                <w:noProof/>
+                <w:webHidden/>
+              </w:rPr>
+              <w:fldChar w:fldCharType="end"/>
+            </w:r>
+          </w:hyperlink>
+        </w:p>
+        <w:p>
+          <w:pPr>
+            <w:pStyle w:val="Verzeichnis2"/>
+            <w:tabs>
+              <w:tab w:val="right" w:leader="dot" w:pos="9062"/>
+            </w:tabs>
+            <w:rPr>
+              <w:rFonts w:eastAsiaTheme="minorEastAsia"/>
+              <w:noProof/>
+              <w:lang w:eastAsia="de-AT"/>
+            </w:rPr>
+          </w:pPr>
+          <w:hyperlink w:anchor="_Toc187091487" w:history="1">
+            <w:r>
+              <w:rPr>
+                <w:rStyle w:val="Hyperlink"/>
+                <w:noProof/>
+              </w:rPr>
+              <w:t>Stack</w:t>
+            </w:r>
+            <w:r>
+              <w:rPr>
+                <w:noProof/>
+                <w:webHidden/>
+              </w:rPr>
+              <w:tab/>
+            </w:r>
+            <w:r>
+              <w:rPr>
+                <w:noProof/>
+                <w:webHidden/>
+              </w:rPr>
+              <w:fldChar w:fldCharType="begin"/>
+            </w:r>
+            <w:r>
+              <w:rPr>
+                <w:noProof/>
+                <w:webHidden/>
+              </w:rPr>
+              <w:instrText xml:space="preserve"> PAGEREF _Toc187091487 \h </w:instrText>
+            </w:r>
+            <w:r>
+              <w:rPr>
+                <w:noProof/>
+                <w:webHidden/>
+              </w:rPr>
+            </w:r>
+            <w:r>
+              <w:rPr>
+                <w:noProof/>
+                <w:webHidden/>
+              </w:rPr>
+              <w:fldChar w:fldCharType="separate"/>
+            </w:r>
+            <w:r>
+              <w:rPr>
+                <w:noProof/>
+                <w:webHidden/>
+              </w:rPr>
+              <w:t>5</w:t>
+            </w:r>
+            <w:r>
+              <w:rPr>
+                <w:noProof/>
+                <w:webHidden/>
+              </w:rPr>
+              <w:fldChar w:fldCharType="end"/>
+            </w:r>
+          </w:hyperlink>
+        </w:p>
+        <w:p>
+          <w:pPr>
+            <w:pStyle w:val="Verzeichnis2"/>
+            <w:tabs>
+              <w:tab w:val="right" w:leader="dot" w:pos="9062"/>
+            </w:tabs>
+            <w:rPr>
+              <w:rFonts w:eastAsiaTheme="minorEastAsia"/>
+              <w:noProof/>
+              <w:lang w:eastAsia="de-AT"/>
+            </w:rPr>
+          </w:pPr>
+          <w:hyperlink w:anchor="_Toc187091488" w:history="1">
+            <w:r>
+              <w:rPr>
+                <w:rStyle w:val="Hyperlink"/>
+                <w:noProof/>
+              </w:rPr>
+              <w:t>User</w:t>
+            </w:r>
+            <w:r>
+              <w:rPr>
+                <w:noProof/>
+                <w:webHidden/>
+              </w:rPr>
+              <w:tab/>
+            </w:r>
+            <w:r>
+              <w:rPr>
+                <w:noProof/>
+                <w:webHidden/>
+              </w:rPr>
+              <w:fldChar w:fldCharType="begin"/>
+            </w:r>
+            <w:r>
+              <w:rPr>
+                <w:noProof/>
+                <w:webHidden/>
+              </w:rPr>
+              <w:instrText xml:space="preserve"> PAGEREF _Toc187091488 \h </w:instrText>
+            </w:r>
+            <w:r>
+              <w:rPr>
+                <w:noProof/>
+                <w:webHidden/>
+              </w:rPr>
+            </w:r>
+            <w:r>
+              <w:rPr>
+                <w:noProof/>
+                <w:webHidden/>
+              </w:rPr>
+              <w:fldChar w:fldCharType="separate"/>
+            </w:r>
+            <w:r>
+              <w:rPr>
+                <w:noProof/>
+                <w:webHidden/>
+              </w:rPr>
+              <w:t>6</w:t>
+            </w:r>
+            <w:r>
+              <w:rPr>
+                <w:noProof/>
+                <w:webHidden/>
+              </w:rPr>
+              <w:fldChar w:fldCharType="end"/>
+            </w:r>
+          </w:hyperlink>
+        </w:p>
+        <w:p>
+          <w:pPr>
+            <w:pStyle w:val="Verzeichnis2"/>
+            <w:tabs>
+              <w:tab w:val="right" w:leader="dot" w:pos="9062"/>
+            </w:tabs>
+            <w:rPr>
+              <w:rFonts w:eastAsiaTheme="minorEastAsia"/>
+              <w:noProof/>
+              <w:lang w:eastAsia="de-AT"/>
+            </w:rPr>
+          </w:pPr>
+          <w:hyperlink w:anchor="_Toc187091489" w:history="1">
+            <w:r>
+              <w:rPr>
+                <w:rStyle w:val="Hyperlink"/>
+                <w:noProof/>
+              </w:rPr>
+              <w:t>UserService</w:t>
+            </w:r>
+            <w:r>
+              <w:rPr>
+                <w:noProof/>
+                <w:webHidden/>
+              </w:rPr>
+              <w:tab/>
+            </w:r>
+            <w:r>
+              <w:rPr>
+                <w:noProof/>
+                <w:webHidden/>
+              </w:rPr>
+              <w:fldChar w:fldCharType="begin"/>
+            </w:r>
+            <w:r>
+              <w:rPr>
+                <w:noProof/>
+                <w:webHidden/>
+              </w:rPr>
+              <w:instrText xml:space="preserve"> PAGEREF _Toc187091489 \h </w:instrText>
+            </w:r>
+            <w:r>
+              <w:rPr>
+                <w:noProof/>
+                <w:webHidden/>
+              </w:rPr>
+            </w:r>
+            <w:r>
+              <w:rPr>
+                <w:noProof/>
+                <w:webHidden/>
+              </w:rPr>
+              <w:fldChar w:fldCharType="separate"/>
+            </w:r>
+            <w:r>
+              <w:rPr>
+                <w:noProof/>
+                <w:webHidden/>
+              </w:rPr>
+              <w:t>6</w:t>
+            </w:r>
+            <w:r>
+              <w:rPr>
+                <w:noProof/>
+                <w:webHidden/>
+              </w:rPr>
+              <w:fldChar w:fldCharType="end"/>
+            </w:r>
+          </w:hyperlink>
+        </w:p>
+        <w:p>
+          <w:pPr>
+            <w:pStyle w:val="Verzeichnis2"/>
+            <w:tabs>
+              <w:tab w:val="right" w:leader="dot" w:pos="9062"/>
+            </w:tabs>
+            <w:rPr>
+              <w:rFonts w:eastAsiaTheme="minorEastAsia"/>
+              <w:noProof/>
+              <w:lang w:eastAsia="de-AT"/>
+            </w:rPr>
+          </w:pPr>
+          <w:hyperlink w:anchor="_Toc187091490" w:history="1">
+            <w:r>
+              <w:rPr>
+                <w:rStyle w:val="Hyperlink"/>
+                <w:noProof/>
+              </w:rPr>
+              <w:t>Deck</w:t>
+            </w:r>
+            <w:r>
+              <w:rPr>
+                <w:noProof/>
+                <w:webHidden/>
+              </w:rPr>
+              <w:tab/>
+            </w:r>
+            <w:r>
+              <w:rPr>
+                <w:noProof/>
+                <w:webHidden/>
+              </w:rPr>
+              <w:fldChar w:fldCharType="begin"/>
+            </w:r>
+            <w:r>
+              <w:rPr>
+                <w:noProof/>
+                <w:webHidden/>
+              </w:rPr>
+              <w:instrText xml:space="preserve"> PAGEREF _Toc187091490 \h </w:instrText>
+            </w:r>
+            <w:r>
+              <w:rPr>
+                <w:noProof/>
+                <w:webHidden/>
+              </w:rPr>
+            </w:r>
+            <w:r>
+              <w:rPr>
+                <w:noProof/>
+                <w:webHidden/>
+              </w:rPr>
+              <w:fldChar w:fldCharType="separate"/>
+            </w:r>
+            <w:r>
+              <w:rPr>
+                <w:noProof/>
+                <w:webHidden/>
+              </w:rPr>
+              <w:t>6</w:t>
+            </w:r>
+            <w:r>
+              <w:rPr>
+                <w:noProof/>
+                <w:webHidden/>
+              </w:rPr>
+              <w:fldChar w:fldCharType="end"/>
+            </w:r>
+          </w:hyperlink>
+        </w:p>
+        <w:p>
+          <w:pPr>
+            <w:pStyle w:val="Verzeichnis2"/>
+            <w:tabs>
+              <w:tab w:val="right" w:leader="dot" w:pos="9062"/>
+            </w:tabs>
+            <w:rPr>
+              <w:rFonts w:eastAsiaTheme="minorEastAsia"/>
+              <w:noProof/>
+              <w:lang w:eastAsia="de-AT"/>
+            </w:rPr>
+          </w:pPr>
+          <w:hyperlink w:anchor="_Toc187091491" w:history="1">
+            <w:r>
+              <w:rPr>
+                <w:rStyle w:val="Hyperlink"/>
+                <w:noProof/>
+              </w:rPr>
+              <w:t>AuthorisationService</w:t>
+            </w:r>
+            <w:r>
+              <w:rPr>
+                <w:noProof/>
+                <w:webHidden/>
+              </w:rPr>
+              <w:tab/>
+            </w:r>
+            <w:r>
+              <w:rPr>
+                <w:noProof/>
+                <w:webHidden/>
+              </w:rPr>
+              <w:fldChar w:fldCharType="begin"/>
+            </w:r>
+            <w:r>
+              <w:rPr>
+                <w:noProof/>
+                <w:webHidden/>
+              </w:rPr>
+              <w:instrText xml:space="preserve"> PAGEREF _Toc187091491 \h </w:instrText>
+            </w:r>
+            <w:r>
+              <w:rPr>
+                <w:noProof/>
+                <w:webHidden/>
+              </w:rPr>
+            </w:r>
+            <w:r>
+              <w:rPr>
+                <w:noProof/>
+                <w:webHidden/>
+              </w:rPr>
+              <w:fldChar w:fldCharType="separate"/>
+            </w:r>
+            <w:r>
+              <w:rPr>
+                <w:noProof/>
+                <w:webHidden/>
+              </w:rPr>
+              <w:t>6</w:t>
+            </w:r>
+            <w:r>
+              <w:rPr>
+                <w:noProof/>
+                <w:webHidden/>
+              </w:rPr>
+              <w:fldChar w:fldCharType="end"/>
+            </w:r>
+          </w:hyperlink>
+        </w:p>
+        <w:p>
+          <w:pPr>
+            <w:pStyle w:val="Verzeichnis2"/>
+            <w:tabs>
+              <w:tab w:val="right" w:leader="dot" w:pos="9062"/>
+            </w:tabs>
+            <w:rPr>
+              <w:rFonts w:eastAsiaTheme="minorEastAsia"/>
+              <w:noProof/>
+              <w:lang w:eastAsia="de-AT"/>
+            </w:rPr>
+          </w:pPr>
+          <w:hyperlink w:anchor="_Toc187091492" w:history="1">
+            <w:r>
+              <w:rPr>
+                <w:rStyle w:val="Hyperlink"/>
+                <w:noProof/>
+              </w:rPr>
+              <w:t>Battle</w:t>
+            </w:r>
+            <w:r>
+              <w:rPr>
+                <w:noProof/>
+                <w:webHidden/>
+              </w:rPr>
+              <w:tab/>
+            </w:r>
+            <w:r>
+              <w:rPr>
+                <w:noProof/>
+                <w:webHidden/>
+              </w:rPr>
+              <w:fldChar w:fldCharType="begin"/>
+            </w:r>
+            <w:r>
+              <w:rPr>
+                <w:noProof/>
+                <w:webHidden/>
+              </w:rPr>
+              <w:instrText xml:space="preserve"> PAGEREF _Toc187091492 \h </w:instrText>
+            </w:r>
+            <w:r>
+              <w:rPr>
+                <w:noProof/>
+                <w:webHidden/>
+              </w:rPr>
+            </w:r>
+            <w:r>
+              <w:rPr>
+                <w:noProof/>
+                <w:webHidden/>
+              </w:rPr>
+              <w:fldChar w:fldCharType="separate"/>
+            </w:r>
+            <w:r>
+              <w:rPr>
+                <w:noProof/>
+                <w:webHidden/>
+              </w:rPr>
+              <w:t>7</w:t>
+            </w:r>
+            <w:r>
+              <w:rPr>
+                <w:noProof/>
+                <w:webHidden/>
+              </w:rPr>
+              <w:fldChar w:fldCharType="end"/>
+            </w:r>
+          </w:hyperlink>
+        </w:p>
+        <w:p>
+          <w:pPr>
+            <w:pStyle w:val="Verzeichnis3"/>
+            <w:tabs>
+              <w:tab w:val="right" w:leader="dot" w:pos="9062"/>
+            </w:tabs>
+            <w:rPr>
+              <w:noProof/>
+            </w:rPr>
+          </w:pPr>
+          <w:hyperlink w:anchor="_Toc187091493" w:history="1">
+            <w:r>
+              <w:rPr>
+                <w:rStyle w:val="Hyperlink"/>
+                <w:noProof/>
+              </w:rPr>
+              <w:t>Unique Feature</w:t>
+            </w:r>
+            <w:r>
+              <w:rPr>
+                <w:noProof/>
+                <w:webHidden/>
+              </w:rPr>
+              <w:tab/>
+            </w:r>
+            <w:r>
+              <w:rPr>
+                <w:noProof/>
+                <w:webHidden/>
+              </w:rPr>
+              <w:fldChar w:fldCharType="begin"/>
+            </w:r>
+            <w:r>
+              <w:rPr>
+                <w:noProof/>
+                <w:webHidden/>
+              </w:rPr>
+              <w:instrText xml:space="preserve"> PAGEREF _Toc187091493 \h </w:instrText>
+            </w:r>
+            <w:r>
+              <w:rPr>
+                <w:noProof/>
+                <w:webHidden/>
+              </w:rPr>
+            </w:r>
+            <w:r>
+              <w:rPr>
+                <w:noProof/>
+                <w:webHidden/>
+              </w:rPr>
+              <w:fldChar w:fldCharType="separate"/>
+            </w:r>
+            <w:r>
+              <w:rPr>
+                <w:noProof/>
+                <w:webHidden/>
+              </w:rPr>
+              <w:t>7</w:t>
             </w:r>
             <w:r>
               <w:rPr>
@@ -920,13 +1681,13 @@
               <w:lang w:eastAsia="de-AT"/>
             </w:rPr>
           </w:pPr>
-          <w:hyperlink w:anchor="_Toc180005519" w:history="1">
+          <w:hyperlink w:anchor="_Toc187091494" w:history="1">
             <w:r>
               <w:rPr>
                 <w:rStyle w:val="Hyperlink"/>
                 <w:noProof/>
               </w:rPr>
-              <w:t>Package</w:t>
+              <w:t>Unit Tests</w:t>
             </w:r>
             <w:r>
               <w:rPr>
@@ -947,7 +1708,7 @@
                 <w:noProof/>
                 <w:webHidden/>
               </w:rPr>
-              <w:instrText xml:space="preserve"> PAGEREF _Toc180005519 \h </w:instrText>
+              <w:instrText xml:space="preserve"> PAGEREF _Toc187091494 \h </w:instrText>
             </w:r>
             <w:r>
               <w:rPr>
@@ -967,287 +1728,7 @@
                 <w:noProof/>
                 <w:webHidden/>
               </w:rPr>
-              <w:t>4</w:t>
-            </w:r>
-            <w:r>
-              <w:rPr>
-                <w:noProof/>
-                <w:webHidden/>
-              </w:rPr>
-              <w:fldChar w:fldCharType="end"/>
-            </w:r>
-          </w:hyperlink>
-        </w:p>
-        <w:p>
-          <w:pPr>
-            <w:pStyle w:val="Verzeichnis2"/>
-            <w:tabs>
-              <w:tab w:val="right" w:leader="dot" w:pos="9062"/>
-            </w:tabs>
-            <w:rPr>
-              <w:rFonts w:eastAsiaTheme="minorEastAsia"/>
-              <w:noProof/>
-              <w:lang w:eastAsia="de-AT"/>
-            </w:rPr>
-          </w:pPr>
-          <w:hyperlink w:anchor="_Toc180005520" w:history="1">
-            <w:r>
-              <w:rPr>
-                <w:rStyle w:val="Hyperlink"/>
-                <w:noProof/>
-              </w:rPr>
-              <w:t>PackageService</w:t>
-            </w:r>
-            <w:r>
-              <w:rPr>
-                <w:noProof/>
-                <w:webHidden/>
-              </w:rPr>
-              <w:tab/>
-            </w:r>
-            <w:r>
-              <w:rPr>
-                <w:noProof/>
-                <w:webHidden/>
-              </w:rPr>
-              <w:fldChar w:fldCharType="begin"/>
-            </w:r>
-            <w:r>
-              <w:rPr>
-                <w:noProof/>
-                <w:webHidden/>
-              </w:rPr>
-              <w:instrText xml:space="preserve"> PAGEREF _Toc180005520 \h </w:instrText>
-            </w:r>
-            <w:r>
-              <w:rPr>
-                <w:noProof/>
-                <w:webHidden/>
-              </w:rPr>
-            </w:r>
-            <w:r>
-              <w:rPr>
-                <w:noProof/>
-                <w:webHidden/>
-              </w:rPr>
-              <w:fldChar w:fldCharType="separate"/>
-            </w:r>
-            <w:r>
-              <w:rPr>
-                <w:noProof/>
-                <w:webHidden/>
-              </w:rPr>
-              <w:t>4</w:t>
-            </w:r>
-            <w:r>
-              <w:rPr>
-                <w:noProof/>
-                <w:webHidden/>
-              </w:rPr>
-              <w:fldChar w:fldCharType="end"/>
-            </w:r>
-          </w:hyperlink>
-        </w:p>
-        <w:p>
-          <w:pPr>
-            <w:pStyle w:val="Verzeichnis2"/>
-            <w:tabs>
-              <w:tab w:val="right" w:leader="dot" w:pos="9062"/>
-            </w:tabs>
-            <w:rPr>
-              <w:rFonts w:eastAsiaTheme="minorEastAsia"/>
-              <w:noProof/>
-              <w:lang w:eastAsia="de-AT"/>
-            </w:rPr>
-          </w:pPr>
-          <w:hyperlink w:anchor="_Toc180005521" w:history="1">
-            <w:r>
-              <w:rPr>
-                <w:rStyle w:val="Hyperlink"/>
-                <w:noProof/>
-              </w:rPr>
-              <w:t>Stack</w:t>
-            </w:r>
-            <w:r>
-              <w:rPr>
-                <w:noProof/>
-                <w:webHidden/>
-              </w:rPr>
-              <w:tab/>
-            </w:r>
-            <w:r>
-              <w:rPr>
-                <w:noProof/>
-                <w:webHidden/>
-              </w:rPr>
-              <w:fldChar w:fldCharType="begin"/>
-            </w:r>
-            <w:r>
-              <w:rPr>
-                <w:noProof/>
-                <w:webHidden/>
-              </w:rPr>
-              <w:instrText xml:space="preserve"> PAGEREF _Toc180005521 \h </w:instrText>
-            </w:r>
-            <w:r>
-              <w:rPr>
-                <w:noProof/>
-                <w:webHidden/>
-              </w:rPr>
-            </w:r>
-            <w:r>
-              <w:rPr>
-                <w:noProof/>
-                <w:webHidden/>
-              </w:rPr>
-              <w:fldChar w:fldCharType="separate"/>
-            </w:r>
-            <w:r>
-              <w:rPr>
-                <w:noProof/>
-                <w:webHidden/>
-              </w:rPr>
-              <w:t>4</w:t>
-            </w:r>
-            <w:r>
-              <w:rPr>
-                <w:noProof/>
-                <w:webHidden/>
-              </w:rPr>
-              <w:fldChar w:fldCharType="end"/>
-            </w:r>
-          </w:hyperlink>
-        </w:p>
-        <w:p>
-          <w:pPr>
-            <w:pStyle w:val="Verzeichnis2"/>
-            <w:tabs>
-              <w:tab w:val="right" w:leader="dot" w:pos="9062"/>
-            </w:tabs>
-            <w:rPr>
-              <w:rFonts w:eastAsiaTheme="minorEastAsia"/>
-              <w:noProof/>
-              <w:lang w:eastAsia="de-AT"/>
-            </w:rPr>
-          </w:pPr>
-          <w:hyperlink w:anchor="_Toc180005522" w:history="1">
-            <w:r>
-              <w:rPr>
-                <w:rStyle w:val="Hyperlink"/>
-                <w:noProof/>
-              </w:rPr>
-              <w:t>User</w:t>
-            </w:r>
-            <w:r>
-              <w:rPr>
-                <w:noProof/>
-                <w:webHidden/>
-              </w:rPr>
-              <w:tab/>
-            </w:r>
-            <w:r>
-              <w:rPr>
-                <w:noProof/>
-                <w:webHidden/>
-              </w:rPr>
-              <w:fldChar w:fldCharType="begin"/>
-            </w:r>
-            <w:r>
-              <w:rPr>
-                <w:noProof/>
-                <w:webHidden/>
-              </w:rPr>
-              <w:instrText xml:space="preserve"> PAGEREF _Toc180005522 \h </w:instrText>
-            </w:r>
-            <w:r>
-              <w:rPr>
-                <w:noProof/>
-                <w:webHidden/>
-              </w:rPr>
-            </w:r>
-            <w:r>
-              <w:rPr>
-                <w:noProof/>
-                <w:webHidden/>
-              </w:rPr>
-              <w:fldChar w:fldCharType="separate"/>
-            </w:r>
-            <w:r>
-              <w:rPr>
-                <w:noProof/>
-                <w:webHidden/>
-              </w:rPr>
-              <w:t>4</w:t>
-            </w:r>
-            <w:r>
-              <w:rPr>
-                <w:noProof/>
-                <w:webHidden/>
-              </w:rPr>
-              <w:fldChar w:fldCharType="end"/>
-            </w:r>
-          </w:hyperlink>
-        </w:p>
-        <w:p>
-          <w:pPr>
-            <w:pStyle w:val="Verzeichnis2"/>
-            <w:tabs>
-              <w:tab w:val="right" w:leader="dot" w:pos="9062"/>
-            </w:tabs>
-            <w:rPr>
-              <w:rFonts w:eastAsiaTheme="minorEastAsia"/>
-              <w:noProof/>
-              <w:lang w:eastAsia="de-AT"/>
-            </w:rPr>
-          </w:pPr>
-          <w:hyperlink w:anchor="_Toc180005523" w:history="1">
-            <w:r>
-              <w:rPr>
-                <w:rStyle w:val="Hyperlink"/>
-                <w:noProof/>
-              </w:rPr>
-              <w:t>UserService</w:t>
-            </w:r>
-            <w:r>
-              <w:rPr>
-                <w:noProof/>
-                <w:webHidden/>
-              </w:rPr>
-              <w:tab/>
-            </w:r>
-            <w:r>
-              <w:rPr>
-                <w:noProof/>
-                <w:webHidden/>
-              </w:rPr>
-              <w:fldChar w:fldCharType="begin"/>
-            </w:r>
-            <w:r>
-              <w:rPr>
-                <w:noProof/>
-                <w:webHidden/>
-              </w:rPr>
-              <w:instrText xml:space="preserve"> PAGEREF _Toc180005523 \h </w:instrText>
-            </w:r>
-            <w:r>
-              <w:rPr>
-                <w:noProof/>
-                <w:webHidden/>
-              </w:rPr>
-            </w:r>
-            <w:r>
-              <w:rPr>
-                <w:noProof/>
-                <w:webHidden/>
-              </w:rPr>
-              <w:fldChar w:fldCharType="separate"/>
-            </w:r>
-            <w:r>
-              <w:rPr>
-                <w:noProof/>
-                <w:webHidden/>
-              </w:rPr>
-              <w:t>4</w:t>
+              <w:t>7</w:t>
             </w:r>
             <w:r>
               <w:rPr>
@@ -1270,13 +1751,13 @@
               <w:lang w:eastAsia="de-AT"/>
             </w:rPr>
           </w:pPr>
-          <w:hyperlink w:anchor="_Toc180005524" w:history="1">
+          <w:hyperlink w:anchor="_Toc187091495" w:history="1">
             <w:r>
               <w:rPr>
                 <w:rStyle w:val="Hyperlink"/>
                 <w:noProof/>
               </w:rPr>
-              <w:t>Unit Tests</w:t>
+              <w:t>Anmerkungen:</w:t>
             </w:r>
             <w:r>
               <w:rPr>
@@ -1297,7 +1778,7 @@
                 <w:noProof/>
                 <w:webHidden/>
               </w:rPr>
-              <w:instrText xml:space="preserve"> PAGEREF _Toc180005524 \h </w:instrText>
+              <w:instrText xml:space="preserve"> PAGEREF _Toc187091495 \h </w:instrText>
             </w:r>
             <w:r>
               <w:rPr>
@@ -1317,7 +1798,7 @@
                 <w:noProof/>
                 <w:webHidden/>
               </w:rPr>
-              <w:t>5</w:t>
+              <w:t>7</w:t>
             </w:r>
             <w:r>
               <w:rPr>
@@ -1340,13 +1821,13 @@
               <w:lang w:eastAsia="de-AT"/>
             </w:rPr>
           </w:pPr>
-          <w:hyperlink w:anchor="_Toc180005525" w:history="1">
+          <w:hyperlink w:anchor="_Toc187091496" w:history="1">
             <w:r>
               <w:rPr>
                 <w:rStyle w:val="Hyperlink"/>
                 <w:noProof/>
               </w:rPr>
-              <w:t>Anmerkungen:</w:t>
+              <w:t>Zeitinvestment</w:t>
             </w:r>
             <w:r>
               <w:rPr>
@@ -1367,7 +1848,7 @@
                 <w:noProof/>
                 <w:webHidden/>
               </w:rPr>
-              <w:instrText xml:space="preserve"> PAGEREF _Toc180005525 \h </w:instrText>
+              <w:instrText xml:space="preserve"> PAGEREF _Toc187091496 \h </w:instrText>
             </w:r>
             <w:r>
               <w:rPr>
@@ -1387,7 +1868,7 @@
                 <w:noProof/>
                 <w:webHidden/>
               </w:rPr>
-              <w:t>5</w:t>
+              <w:t>8</w:t>
             </w:r>
             <w:r>
               <w:rPr>
@@ -1410,13 +1891,13 @@
               <w:lang w:eastAsia="de-AT"/>
             </w:rPr>
           </w:pPr>
-          <w:hyperlink w:anchor="_Toc180005526" w:history="1">
+          <w:hyperlink w:anchor="_Toc187091497" w:history="1">
             <w:r>
               <w:rPr>
                 <w:rStyle w:val="Hyperlink"/>
                 <w:noProof/>
               </w:rPr>
-              <w:t>Zeitinvestment</w:t>
+              <w:t>Learned Lessons</w:t>
             </w:r>
             <w:r>
               <w:rPr>
@@ -1437,7 +1918,7 @@
                 <w:noProof/>
                 <w:webHidden/>
               </w:rPr>
-              <w:instrText xml:space="preserve"> PAGEREF _Toc180005526 \h </w:instrText>
+              <w:instrText xml:space="preserve"> PAGEREF _Toc187091497 \h </w:instrText>
             </w:r>
             <w:r>
               <w:rPr>
@@ -1457,7 +1938,7 @@
                 <w:noProof/>
                 <w:webHidden/>
               </w:rPr>
-              <w:t>5</w:t>
+              <w:t>9</w:t>
             </w:r>
             <w:r>
               <w:rPr>
@@ -1484,7 +1965,7 @@
       <w:pPr>
         <w:pStyle w:val="berschrift1"/>
       </w:pPr>
-      <w:bookmarkStart w:id="0" w:name="_Toc180005507"/>
+      <w:bookmarkStart w:id="0" w:name="_Toc187091471"/>
       <w:proofErr w:type="spellStart"/>
       <w:r>
         <w:t>GitHub</w:t>
@@ -1504,8 +1985,9 @@
       <w:pPr>
         <w:pStyle w:val="berschrift1"/>
       </w:pPr>
-      <w:bookmarkStart w:id="1" w:name="_Toc180005508"/>
-      <w:r>
+      <w:bookmarkStart w:id="1" w:name="_Toc187091472"/>
+      <w:r>
+        <w:lastRenderedPageBreak/>
         <w:t>Klassendiagramm</w:t>
       </w:r>
       <w:bookmarkEnd w:id="1"/>
@@ -1528,17 +2010,14 @@
       <w:r>
         <w:t xml:space="preserve"> Datei befindet sich in der Abgabe. Überblick:</w:t>
       </w:r>
-      <w:bookmarkStart w:id="2" w:name="_GoBack"/>
-      <w:bookmarkEnd w:id="2"/>
-    </w:p>
-    <w:p>
-      <w:r>
-        <w:lastRenderedPageBreak/>
+    </w:p>
+    <w:p>
+      <w:r>
         <w:drawing>
-          <wp:inline distT="0" distB="0" distL="0" distR="0" wp14:anchorId="7779FE1B" wp14:editId="723F9868">
-            <wp:extent cx="5760720" cy="5113020"/>
+          <wp:inline distT="0" distB="0" distL="0" distR="0" wp14:anchorId="70E73805" wp14:editId="694A2CAC">
+            <wp:extent cx="5760720" cy="4573905"/>
             <wp:effectExtent l="0" t="0" r="0" b="0"/>
-            <wp:docPr id="1" name="Grafik 1"/>
+            <wp:docPr id="3" name="Grafik 3"/>
             <wp:cNvGraphicFramePr>
               <a:graphicFrameLocks xmlns:a="http://schemas.openxmlformats.org/drawingml/2006/main" noChangeAspect="1"/>
             </wp:cNvGraphicFramePr>
@@ -1558,7 +2037,7 @@
                   <pic:spPr>
                     <a:xfrm>
                       <a:off x="0" y="0"/>
-                      <a:ext cx="5760720" cy="5113020"/>
+                      <a:ext cx="5760720" cy="4573905"/>
                     </a:xfrm>
                     <a:prstGeom prst="rect">
                       <a:avLst/>
@@ -1571,40 +2050,35 @@
         </w:drawing>
       </w:r>
     </w:p>
+    <w:p/>
     <w:p>
       <w:pPr>
         <w:pStyle w:val="berschrift1"/>
       </w:pPr>
-      <w:bookmarkStart w:id="3" w:name="_Toc180005509"/>
+      <w:bookmarkStart w:id="2" w:name="_Toc187091473"/>
       <w:r>
         <w:lastRenderedPageBreak/>
-        <w:t>Layer</w:t>
-      </w:r>
-      <w:bookmarkEnd w:id="3"/>
-    </w:p>
-    <w:p>
-      <w:r>
         <w:drawing>
-          <wp:anchor distT="0" distB="0" distL="114300" distR="114300" simplePos="0" relativeHeight="251658240" behindDoc="1" locked="0" layoutInCell="1" allowOverlap="1">
+          <wp:anchor distT="0" distB="0" distL="114300" distR="114300" simplePos="0" relativeHeight="251658240" behindDoc="1" locked="0" layoutInCell="1" allowOverlap="1" wp14:anchorId="58528AC5" wp14:editId="7DDEF1B5">
             <wp:simplePos x="0" y="0"/>
             <wp:positionH relativeFrom="column">
-              <wp:posOffset>-1252</wp:posOffset>
+              <wp:posOffset>-367279</wp:posOffset>
             </wp:positionH>
             <wp:positionV relativeFrom="paragraph">
-              <wp:posOffset>1850</wp:posOffset>
+              <wp:posOffset>358775</wp:posOffset>
             </wp:positionV>
-            <wp:extent cx="1950368" cy="3464087"/>
-            <wp:effectExtent l="0" t="0" r="0" b="3175"/>
+            <wp:extent cx="1987550" cy="3501390"/>
+            <wp:effectExtent l="0" t="0" r="0" b="3810"/>
             <wp:wrapTight wrapText="bothSides">
               <wp:wrapPolygon edited="0">
                 <wp:start x="0" y="0"/>
-                <wp:lineTo x="0" y="21501"/>
-                <wp:lineTo x="21312" y="21501"/>
-                <wp:lineTo x="21312" y="0"/>
+                <wp:lineTo x="0" y="21506"/>
+                <wp:lineTo x="21324" y="21506"/>
+                <wp:lineTo x="21324" y="0"/>
                 <wp:lineTo x="0" y="0"/>
               </wp:wrapPolygon>
             </wp:wrapTight>
-            <wp:docPr id="2" name="Grafik 2"/>
+            <wp:docPr id="1" name="Grafik 1"/>
             <wp:cNvGraphicFramePr>
               <a:graphicFrameLocks xmlns:a="http://schemas.openxmlformats.org/drawingml/2006/main" noChangeAspect="1"/>
             </wp:cNvGraphicFramePr>
@@ -1630,7 +2104,7 @@
                   <pic:spPr>
                     <a:xfrm>
                       <a:off x="0" y="0"/>
-                      <a:ext cx="1950368" cy="3464087"/>
+                      <a:ext cx="1987550" cy="3501390"/>
                     </a:xfrm>
                     <a:prstGeom prst="rect">
                       <a:avLst/>
@@ -1648,6 +2122,14 @@
           </wp:anchor>
         </w:drawing>
       </w:r>
+      <w:r>
+        <w:t>Layer</w:t>
+      </w:r>
+      <w:bookmarkEnd w:id="2"/>
+    </w:p>
+    <w:p>
+      <w:bookmarkStart w:id="3" w:name="_GoBack"/>
+      <w:bookmarkEnd w:id="3"/>
       <w:proofErr w:type="spellStart"/>
       <w:r>
         <w:t>services</w:t>
@@ -1692,7 +2174,10 @@
       </w:r>
       <w:proofErr w:type="spellEnd"/>
       <w:r>
-        <w:t>: teilen die http Methoden auf, um unübersichtliche Dateien zu verhindern</w:t>
+        <w:t xml:space="preserve">: teilen die http Methoden auf, um </w:t>
+      </w:r>
+      <w:r>
+        <w:t>die CRUD Anfragen voneinander zu trennen</w:t>
       </w:r>
     </w:p>
     <w:p>
@@ -1703,6 +2188,11 @@
       <w:proofErr w:type="spellEnd"/>
       <w:r>
         <w:t>: stellt Verbindung zur Datenbank her</w:t>
+      </w:r>
+    </w:p>
+    <w:p>
+      <w:r>
+        <w:br w:type="page"/>
       </w:r>
     </w:p>
     <w:p>
@@ -1714,17 +2204,13 @@
           <w:szCs w:val="32"/>
         </w:rPr>
       </w:pPr>
-      <w:r>
-        <w:br w:type="page"/>
-      </w:r>
     </w:p>
     <w:p>
       <w:pPr>
         <w:pStyle w:val="berschrift1"/>
       </w:pPr>
-      <w:bookmarkStart w:id="4" w:name="_Toc180005510"/>
-      <w:r>
-        <w:lastRenderedPageBreak/>
+      <w:bookmarkStart w:id="4" w:name="_Toc187091474"/>
+      <w:r>
         <w:t>Erklärung der Klassen</w:t>
       </w:r>
       <w:bookmarkEnd w:id="4"/>
@@ -1733,7 +2219,7 @@
       <w:pPr>
         <w:pStyle w:val="berschrift2"/>
       </w:pPr>
-      <w:bookmarkStart w:id="5" w:name="_Toc180005511"/>
+      <w:bookmarkStart w:id="5" w:name="_Toc187091475"/>
       <w:proofErr w:type="spellStart"/>
       <w:r>
         <w:t>DatabaseConnector</w:t>
@@ -1750,7 +2236,7 @@
       <w:pPr>
         <w:pStyle w:val="berschrift2"/>
       </w:pPr>
-      <w:bookmarkStart w:id="6" w:name="_Toc180005512"/>
+      <w:bookmarkStart w:id="6" w:name="_Toc187091476"/>
       <w:r>
         <w:t>Main</w:t>
       </w:r>
@@ -1779,7 +2265,25 @@
       </w:r>
       <w:proofErr w:type="spellEnd"/>
       <w:r>
-        <w:t xml:space="preserve"> auf Port 10001 (Portnummer ist im CURL Script vorgegeben. Sobald sich ein Client verbindet wird ein neues Thread erstellt und der </w:t>
+        <w:t xml:space="preserve"> auf Port 10001 (Portnummer ist im CURL Script vorgegeben</w:t>
+      </w:r>
+      <w:r>
+        <w:t>)</w:t>
+      </w:r>
+      <w:r>
+        <w:t>. Sobald sich ein Client verbindet</w:t>
+      </w:r>
+      <w:r>
+        <w:t>, wird ein neuer</w:t>
+      </w:r>
+      <w:r>
+        <w:t xml:space="preserve"> Thread </w:t>
+      </w:r>
+      <w:r>
+        <w:t>mithilfe eines Thread- Pools (der Größe 10) gestartet</w:t>
+      </w:r>
+      <w:r>
+        <w:t xml:space="preserve"> und der </w:t>
       </w:r>
       <w:proofErr w:type="spellStart"/>
       <w:r>
@@ -1797,12 +2301,47 @@
       <w:r>
         <w:t xml:space="preserve"> weiterverarbeitet.</w:t>
       </w:r>
+      <w:r>
+        <w:t xml:space="preserve"> Der Threadpool wurde mit 10 Threads gewählt, da Moderne Rechner etwa so viele Threads unterstützen. Zum Beispiel bietet ein Einsteiger AMD </w:t>
+      </w:r>
+      <w:proofErr w:type="spellStart"/>
+      <w:r>
+        <w:t>Ryzen</w:t>
+      </w:r>
+      <w:proofErr w:type="spellEnd"/>
+      <w:r>
+        <w:t xml:space="preserve"> 3 Prozessor 8 Threads, </w:t>
+      </w:r>
+      <w:proofErr w:type="spellStart"/>
+      <w:r>
+        <w:t>wärend</w:t>
+      </w:r>
+      <w:proofErr w:type="spellEnd"/>
+      <w:r>
+        <w:t xml:space="preserve"> ein </w:t>
+      </w:r>
+      <w:proofErr w:type="spellStart"/>
+      <w:r>
+        <w:t>Highend</w:t>
+      </w:r>
+      <w:proofErr w:type="spellEnd"/>
+      <w:r>
+        <w:t xml:space="preserve"> AMD </w:t>
+      </w:r>
+      <w:proofErr w:type="spellStart"/>
+      <w:r>
+        <w:t>Ryzen</w:t>
+      </w:r>
+      <w:proofErr w:type="spellEnd"/>
+      <w:r>
+        <w:t xml:space="preserve"> 9 Prozessor 24 Threads unterstützt.</w:t>
+      </w:r>
     </w:p>
     <w:p>
       <w:pPr>
         <w:pStyle w:val="berschrift2"/>
       </w:pPr>
-      <w:bookmarkStart w:id="7" w:name="_Toc180005513"/>
+      <w:bookmarkStart w:id="7" w:name="_Toc187091477"/>
       <w:proofErr w:type="spellStart"/>
       <w:r>
         <w:t>HttpServer</w:t>
@@ -1948,7 +2487,7 @@
       <w:pPr>
         <w:pStyle w:val="berschrift2"/>
       </w:pPr>
-      <w:bookmarkStart w:id="8" w:name="_Toc180005514"/>
+      <w:bookmarkStart w:id="8" w:name="_Toc187091478"/>
       <w:proofErr w:type="spellStart"/>
       <w:r>
         <w:t>HttpRequestLine</w:t>
@@ -1973,117 +2512,485 @@
       <w:pPr>
         <w:pStyle w:val="berschrift2"/>
       </w:pPr>
-      <w:bookmarkStart w:id="9" w:name="_Toc180005515"/>
-      <w:proofErr w:type="spellStart"/>
-      <w:r>
-        <w:t>DeleteRequestHandler</w:t>
-      </w:r>
-      <w:proofErr w:type="spellEnd"/>
+      <w:bookmarkStart w:id="9" w:name="_Toc187091479"/>
+      <w:proofErr w:type="spellStart"/>
+      <w:r>
+        <w:t>RequestHandler</w:t>
+      </w:r>
+      <w:bookmarkEnd w:id="9"/>
+      <w:proofErr w:type="spellEnd"/>
+    </w:p>
+    <w:p>
+      <w:r>
+        <w:t xml:space="preserve">Die nachfolgenden vier </w:t>
+      </w:r>
+      <w:proofErr w:type="spellStart"/>
+      <w:r>
+        <w:t>RequestHandler</w:t>
+      </w:r>
+      <w:proofErr w:type="spellEnd"/>
+      <w:r>
+        <w:t xml:space="preserve"> ähneln sich in ihrer Struktur. Für jeden Pfad gibt es eigene Methoden, in denen die Methoden anderer Klassen aufgerufen werden. Diese geben ein Objekt zurück, welches in ein JSON umgewandelt und ausgegeben wird.</w:t>
+      </w:r>
+    </w:p>
+    <w:p>
+      <w:pPr>
+        <w:pStyle w:val="berschrift3"/>
+      </w:pPr>
+      <w:bookmarkStart w:id="10" w:name="_Toc187091480"/>
+      <w:proofErr w:type="spellStart"/>
+      <w:r>
+        <w:t>PostRequestHandler</w:t>
+      </w:r>
+      <w:bookmarkEnd w:id="10"/>
+      <w:proofErr w:type="spellEnd"/>
+    </w:p>
+    <w:p>
+      <w:proofErr w:type="spellStart"/>
+      <w:r>
+        <w:t>handlePostRequest</w:t>
+      </w:r>
+      <w:proofErr w:type="spellEnd"/>
+      <w:r>
+        <w:t>(…): Basierend auf dem Pfad („/</w:t>
+      </w:r>
+      <w:proofErr w:type="spellStart"/>
+      <w:r>
+        <w:t>users</w:t>
+      </w:r>
+      <w:proofErr w:type="spellEnd"/>
+      <w:r>
+        <w:t>“ für die Registrierung, „/</w:t>
+      </w:r>
+      <w:proofErr w:type="spellStart"/>
+      <w:r>
+        <w:t>sessions</w:t>
+      </w:r>
+      <w:proofErr w:type="spellEnd"/>
+      <w:r>
+        <w:t>“ für die Anmeldung oder „/</w:t>
+      </w:r>
+      <w:proofErr w:type="spellStart"/>
+      <w:r>
+        <w:t>packages</w:t>
+      </w:r>
+      <w:proofErr w:type="spellEnd"/>
+      <w:r>
+        <w:t>“ für das Erstellen neuer Packages</w:t>
+      </w:r>
       <w:r>
         <w:t xml:space="preserve">, </w:t>
       </w:r>
+      <w:r>
+        <w:t>"/</w:t>
+      </w:r>
+      <w:proofErr w:type="spellStart"/>
+      <w:r>
+        <w:t>transactions</w:t>
+      </w:r>
+      <w:proofErr w:type="spellEnd"/>
+      <w:r>
+        <w:t>/</w:t>
+      </w:r>
+      <w:proofErr w:type="spellStart"/>
+      <w:r>
+        <w:t>packages</w:t>
+      </w:r>
+      <w:proofErr w:type="spellEnd"/>
+      <w:r>
+        <w:t>"</w:t>
+      </w:r>
+      <w:r>
+        <w:t xml:space="preserve"> für das kaufen von Packages und </w:t>
+      </w:r>
+      <w:r>
+        <w:t>"/</w:t>
+      </w:r>
+      <w:proofErr w:type="spellStart"/>
+      <w:r>
+        <w:t>battles</w:t>
+      </w:r>
+      <w:proofErr w:type="spellEnd"/>
+      <w:r>
+        <w:t>"</w:t>
+      </w:r>
+      <w:r>
+        <w:t xml:space="preserve"> um ein Battle zu starten</w:t>
+      </w:r>
+      <w:r>
+        <w:t xml:space="preserve">) wird die jeweilige Anfrage verarbeitet. Der Ablauf ist bei den ersten beiden ähnlich: Aus den JSON-Daten wird ein Objekt erstellt und die Registrierung/Anmeldung durchgeführt. </w:t>
+      </w:r>
+      <w:r>
+        <w:t>Abhängig vom Erfolg der Durchführung, wird die jeweilige Response erstellt und an den Client zurück gesendet.</w:t>
+      </w:r>
+    </w:p>
+    <w:p>
+      <w:r>
+        <w:t xml:space="preserve">Bei der Erstellung neuer Packages wird zunächst geprüft, ob ein Admin-Token übermittelt wurde. Danach wird das übermittelte JSON in einer Liste gespeichert, in der jedes Element eine </w:t>
+      </w:r>
+      <w:proofErr w:type="spellStart"/>
+      <w:r>
+        <w:t>Map</w:t>
+      </w:r>
+      <w:proofErr w:type="spellEnd"/>
+      <w:r>
+        <w:t xml:space="preserve"> (Key-</w:t>
+      </w:r>
+      <w:r>
+        <w:lastRenderedPageBreak/>
+        <w:t>Value Pair) ist. Es ist noch nicht möglich, Card Objekte zu erstellen, da noch nicht klar ist um welches Objekt es sich handelt (</w:t>
+      </w:r>
+      <w:proofErr w:type="spellStart"/>
+      <w:r>
+        <w:t>MonsterCard</w:t>
+      </w:r>
+      <w:proofErr w:type="spellEnd"/>
+      <w:r>
+        <w:t xml:space="preserve"> vs. </w:t>
+      </w:r>
+      <w:proofErr w:type="spellStart"/>
+      <w:r>
+        <w:t>SpellCard</w:t>
+      </w:r>
+      <w:proofErr w:type="spellEnd"/>
+      <w:r>
+        <w:t>). Hier habe ich mich</w:t>
+      </w:r>
+      <w:r>
+        <w:t xml:space="preserve"> nämlich</w:t>
+      </w:r>
+      <w:r>
+        <w:t xml:space="preserve"> für Vererbung entschieden, weil </w:t>
+      </w:r>
+      <w:r>
+        <w:t>die</w:t>
+      </w:r>
+      <w:r>
+        <w:t xml:space="preserve"> Karten für die </w:t>
+      </w:r>
+      <w:proofErr w:type="spellStart"/>
+      <w:r>
+        <w:t>Battles</w:t>
+      </w:r>
+      <w:proofErr w:type="spellEnd"/>
+      <w:r>
+        <w:t xml:space="preserve"> unterschiedliche Implementierungen bekommen werden. Mithilfe einer </w:t>
+      </w:r>
+      <w:proofErr w:type="spellStart"/>
+      <w:r>
+        <w:t>CardFactory</w:t>
+      </w:r>
+      <w:proofErr w:type="spellEnd"/>
+      <w:r>
+        <w:t>- Klasse werden aus jedem Elemente der Liste (jede Karte) zu den jeweiligen Card- Objekten. Diese werden in der Datenbank in den Tabelle Cards und Packages abgebildet.</w:t>
+      </w:r>
+    </w:p>
+    <w:p>
+      <w:pPr>
+        <w:pStyle w:val="berschrift3"/>
+      </w:pPr>
+      <w:bookmarkStart w:id="11" w:name="_Toc187091481"/>
       <w:proofErr w:type="spellStart"/>
       <w:r>
         <w:t>GetRequestHandler</w:t>
       </w:r>
+      <w:bookmarkEnd w:id="11"/>
+      <w:proofErr w:type="spellEnd"/>
+    </w:p>
+    <w:p>
+      <w:r>
+        <w:t xml:space="preserve">Hier werden alle </w:t>
+      </w:r>
+      <w:proofErr w:type="spellStart"/>
+      <w:r>
+        <w:t>Get-Requests</w:t>
+      </w:r>
+      <w:proofErr w:type="spellEnd"/>
+      <w:r>
+        <w:t xml:space="preserve"> weiterverarbeitet. Darunter befinden sich die Pfade </w:t>
+      </w:r>
+      <w:r>
+        <w:t>"/</w:t>
+      </w:r>
+      <w:proofErr w:type="spellStart"/>
+      <w:r>
+        <w:t>users</w:t>
+      </w:r>
+      <w:proofErr w:type="spellEnd"/>
+      <w:r>
+        <w:t>/"</w:t>
+      </w:r>
+      <w:r>
+        <w:t xml:space="preserve"> um die Userdaten auszugeben, </w:t>
+      </w:r>
+      <w:r>
+        <w:t>"/</w:t>
+      </w:r>
+      <w:proofErr w:type="spellStart"/>
+      <w:r>
+        <w:t>cards</w:t>
+      </w:r>
+      <w:proofErr w:type="spellEnd"/>
+      <w:r>
+        <w:t>"</w:t>
+      </w:r>
+      <w:r>
+        <w:t xml:space="preserve"> um die gekauften Karten anzuzeigen, </w:t>
+      </w:r>
+      <w:r>
+        <w:t>"/</w:t>
+      </w:r>
+      <w:proofErr w:type="spellStart"/>
+      <w:r>
+        <w:t>deck"</w:t>
+      </w:r>
+      <w:r>
+        <w:t>um</w:t>
+      </w:r>
+      <w:proofErr w:type="spellEnd"/>
+      <w:r>
+        <w:t xml:space="preserve"> ein konfiguriertes Deck auszugeben, </w:t>
+      </w:r>
+      <w:r>
+        <w:t>"/</w:t>
+      </w:r>
+      <w:proofErr w:type="spellStart"/>
+      <w:r>
+        <w:t>stats</w:t>
+      </w:r>
+      <w:proofErr w:type="spellEnd"/>
+      <w:r>
+        <w:t>"</w:t>
+      </w:r>
+      <w:r>
+        <w:t xml:space="preserve"> um die Spielerstatistik des anfragenden Spieler anzuzeigen und </w:t>
+      </w:r>
+      <w:r>
+        <w:t>"/</w:t>
+      </w:r>
+      <w:proofErr w:type="spellStart"/>
+      <w:r>
+        <w:t>scoreboard</w:t>
+      </w:r>
+      <w:proofErr w:type="spellEnd"/>
+      <w:r>
+        <w:t>"</w:t>
+      </w:r>
+      <w:r>
+        <w:t xml:space="preserve"> um eine Liste an ELO- Werten sortiert auszugeben. Jeder Pfad wird von einer eigenen Methode abgearbeitet, die jeweils Methoden anderer Klassen aufruft und das zurückgegebene Objekt als JSON ausgibt.</w:t>
+      </w:r>
+    </w:p>
+    <w:p>
+      <w:pPr>
+        <w:pStyle w:val="berschrift3"/>
+      </w:pPr>
+      <w:bookmarkStart w:id="12" w:name="_Toc187091482"/>
+      <w:proofErr w:type="spellStart"/>
+      <w:r>
+        <w:t>PutRequestHandler</w:t>
+      </w:r>
+      <w:bookmarkEnd w:id="12"/>
+      <w:proofErr w:type="spellEnd"/>
+    </w:p>
+    <w:p>
+      <w:r>
+        <w:t xml:space="preserve">Der </w:t>
+      </w:r>
+      <w:proofErr w:type="spellStart"/>
+      <w:r>
+        <w:t>PutRequestHandler</w:t>
+      </w:r>
+      <w:proofErr w:type="spellEnd"/>
+      <w:r>
+        <w:t xml:space="preserve"> kümmert sich um die </w:t>
+      </w:r>
+      <w:proofErr w:type="spellStart"/>
+      <w:r>
+        <w:t>Put</w:t>
+      </w:r>
+      <w:proofErr w:type="spellEnd"/>
+      <w:r>
+        <w:t xml:space="preserve">-Anfrage der Pfade </w:t>
+      </w:r>
+      <w:r>
+        <w:t>"/deck"</w:t>
+      </w:r>
+      <w:r>
+        <w:t xml:space="preserve"> (um ein Deck mit Karten zu befüllen)  und </w:t>
+      </w:r>
+      <w:r>
+        <w:t>"/</w:t>
+      </w:r>
+      <w:proofErr w:type="spellStart"/>
+      <w:r>
+        <w:t>users</w:t>
+      </w:r>
+      <w:proofErr w:type="spellEnd"/>
+      <w:r>
+        <w:t>/"</w:t>
+      </w:r>
+      <w:r>
+        <w:t xml:space="preserve"> (um Benutzerdaten zu aktualisieren)</w:t>
+      </w:r>
+      <w:r>
+        <w:t>.</w:t>
+      </w:r>
+    </w:p>
+    <w:p>
+      <w:pPr>
+        <w:pStyle w:val="berschrift2"/>
+      </w:pPr>
+      <w:bookmarkStart w:id="13" w:name="_Toc187091483"/>
+      <w:r>
+        <w:t>Card</w:t>
+      </w:r>
+      <w:bookmarkEnd w:id="13"/>
+    </w:p>
+    <w:p>
+      <w:r>
+        <w:t xml:space="preserve">Diese Klasse enthält alle Attribute für eine Karte laut Angabe. Der </w:t>
+      </w:r>
+      <w:proofErr w:type="spellStart"/>
+      <w:r>
+        <w:t>ElementType</w:t>
+      </w:r>
+      <w:proofErr w:type="spellEnd"/>
+      <w:r>
+        <w:t xml:space="preserve"> (</w:t>
+      </w:r>
+      <w:proofErr w:type="spellStart"/>
+      <w:r>
+        <w:t>Fire</w:t>
+      </w:r>
+      <w:proofErr w:type="spellEnd"/>
+      <w:r>
+        <w:t xml:space="preserve">, </w:t>
+      </w:r>
+      <w:proofErr w:type="spellStart"/>
+      <w:r>
+        <w:t>Water</w:t>
+      </w:r>
+      <w:proofErr w:type="spellEnd"/>
+      <w:r>
+        <w:t xml:space="preserve"> oder Normal) wurde als ENUM definiert. Konstruktor und Getter sind implementiert. Es handelt sich um eine abstrakte Klasse, da die Methode </w:t>
+      </w:r>
+      <w:proofErr w:type="spellStart"/>
+      <w:r>
+        <w:t>getCardType</w:t>
+      </w:r>
+      <w:proofErr w:type="spellEnd"/>
+      <w:r>
+        <w:t xml:space="preserve">() erst in den </w:t>
+      </w:r>
+      <w:proofErr w:type="spellStart"/>
+      <w:r>
+        <w:t>Kindklassen</w:t>
+      </w:r>
+      <w:proofErr w:type="spellEnd"/>
+      <w:r>
+        <w:t xml:space="preserve"> </w:t>
+      </w:r>
+      <w:proofErr w:type="spellStart"/>
+      <w:r>
+        <w:t>SpellCard</w:t>
+      </w:r>
       <w:proofErr w:type="spellEnd"/>
       <w:r>
         <w:t xml:space="preserve"> und </w:t>
       </w:r>
       <w:proofErr w:type="spellStart"/>
       <w:r>
-        <w:t>PutRequestHandler</w:t>
-      </w:r>
-      <w:bookmarkEnd w:id="9"/>
-      <w:proofErr w:type="spellEnd"/>
-    </w:p>
-    <w:p>
-      <w:r>
-        <w:t>All diese Klassen enthalten Methoden, um die Logik basierend auf dem Pfad (z.B. „/</w:t>
-      </w:r>
-      <w:proofErr w:type="spellStart"/>
-      <w:r>
-        <w:t>tradings</w:t>
-      </w:r>
-      <w:proofErr w:type="spellEnd"/>
-      <w:r>
-        <w:t>“) auszuführen. Bis jetzt werden hier lediglich die API</w:t>
-      </w:r>
-      <w:r>
-        <w:t xml:space="preserve"> Endpoints definiert</w:t>
-      </w:r>
-      <w:r>
-        <w:t xml:space="preserve">. Es wird bei einem jeweiligen Aufruf nur eine http 501 Response („Not </w:t>
-      </w:r>
-      <w:proofErr w:type="spellStart"/>
-      <w:r>
-        <w:t>Implementd</w:t>
-      </w:r>
-      <w:proofErr w:type="spellEnd"/>
-      <w:r>
-        <w:t>“) zurückgegeben.</w:t>
+        <w:t>MonsterCard</w:t>
+      </w:r>
+      <w:proofErr w:type="spellEnd"/>
+      <w:r>
+        <w:t xml:space="preserve"> implementiert werden.</w:t>
+      </w:r>
+    </w:p>
+    <w:p>
+      <w:r>
+        <w:t xml:space="preserve">In der Datenbank besteht eine 1:n Beziehung zwischen </w:t>
+      </w:r>
+      <w:proofErr w:type="spellStart"/>
+      <w:r>
+        <w:t>cards</w:t>
+      </w:r>
+      <w:proofErr w:type="spellEnd"/>
+      <w:r>
+        <w:t xml:space="preserve"> und </w:t>
+      </w:r>
+      <w:proofErr w:type="spellStart"/>
+      <w:r>
+        <w:t>packages</w:t>
+      </w:r>
+      <w:proofErr w:type="spellEnd"/>
+      <w:r>
+        <w:t xml:space="preserve">, wodurch </w:t>
+      </w:r>
+      <w:proofErr w:type="spellStart"/>
+      <w:r>
+        <w:t>cards</w:t>
+      </w:r>
+      <w:proofErr w:type="spellEnd"/>
+      <w:r>
+        <w:t xml:space="preserve"> einen </w:t>
+      </w:r>
+      <w:proofErr w:type="spellStart"/>
+      <w:r>
+        <w:t>Fremschlüssel</w:t>
+      </w:r>
+      <w:proofErr w:type="spellEnd"/>
+      <w:r>
+        <w:t xml:space="preserve"> auf </w:t>
+      </w:r>
+      <w:proofErr w:type="spellStart"/>
+      <w:r>
+        <w:t>packages</w:t>
+      </w:r>
+      <w:proofErr w:type="spellEnd"/>
+      <w:r>
+        <w:t xml:space="preserve"> enthalten.</w:t>
       </w:r>
     </w:p>
     <w:p>
       <w:pPr>
         <w:pStyle w:val="berschrift2"/>
       </w:pPr>
-      <w:bookmarkStart w:id="10" w:name="_Toc180005516"/>
-      <w:proofErr w:type="spellStart"/>
-      <w:r>
-        <w:t>PostRequestHandler</w:t>
-      </w:r>
-      <w:bookmarkEnd w:id="10"/>
-      <w:proofErr w:type="spellEnd"/>
-    </w:p>
-    <w:p>
-      <w:proofErr w:type="spellStart"/>
-      <w:r>
-        <w:t>handlePostRequest</w:t>
-      </w:r>
-      <w:proofErr w:type="spellEnd"/>
-      <w:r>
-        <w:t>(…): Basierend auf dem Pfad („/</w:t>
-      </w:r>
-      <w:proofErr w:type="spellStart"/>
-      <w:r>
-        <w:t>users</w:t>
-      </w:r>
-      <w:proofErr w:type="spellEnd"/>
-      <w:r>
-        <w:t>“ für die Registrierung, „/</w:t>
-      </w:r>
-      <w:proofErr w:type="spellStart"/>
-      <w:r>
-        <w:t>sessions</w:t>
-      </w:r>
-      <w:proofErr w:type="spellEnd"/>
-      <w:r>
-        <w:t>“ für die Anmeldung oder „/</w:t>
-      </w:r>
-      <w:proofErr w:type="spellStart"/>
-      <w:r>
-        <w:t>packages</w:t>
-      </w:r>
-      <w:proofErr w:type="spellEnd"/>
-      <w:r>
-        <w:t xml:space="preserve">“ für das Erstellen neuer Packages) wird die jeweilige Anfrage verarbeitet. Der Ablauf ist bei den ersten beiden ähnlich: Aus den JSON-Daten wird ein Objekt erstellt und die Registrierung/Anmeldung durchgeführt. </w:t>
-      </w:r>
-      <w:r>
-        <w:t>Abhängig vom Erfolg der Durchführung, wird die jeweilige Response erstellt und an den Client zurück gesendet.</w:t>
-      </w:r>
-    </w:p>
-    <w:p>
-      <w:r>
-        <w:t xml:space="preserve">Bei der Erstellung neuer Packages wird zunächst geprüft, ob ein Admin-Token übermittelt wurde. Danach wird das übermittelte JSON in einer Liste gespeichert, in der jedes Element eine </w:t>
-      </w:r>
-      <w:proofErr w:type="spellStart"/>
-      <w:r>
-        <w:t>Map</w:t>
-      </w:r>
-      <w:proofErr w:type="spellEnd"/>
-      <w:r>
-        <w:t xml:space="preserve"> (Key-Value Pair) ist. Es ist noch nicht möglich, Card Objekte zu erstellen, da noch nicht klar ist um welches Objekt es sich handelt (</w:t>
+      <w:bookmarkStart w:id="14" w:name="_Toc187091484"/>
+      <w:proofErr w:type="spellStart"/>
+      <w:r>
+        <w:t>CardFactory</w:t>
+      </w:r>
+      <w:bookmarkEnd w:id="14"/>
+      <w:proofErr w:type="spellEnd"/>
+    </w:p>
+    <w:p>
+      <w:r>
+        <w:t xml:space="preserve">Card </w:t>
+      </w:r>
+      <w:proofErr w:type="spellStart"/>
+      <w:r>
+        <w:t>createCard</w:t>
+      </w:r>
+      <w:proofErr w:type="spellEnd"/>
+      <w:r>
+        <w:t xml:space="preserve">(…): Erstellt eine Karte der </w:t>
+      </w:r>
+      <w:proofErr w:type="spellStart"/>
+      <w:r>
+        <w:t>Kindklassen</w:t>
+      </w:r>
+      <w:proofErr w:type="spellEnd"/>
+      <w:r>
+        <w:t xml:space="preserve"> (</w:t>
+      </w:r>
+      <w:proofErr w:type="spellStart"/>
+      <w:r>
+        <w:t>SpellCard</w:t>
+      </w:r>
+      <w:proofErr w:type="spellEnd"/>
+      <w:r>
+        <w:t xml:space="preserve"> oder </w:t>
       </w:r>
       <w:proofErr w:type="spellStart"/>
       <w:r>
@@ -2091,269 +2998,54 @@
       </w:r>
       <w:proofErr w:type="spellEnd"/>
       <w:r>
-        <w:t xml:space="preserve"> vs. </w:t>
-      </w:r>
-      <w:proofErr w:type="spellStart"/>
-      <w:r>
-        <w:t>SpellCard</w:t>
-      </w:r>
-      <w:proofErr w:type="spellEnd"/>
-      <w:r>
-        <w:t>). Hier habe ich mich</w:t>
-      </w:r>
-      <w:r>
-        <w:t xml:space="preserve"> nämlich</w:t>
-      </w:r>
-      <w:r>
-        <w:t xml:space="preserve"> für Vererbung entschieden, weil </w:t>
-      </w:r>
-      <w:r>
-        <w:t>die</w:t>
-      </w:r>
-      <w:r>
-        <w:t xml:space="preserve"> Karten für die </w:t>
-      </w:r>
-      <w:proofErr w:type="spellStart"/>
-      <w:r>
-        <w:t>Battles</w:t>
-      </w:r>
-      <w:proofErr w:type="spellEnd"/>
-      <w:r>
-        <w:t xml:space="preserve"> unterschiedliche Implementierungen bekommen werden. Mithilfe einer </w:t>
-      </w:r>
-      <w:proofErr w:type="spellStart"/>
-      <w:r>
-        <w:t>CardFactory</w:t>
-      </w:r>
-      <w:proofErr w:type="spellEnd"/>
-      <w:r>
-        <w:t>- Klasse werden aus jedem Elemente der Liste (jede Karte) zu den jeweiligen Card- Objekten. Diese werden in der Datenbank in den Tabelle Cards und Packages abgebildet.</w:t>
+        <w:t xml:space="preserve">) basierend auf dem Namen, der im CURL </w:t>
+      </w:r>
+      <w:proofErr w:type="spellStart"/>
+      <w:r>
+        <w:t>command</w:t>
+      </w:r>
+      <w:proofErr w:type="spellEnd"/>
+      <w:r>
+        <w:t xml:space="preserve"> übergeben wird.</w:t>
       </w:r>
     </w:p>
     <w:p>
       <w:pPr>
         <w:pStyle w:val="berschrift2"/>
       </w:pPr>
-      <w:bookmarkStart w:id="11" w:name="_Toc180005517"/>
-      <w:r>
-        <w:lastRenderedPageBreak/>
-        <w:t>Card</w:t>
-      </w:r>
-      <w:bookmarkEnd w:id="11"/>
-    </w:p>
-    <w:p>
-      <w:r>
-        <w:t xml:space="preserve">Diese Klasse enthält alle Attribute für eine Karte laut Angabe. Der </w:t>
-      </w:r>
-      <w:proofErr w:type="spellStart"/>
-      <w:r>
-        <w:t>ElementType</w:t>
-      </w:r>
-      <w:proofErr w:type="spellEnd"/>
-      <w:r>
-        <w:t xml:space="preserve"> (</w:t>
-      </w:r>
-      <w:proofErr w:type="spellStart"/>
-      <w:r>
-        <w:t>Fire</w:t>
-      </w:r>
-      <w:proofErr w:type="spellEnd"/>
-      <w:r>
-        <w:t xml:space="preserve">, </w:t>
-      </w:r>
-      <w:proofErr w:type="spellStart"/>
-      <w:r>
-        <w:t>Water</w:t>
-      </w:r>
-      <w:proofErr w:type="spellEnd"/>
-      <w:r>
-        <w:t xml:space="preserve"> oder Normal) wurde als ENUM definiert. Konstruktor und Getter sind implementiert. Es handelt sich um eine abstrakte Klasse, da die Methode </w:t>
-      </w:r>
-      <w:proofErr w:type="spellStart"/>
-      <w:r>
-        <w:t>getCardType</w:t>
-      </w:r>
-      <w:proofErr w:type="spellEnd"/>
-      <w:r>
-        <w:t xml:space="preserve">() erst in den </w:t>
-      </w:r>
-      <w:proofErr w:type="spellStart"/>
-      <w:r>
-        <w:t>Kindklassen</w:t>
-      </w:r>
-      <w:proofErr w:type="spellEnd"/>
-      <w:r>
-        <w:t xml:space="preserve"> </w:t>
-      </w:r>
-      <w:proofErr w:type="spellStart"/>
-      <w:r>
-        <w:t>SpellCard</w:t>
-      </w:r>
-      <w:proofErr w:type="spellEnd"/>
-      <w:r>
-        <w:t xml:space="preserve"> und </w:t>
-      </w:r>
-      <w:proofErr w:type="spellStart"/>
-      <w:r>
-        <w:t>MonsterCard</w:t>
-      </w:r>
-      <w:proofErr w:type="spellEnd"/>
-      <w:r>
-        <w:t xml:space="preserve"> implementiert werden.</w:t>
-      </w:r>
-    </w:p>
-    <w:p>
-      <w:r>
-        <w:t xml:space="preserve">In der Datenbank besteht eine 1:n Beziehung zwischen </w:t>
-      </w:r>
-      <w:proofErr w:type="spellStart"/>
-      <w:r>
-        <w:t>cards</w:t>
-      </w:r>
-      <w:proofErr w:type="spellEnd"/>
-      <w:r>
-        <w:t xml:space="preserve"> und </w:t>
-      </w:r>
-      <w:proofErr w:type="spellStart"/>
-      <w:r>
-        <w:t>packages</w:t>
-      </w:r>
-      <w:proofErr w:type="spellEnd"/>
-      <w:r>
-        <w:t xml:space="preserve">, wodurch </w:t>
-      </w:r>
-      <w:proofErr w:type="spellStart"/>
-      <w:r>
-        <w:t>cards</w:t>
-      </w:r>
-      <w:proofErr w:type="spellEnd"/>
-      <w:r>
-        <w:t xml:space="preserve"> einen </w:t>
-      </w:r>
-      <w:proofErr w:type="spellStart"/>
-      <w:r>
-        <w:t>Fremschlüssel</w:t>
-      </w:r>
-      <w:proofErr w:type="spellEnd"/>
-      <w:r>
-        <w:t xml:space="preserve"> auf </w:t>
-      </w:r>
-      <w:proofErr w:type="spellStart"/>
-      <w:r>
-        <w:t>packages</w:t>
-      </w:r>
-      <w:proofErr w:type="spellEnd"/>
-      <w:r>
-        <w:t xml:space="preserve"> enthalten.</w:t>
+      <w:bookmarkStart w:id="15" w:name="_Toc187091485"/>
+      <w:r>
+        <w:t>Package</w:t>
+      </w:r>
+      <w:bookmarkEnd w:id="15"/>
+    </w:p>
+    <w:p>
+      <w:r>
+        <w:t xml:space="preserve">Enthält eine Liste für 5 Karten und dazugehörige </w:t>
+      </w:r>
+      <w:proofErr w:type="spellStart"/>
+      <w:r>
+        <w:t>getter</w:t>
+      </w:r>
+      <w:proofErr w:type="spellEnd"/>
+      <w:r>
+        <w:t xml:space="preserve"> und einen Konstruktor. Ich habe mich </w:t>
+      </w:r>
+      <w:r>
+        <w:t>für eine Liste als Container entschieden, um bei Bedarf die Größe der Packages verändern zu können. Um Leistungs- und Speichereffizienz zu erhöhen könnte stattdessen auch ein Array verwendet werden.</w:t>
       </w:r>
     </w:p>
     <w:p>
       <w:pPr>
         <w:pStyle w:val="berschrift2"/>
       </w:pPr>
-      <w:bookmarkStart w:id="12" w:name="_Toc180005518"/>
-      <w:proofErr w:type="spellStart"/>
-      <w:r>
-        <w:t>CardFactory</w:t>
-      </w:r>
-      <w:bookmarkEnd w:id="12"/>
-      <w:proofErr w:type="spellEnd"/>
-    </w:p>
-    <w:p>
-      <w:r>
-        <w:t xml:space="preserve">Card </w:t>
-      </w:r>
-      <w:proofErr w:type="spellStart"/>
-      <w:r>
-        <w:t>createCard</w:t>
-      </w:r>
-      <w:proofErr w:type="spellEnd"/>
-      <w:r>
-        <w:t xml:space="preserve">(…): Erstellt eine Karte der </w:t>
-      </w:r>
-      <w:proofErr w:type="spellStart"/>
-      <w:r>
-        <w:t>Kindklassen</w:t>
-      </w:r>
-      <w:proofErr w:type="spellEnd"/>
-      <w:r>
-        <w:t xml:space="preserve"> (</w:t>
-      </w:r>
-      <w:proofErr w:type="spellStart"/>
-      <w:r>
-        <w:t>SpellCard</w:t>
-      </w:r>
-      <w:proofErr w:type="spellEnd"/>
-      <w:r>
-        <w:t xml:space="preserve"> oder </w:t>
-      </w:r>
-      <w:proofErr w:type="spellStart"/>
-      <w:r>
-        <w:t>MonsterCard</w:t>
-      </w:r>
-      <w:proofErr w:type="spellEnd"/>
-      <w:r>
-        <w:t xml:space="preserve">) basierend auf dem Namen, der im CURL </w:t>
-      </w:r>
-      <w:proofErr w:type="spellStart"/>
-      <w:r>
-        <w:t>command</w:t>
-      </w:r>
-      <w:proofErr w:type="spellEnd"/>
-      <w:r>
-        <w:t xml:space="preserve"> übergeben wird.</w:t>
-      </w:r>
-    </w:p>
-    <w:p>
-      <w:pPr>
-        <w:pStyle w:val="berschrift1"/>
-      </w:pPr>
-      <w:bookmarkStart w:id="13" w:name="_Toc180005519"/>
-      <w:r>
-        <w:t>Package</w:t>
-      </w:r>
-      <w:bookmarkEnd w:id="13"/>
-    </w:p>
-    <w:p>
-      <w:r>
-        <w:t xml:space="preserve">Enthält eine Liste für 5 Karten und dazugehörige </w:t>
-      </w:r>
-      <w:proofErr w:type="spellStart"/>
-      <w:r>
-        <w:t>getter</w:t>
-      </w:r>
-      <w:proofErr w:type="spellEnd"/>
-      <w:r>
-        <w:t xml:space="preserve"> und einen Konstruktor. Ich habe mich </w:t>
-      </w:r>
-      <w:r>
-        <w:t>für eine Liste als Container entschieden, um bei Bedarf die Größe der Packages verändern zu können. Um Leistungs- und Speichereffizienz zu erhöhen könnte stattdessen auch ein Array verwendet werden.</w:t>
-      </w:r>
-    </w:p>
-    <w:p>
-      <w:pPr>
-        <w:pStyle w:val="berschrift2"/>
-      </w:pPr>
-      <w:bookmarkStart w:id="14" w:name="_Toc180005520"/>
+      <w:bookmarkStart w:id="16" w:name="_Toc187091486"/>
       <w:proofErr w:type="spellStart"/>
       <w:r>
         <w:t>PackageService</w:t>
       </w:r>
-      <w:bookmarkEnd w:id="14"/>
-      <w:proofErr w:type="spellEnd"/>
-    </w:p>
-    <w:p>
-      <w:r>
-        <w:t xml:space="preserve">Kümmert sich um die Datenbank </w:t>
-      </w:r>
-      <w:proofErr w:type="spellStart"/>
-      <w:r>
-        <w:t>inserts</w:t>
-      </w:r>
-      <w:proofErr w:type="spellEnd"/>
-      <w:r>
-        <w:t xml:space="preserve"> rund um ein Package.</w:t>
-      </w:r>
+      <w:bookmarkEnd w:id="16"/>
+      <w:proofErr w:type="spellEnd"/>
     </w:p>
     <w:p>
       <w:proofErr w:type="spellStart"/>
@@ -2389,14 +3081,100 @@
       </w:r>
     </w:p>
     <w:p>
+      <w:proofErr w:type="spellStart"/>
+      <w:r>
+        <w:t>acquirePackage</w:t>
+      </w:r>
+      <w:proofErr w:type="spellEnd"/>
+      <w:r>
+        <w:t xml:space="preserve">(User </w:t>
+      </w:r>
+      <w:proofErr w:type="spellStart"/>
+      <w:r>
+        <w:t>user</w:t>
+      </w:r>
+      <w:proofErr w:type="spellEnd"/>
+      <w:r>
+        <w:t xml:space="preserve">, </w:t>
+      </w:r>
+      <w:proofErr w:type="spellStart"/>
+      <w:r>
+        <w:t>UserService</w:t>
+      </w:r>
+      <w:proofErr w:type="spellEnd"/>
+      <w:r>
+        <w:t xml:space="preserve"> </w:t>
+      </w:r>
+      <w:proofErr w:type="spellStart"/>
+      <w:r>
+        <w:t>userService</w:t>
+      </w:r>
+      <w:proofErr w:type="spellEnd"/>
+      <w:r>
+        <w:t>)</w:t>
+      </w:r>
+      <w:r>
+        <w:t xml:space="preserve">: </w:t>
+      </w:r>
+      <w:r>
+        <w:t>Wählt ein Paket aus der Tabelle Packages aus und überträgt die Karten dieses Packages dem übergebenen User. Das Package wird als der Tabelle gelöscht, sodass es kein weiterer User erwerben kann.</w:t>
+      </w:r>
+    </w:p>
+    <w:p>
+      <w:proofErr w:type="spellStart"/>
+      <w:r>
+        <w:t>deletePackageById</w:t>
+      </w:r>
+      <w:proofErr w:type="spellEnd"/>
+      <w:r>
+        <w:t xml:space="preserve">(UUID </w:t>
+      </w:r>
+      <w:proofErr w:type="spellStart"/>
+      <w:r>
+        <w:t>packageId</w:t>
+      </w:r>
+      <w:proofErr w:type="spellEnd"/>
+      <w:r>
+        <w:t xml:space="preserve">, Connection </w:t>
+      </w:r>
+      <w:proofErr w:type="spellStart"/>
+      <w:r>
+        <w:t>conn</w:t>
+      </w:r>
+      <w:proofErr w:type="spellEnd"/>
+      <w:r>
+        <w:t>)</w:t>
+      </w:r>
+      <w:r>
+        <w:t xml:space="preserve">: löscht ein Package mit der übergebenen Package-ID. (wird von </w:t>
+      </w:r>
+      <w:proofErr w:type="spellStart"/>
+      <w:r>
+        <w:t>acquirePackage</w:t>
+      </w:r>
+      <w:proofErr w:type="spellEnd"/>
+      <w:r>
+        <w:t xml:space="preserve"> als </w:t>
+      </w:r>
+      <w:proofErr w:type="spellStart"/>
+      <w:r>
+        <w:t>Hilfmethode</w:t>
+      </w:r>
+      <w:proofErr w:type="spellEnd"/>
+      <w:r>
+        <w:t xml:space="preserve"> verwendet).</w:t>
+      </w:r>
+    </w:p>
+    <w:p>
       <w:pPr>
         <w:pStyle w:val="berschrift2"/>
       </w:pPr>
-      <w:bookmarkStart w:id="15" w:name="_Toc180005521"/>
-      <w:r>
+      <w:bookmarkStart w:id="17" w:name="_Toc187091487"/>
+      <w:r>
+        <w:lastRenderedPageBreak/>
         <w:t>Stack</w:t>
       </w:r>
-      <w:bookmarkEnd w:id="15"/>
+      <w:bookmarkEnd w:id="17"/>
     </w:p>
     <w:p>
       <w:r>
@@ -2407,11 +3185,11 @@
       <w:pPr>
         <w:pStyle w:val="berschrift2"/>
       </w:pPr>
-      <w:bookmarkStart w:id="16" w:name="_Toc180005522"/>
+      <w:bookmarkStart w:id="18" w:name="_Toc187091488"/>
       <w:r>
         <w:t>User</w:t>
       </w:r>
-      <w:bookmarkEnd w:id="16"/>
+      <w:bookmarkEnd w:id="18"/>
     </w:p>
     <w:p>
       <w:r>
@@ -2449,20 +3227,17 @@
       <w:pPr>
         <w:pStyle w:val="berschrift2"/>
       </w:pPr>
-      <w:bookmarkStart w:id="17" w:name="_Toc180005523"/>
+      <w:bookmarkStart w:id="19" w:name="_Toc187091489"/>
       <w:proofErr w:type="spellStart"/>
       <w:r>
         <w:t>UserService</w:t>
       </w:r>
-      <w:bookmarkEnd w:id="17"/>
-      <w:proofErr w:type="spellEnd"/>
-    </w:p>
-    <w:p>
-      <w:r>
-        <w:t>Kümmert sich um die</w:t>
-      </w:r>
-      <w:r>
-        <w:t xml:space="preserve"> Datenbank </w:t>
+      <w:bookmarkEnd w:id="19"/>
+      <w:proofErr w:type="spellEnd"/>
+    </w:p>
+    <w:p>
+      <w:r>
+        <w:t xml:space="preserve">Kümmert sich um die Datenbank </w:t>
       </w:r>
       <w:proofErr w:type="spellStart"/>
       <w:r>
@@ -2477,6 +3252,9 @@
         <w:t>user</w:t>
       </w:r>
       <w:proofErr w:type="spellEnd"/>
+      <w:r>
+        <w:t>:</w:t>
+      </w:r>
     </w:p>
     <w:p>
       <w:proofErr w:type="spellStart"/>
@@ -2568,57 +3346,633 @@
     <w:p>
       <w:proofErr w:type="spellStart"/>
       <w:r>
+        <w:t>loginUser</w:t>
+      </w:r>
+      <w:proofErr w:type="spellEnd"/>
+      <w:r>
+        <w:t xml:space="preserve">(User </w:t>
+      </w:r>
+      <w:proofErr w:type="spellStart"/>
+      <w:r>
+        <w:t>user</w:t>
+      </w:r>
+      <w:proofErr w:type="spellEnd"/>
+      <w:r>
+        <w:t>)</w:t>
+      </w:r>
+      <w:r>
+        <w:t>: Meldet einen Benutzer an wenn ein zusammengehöriges Paar an Benutzernamen und Passwort übergeben wurde. Der Token wird nach der Anmeldung an den Client zurückgegeben.</w:t>
+      </w:r>
+    </w:p>
+    <w:p>
+      <w:proofErr w:type="spellStart"/>
+      <w:r>
+        <w:t>updateCoins</w:t>
+      </w:r>
+      <w:proofErr w:type="spellEnd"/>
+      <w:r>
+        <w:t xml:space="preserve">(User </w:t>
+      </w:r>
+      <w:proofErr w:type="spellStart"/>
+      <w:r>
+        <w:t>user</w:t>
+      </w:r>
+      <w:proofErr w:type="spellEnd"/>
+      <w:r>
+        <w:t xml:space="preserve">, Connection </w:t>
+      </w:r>
+      <w:proofErr w:type="spellStart"/>
+      <w:r>
+        <w:t>conn</w:t>
+      </w:r>
+      <w:proofErr w:type="spellEnd"/>
+      <w:r>
+        <w:t xml:space="preserve">): Updated die Anzahl an </w:t>
+      </w:r>
+      <w:proofErr w:type="spellStart"/>
+      <w:r>
+        <w:t>Coins</w:t>
+      </w:r>
+      <w:proofErr w:type="spellEnd"/>
+      <w:r>
+        <w:t xml:space="preserve"> eines Users.</w:t>
+      </w:r>
+    </w:p>
+    <w:p>
+      <w:proofErr w:type="spellStart"/>
+      <w:r>
+        <w:t>assignCardsToUser</w:t>
+      </w:r>
+      <w:proofErr w:type="spellEnd"/>
+      <w:r>
+        <w:t xml:space="preserve">(Package </w:t>
+      </w:r>
+      <w:proofErr w:type="spellStart"/>
+      <w:r>
+        <w:t>pkg</w:t>
+      </w:r>
+      <w:proofErr w:type="spellEnd"/>
+      <w:r>
+        <w:t xml:space="preserve">, User </w:t>
+      </w:r>
+      <w:proofErr w:type="spellStart"/>
+      <w:r>
+        <w:t>user</w:t>
+      </w:r>
+      <w:proofErr w:type="spellEnd"/>
+      <w:r>
+        <w:t xml:space="preserve">, Connection </w:t>
+      </w:r>
+      <w:proofErr w:type="spellStart"/>
+      <w:r>
+        <w:t>conn</w:t>
+      </w:r>
+      <w:proofErr w:type="spellEnd"/>
+      <w:r>
+        <w:t>)</w:t>
+      </w:r>
+      <w:r>
+        <w:t xml:space="preserve">: Weist dem übergebenen User das </w:t>
+      </w:r>
+      <w:proofErr w:type="spellStart"/>
+      <w:r>
+        <w:t>übergabene</w:t>
+      </w:r>
+      <w:proofErr w:type="spellEnd"/>
+      <w:r>
+        <w:t xml:space="preserve"> Package (also die darin befindlichen Karten) zu.</w:t>
+      </w:r>
+    </w:p>
+    <w:p>
+      <w:proofErr w:type="spellStart"/>
+      <w:r>
+        <w:t>getUserCards</w:t>
+      </w:r>
+      <w:proofErr w:type="spellEnd"/>
+      <w:r>
+        <w:t xml:space="preserve">(User </w:t>
+      </w:r>
+      <w:proofErr w:type="spellStart"/>
+      <w:r>
+        <w:t>user</w:t>
+      </w:r>
+      <w:proofErr w:type="spellEnd"/>
+      <w:r>
+        <w:t>)</w:t>
+      </w:r>
+      <w:r>
+        <w:t>: gibt eine Liste an Karten zurück, die zum übergebenen User gehören.</w:t>
+      </w:r>
+    </w:p>
+    <w:p>
+      <w:proofErr w:type="spellStart"/>
+      <w:r>
+        <w:t>getUserByToken</w:t>
+      </w:r>
+      <w:proofErr w:type="spellEnd"/>
+      <w:r>
+        <w:t xml:space="preserve">(String </w:t>
+      </w:r>
+      <w:proofErr w:type="spellStart"/>
+      <w:r>
+        <w:t>token</w:t>
+      </w:r>
+      <w:proofErr w:type="spellEnd"/>
+      <w:r>
+        <w:t>)</w:t>
+      </w:r>
+      <w:r>
+        <w:t>: Ruft die notwendigen Daten eines Benutzers ab, erstellt dessen Deck und gibt das User Objekt zurück.</w:t>
+      </w:r>
+    </w:p>
+    <w:p>
+      <w:proofErr w:type="spellStart"/>
+      <w:r>
+        <w:t>getDeck</w:t>
+      </w:r>
+      <w:proofErr w:type="spellEnd"/>
+      <w:r>
+        <w:t xml:space="preserve">(User </w:t>
+      </w:r>
+      <w:proofErr w:type="spellStart"/>
+      <w:r>
+        <w:t>user</w:t>
+      </w:r>
+      <w:proofErr w:type="spellEnd"/>
+      <w:r>
+        <w:t>)</w:t>
+      </w:r>
+      <w:r>
+        <w:t>: Ruft das Deck eines Users ab und gibt dieses zurück.</w:t>
+      </w:r>
+    </w:p>
+    <w:p>
+      <w:proofErr w:type="spellStart"/>
+      <w:r>
+        <w:t>getUserByUsername</w:t>
+      </w:r>
+      <w:proofErr w:type="spellEnd"/>
+      <w:r>
+        <w:t xml:space="preserve">(String </w:t>
+      </w:r>
+      <w:proofErr w:type="spellStart"/>
+      <w:r>
+        <w:t>username</w:t>
+      </w:r>
+      <w:proofErr w:type="spellEnd"/>
+      <w:r>
+        <w:t>)</w:t>
+      </w:r>
+      <w:r>
+        <w:t>: Ruft einen Benutzer anhand seines Username ab, konstruiert ein User Objekt und gibt dieses zurück.</w:t>
+      </w:r>
+    </w:p>
+    <w:p>
+      <w:proofErr w:type="spellStart"/>
+      <w:r>
+        <w:t>configureDeck</w:t>
+      </w:r>
+      <w:proofErr w:type="spellEnd"/>
+      <w:r>
+        <w:t xml:space="preserve">(User </w:t>
+      </w:r>
+      <w:proofErr w:type="spellStart"/>
+      <w:r>
+        <w:t>user</w:t>
+      </w:r>
+      <w:proofErr w:type="spellEnd"/>
+      <w:r>
+        <w:t xml:space="preserve">, List&lt;UUID&gt; </w:t>
+      </w:r>
+      <w:proofErr w:type="spellStart"/>
+      <w:r>
+        <w:t>cardIds</w:t>
+      </w:r>
+      <w:proofErr w:type="spellEnd"/>
+      <w:r>
+        <w:t>)</w:t>
+      </w:r>
+      <w:r>
+        <w:t>: Weist einem Benutzer ein Deck zu (4 Karten).</w:t>
+      </w:r>
+    </w:p>
+    <w:p>
+      <w:proofErr w:type="spellStart"/>
+      <w:r>
+        <w:t>updateUserData</w:t>
+      </w:r>
+      <w:proofErr w:type="spellEnd"/>
+      <w:r>
+        <w:t xml:space="preserve">(String </w:t>
+      </w:r>
+      <w:proofErr w:type="spellStart"/>
+      <w:r>
+        <w:t>username</w:t>
+      </w:r>
+      <w:proofErr w:type="spellEnd"/>
+      <w:r>
+        <w:t xml:space="preserve">, User </w:t>
+      </w:r>
+      <w:proofErr w:type="spellStart"/>
+      <w:r>
+        <w:t>updatedData</w:t>
+      </w:r>
+      <w:proofErr w:type="spellEnd"/>
+      <w:r>
+        <w:t>)</w:t>
+      </w:r>
+      <w:r>
+        <w:t>: Aktualisiert die Daten eines Benutzers.</w:t>
+      </w:r>
+    </w:p>
+    <w:p>
+      <w:proofErr w:type="spellStart"/>
+      <w:r>
+        <w:t>updateUserStats</w:t>
+      </w:r>
+      <w:proofErr w:type="spellEnd"/>
+      <w:r>
+        <w:t xml:space="preserve">(User </w:t>
+      </w:r>
+      <w:proofErr w:type="spellStart"/>
+      <w:r>
+        <w:t>user</w:t>
+      </w:r>
+      <w:proofErr w:type="spellEnd"/>
+      <w:r>
+        <w:t>)</w:t>
+      </w:r>
+      <w:r>
+        <w:t>: Aktualisiert die Statistik eines Benutzers nach einem Battle.</w:t>
+      </w:r>
+    </w:p>
+    <w:p>
+      <w:proofErr w:type="spellStart"/>
+      <w:r>
+        <w:t>getUserStats</w:t>
+      </w:r>
+      <w:proofErr w:type="spellEnd"/>
+      <w:r>
+        <w:t xml:space="preserve">(User </w:t>
+      </w:r>
+      <w:proofErr w:type="spellStart"/>
+      <w:r>
+        <w:t>user</w:t>
+      </w:r>
+      <w:proofErr w:type="spellEnd"/>
+      <w:r>
+        <w:t>)</w:t>
+      </w:r>
+      <w:r>
+        <w:t>: gibt die Statistik eines übergebenen Users zurück.</w:t>
+      </w:r>
+    </w:p>
+    <w:p>
+      <w:proofErr w:type="spellStart"/>
+      <w:r>
+        <w:t>getAllUsersSortedByElo</w:t>
+      </w:r>
+      <w:proofErr w:type="spellEnd"/>
+      <w:r>
+        <w:t>()</w:t>
+      </w:r>
+      <w:r>
+        <w:t xml:space="preserve">: ruft alle Benutzer, deren </w:t>
+      </w:r>
+      <w:proofErr w:type="spellStart"/>
+      <w:r>
+        <w:t>statistik</w:t>
+      </w:r>
+      <w:proofErr w:type="spellEnd"/>
+      <w:r>
+        <w:t xml:space="preserve"> und ELO ab und gibt eine Liste an User zurück, die nach dem ELO- Wert sortiert sind.</w:t>
+      </w:r>
+    </w:p>
+    <w:p>
+      <w:pPr>
+        <w:pStyle w:val="berschrift2"/>
+      </w:pPr>
+      <w:bookmarkStart w:id="20" w:name="_Toc187091490"/>
+      <w:r>
         <w:lastRenderedPageBreak/>
-        <w:t>loginUser</w:t>
-      </w:r>
-      <w:proofErr w:type="spellEnd"/>
-      <w:r>
-        <w:t xml:space="preserve">(User </w:t>
-      </w:r>
-      <w:proofErr w:type="spellStart"/>
-      <w:r>
-        <w:t>user</w:t>
+        <w:t>Deck</w:t>
+      </w:r>
+      <w:bookmarkEnd w:id="20"/>
+    </w:p>
+    <w:p>
+      <w:r>
+        <w:t>Besteht aus einer Liste an 4 Karten und die dazugehörigen Methoden (</w:t>
+      </w:r>
+      <w:proofErr w:type="spellStart"/>
+      <w:r>
+        <w:t>getter</w:t>
+      </w:r>
+      <w:proofErr w:type="spellEnd"/>
+      <w:r>
+        <w:t xml:space="preserve"> </w:t>
+      </w:r>
+      <w:proofErr w:type="spellStart"/>
+      <w:r>
+        <w:t>setter</w:t>
+      </w:r>
+      <w:proofErr w:type="spellEnd"/>
+      <w:r>
+        <w:t xml:space="preserve"> usw.) um diese zu bearbeiten.</w:t>
+      </w:r>
+    </w:p>
+    <w:p>
+      <w:pPr>
+        <w:pStyle w:val="berschrift2"/>
+      </w:pPr>
+      <w:bookmarkStart w:id="21" w:name="_Toc187091491"/>
+      <w:proofErr w:type="spellStart"/>
+      <w:r>
+        <w:t>AuthorisationService</w:t>
+      </w:r>
+      <w:bookmarkEnd w:id="21"/>
+      <w:proofErr w:type="spellEnd"/>
+    </w:p>
+    <w:p>
+      <w:r>
+        <w:t>Stellt Methoden zur Verfügung, die häufig für die Autorisierung von Benutzern gebraucht werden.</w:t>
+      </w:r>
+    </w:p>
+    <w:p>
+      <w:proofErr w:type="spellStart"/>
+      <w:r>
+        <w:t>validateAdmin</w:t>
+      </w:r>
+      <w:proofErr w:type="spellEnd"/>
+      <w:r>
+        <w:t>(</w:t>
+      </w:r>
+      <w:proofErr w:type="spellStart"/>
+      <w:r>
+        <w:t>HttpHeaders</w:t>
+      </w:r>
+      <w:proofErr w:type="spellEnd"/>
+      <w:r>
+        <w:t xml:space="preserve"> </w:t>
+      </w:r>
+      <w:proofErr w:type="spellStart"/>
+      <w:r>
+        <w:t>headers</w:t>
       </w:r>
       <w:proofErr w:type="spellEnd"/>
       <w:r>
         <w:t>)</w:t>
       </w:r>
       <w:r>
-        <w:t>: Meldet einen Benutzer an wenn ein zusammengehöriges Paar an Benutzernamen und Passwort übergeben wurde. Der Token wird nach der Anmeldung an den Client zurückgegeben.</w:t>
+        <w:t>: überprüft, ob sich in der Anfrage der Admin Token befindet.</w:t>
+      </w:r>
+    </w:p>
+    <w:p>
+      <w:proofErr w:type="spellStart"/>
+      <w:r>
+        <w:t>validateUser</w:t>
+      </w:r>
+      <w:proofErr w:type="spellEnd"/>
+      <w:r>
+        <w:t>(</w:t>
+      </w:r>
+      <w:proofErr w:type="spellStart"/>
+      <w:r>
+        <w:t>HttpHeaders</w:t>
+      </w:r>
+      <w:proofErr w:type="spellEnd"/>
+      <w:r>
+        <w:t xml:space="preserve"> </w:t>
+      </w:r>
+      <w:proofErr w:type="spellStart"/>
+      <w:r>
+        <w:t>headers</w:t>
+      </w:r>
+      <w:proofErr w:type="spellEnd"/>
+      <w:r>
+        <w:t xml:space="preserve">, String </w:t>
+      </w:r>
+      <w:proofErr w:type="spellStart"/>
+      <w:r>
+        <w:t>username</w:t>
+      </w:r>
+      <w:proofErr w:type="spellEnd"/>
+      <w:r>
+        <w:t>)</w:t>
+      </w:r>
+      <w:r>
+        <w:t>: gibt den User basierend auf dem Username zurück. Dabei wird überprüft, ob der Username zum übergebenen Token passt.</w:t>
+      </w:r>
+    </w:p>
+    <w:p>
+      <w:proofErr w:type="spellStart"/>
+      <w:r>
+        <w:t>validateToken</w:t>
+      </w:r>
+      <w:proofErr w:type="spellEnd"/>
+      <w:r>
+        <w:t>(</w:t>
+      </w:r>
+      <w:proofErr w:type="spellStart"/>
+      <w:r>
+        <w:t>HttpHeaders</w:t>
+      </w:r>
+      <w:proofErr w:type="spellEnd"/>
+      <w:r>
+        <w:t xml:space="preserve"> </w:t>
+      </w:r>
+      <w:proofErr w:type="spellStart"/>
+      <w:r>
+        <w:t>headers</w:t>
+      </w:r>
+      <w:proofErr w:type="spellEnd"/>
+      <w:r>
+        <w:t>)</w:t>
+      </w:r>
+      <w:r>
+        <w:t>: Ruft den Benutzer basierend auf dem übergebenen Token ab.</w:t>
+      </w:r>
+    </w:p>
+    <w:p>
+      <w:proofErr w:type="spellStart"/>
+      <w:r>
+        <w:t>authorize</w:t>
+      </w:r>
+      <w:proofErr w:type="spellEnd"/>
+      <w:r>
+        <w:t>(</w:t>
+      </w:r>
+      <w:proofErr w:type="spellStart"/>
+      <w:r>
+        <w:t>HttpHeaders</w:t>
+      </w:r>
+      <w:proofErr w:type="spellEnd"/>
+      <w:r>
+        <w:t xml:space="preserve"> </w:t>
+      </w:r>
+      <w:proofErr w:type="spellStart"/>
+      <w:r>
+        <w:t>headers</w:t>
+      </w:r>
+      <w:proofErr w:type="spellEnd"/>
+      <w:r>
+        <w:t xml:space="preserve">, String </w:t>
+      </w:r>
+      <w:proofErr w:type="spellStart"/>
+      <w:r>
+        <w:t>username</w:t>
+      </w:r>
+      <w:proofErr w:type="spellEnd"/>
+      <w:r>
+        <w:t>)</w:t>
+      </w:r>
+      <w:r>
+        <w:t xml:space="preserve">: überprüft, ob der </w:t>
+      </w:r>
+      <w:proofErr w:type="spellStart"/>
+      <w:r>
+        <w:t>username</w:t>
+      </w:r>
+      <w:proofErr w:type="spellEnd"/>
+      <w:r>
+        <w:t xml:space="preserve"> mit dem übergebenen Token übereinstimmt.</w:t>
+      </w:r>
+    </w:p>
+    <w:p>
+      <w:pPr>
+        <w:pStyle w:val="berschrift2"/>
+      </w:pPr>
+      <w:bookmarkStart w:id="22" w:name="_Toc187091492"/>
+      <w:r>
+        <w:t>Battle</w:t>
+      </w:r>
+      <w:bookmarkEnd w:id="22"/>
+    </w:p>
+    <w:p>
+      <w:r>
+        <w:t>Besteht aus einer Warteschlange für Spieler. Es wird erst gestartet, sobald zwei Spieler von unterschiedlichen Threads spielen möchten. Im Battle wird die Spiellogik rundenbasiert abgearbeitet. In jeder Runde treten zwei Karten gegeneinander an. Gewinner ist der Spieler, dessen Gegner zuerst alle Karten verliert.</w:t>
+      </w:r>
+    </w:p>
+    <w:p>
+      <w:r>
+        <w:t xml:space="preserve">Die Ereignisse werden in eine Liste geschrieben, die am Ende des </w:t>
+      </w:r>
+      <w:proofErr w:type="spellStart"/>
+      <w:r>
+        <w:t>Battles</w:t>
+      </w:r>
+      <w:proofErr w:type="spellEnd"/>
+      <w:r>
+        <w:t xml:space="preserve"> als Log ausgegeben wird.</w:t>
+      </w:r>
+    </w:p>
+    <w:p>
+      <w:pPr>
+        <w:pStyle w:val="berschrift3"/>
+      </w:pPr>
+      <w:bookmarkStart w:id="23" w:name="_Toc187091493"/>
+      <w:r>
+        <w:t>Unique Feature</w:t>
+      </w:r>
+      <w:bookmarkEnd w:id="23"/>
+    </w:p>
+    <w:p>
+      <w:r>
+        <w:t>Wenn eine Runde unentschieden ausgeht (beide Karten gleich stark), werden verlieren beide Sp</w:t>
+      </w:r>
+      <w:r>
+        <w:t>ieler ihre Karten dieser Runde.</w:t>
+      </w:r>
+    </w:p>
+    <w:p>
+      <w:r>
+        <w:t xml:space="preserve">Es gibt eine rundenbasierte Siegesserie, die beim 3. Aufeinanderfolgenden Rundensieg zum Einsatz kommt. Die </w:t>
+      </w:r>
+      <w:proofErr w:type="spellStart"/>
+      <w:r>
+        <w:t>Damage</w:t>
+      </w:r>
+      <w:proofErr w:type="spellEnd"/>
+      <w:r>
+        <w:t xml:space="preserve"> der derzeitigen Karte wird dann per Zufall verändert (33% Chance für keine Veränderung, 33% Chance für verdoppeln, 33% Chance für verdreifachen). </w:t>
+      </w:r>
+    </w:p>
+    <w:p>
+      <w:r>
+        <w:t xml:space="preserve">Beide eingebauten Änderungen sollen dazu führen, dass die meisten </w:t>
+      </w:r>
+      <w:proofErr w:type="spellStart"/>
+      <w:r>
+        <w:t>Battles</w:t>
+      </w:r>
+      <w:proofErr w:type="spellEnd"/>
+      <w:r>
+        <w:t xml:space="preserve"> mit einem Sieger und einem Verlierer enden. Zuvor ist es nämlich häufig zu einem Unentschieden gekommen, da meistens jeder Spieler zumindest eine sehr starke Karte hatte, durch die eine Niederlage verhindert wurde.</w:t>
       </w:r>
     </w:p>
     <w:p>
       <w:pPr>
         <w:pStyle w:val="berschrift1"/>
       </w:pPr>
-      <w:bookmarkStart w:id="18" w:name="_Toc180005524"/>
+      <w:bookmarkStart w:id="24" w:name="_Toc187091494"/>
       <w:r>
         <w:t>Unit Tests</w:t>
       </w:r>
-      <w:bookmarkEnd w:id="18"/>
-    </w:p>
-    <w:p>
-      <w:r>
-        <w:t>Es befinden sich grundlegende Tests für verschieden Klassen im Package „</w:t>
-      </w:r>
-      <w:proofErr w:type="spellStart"/>
-      <w:r>
-        <w:t>test</w:t>
-      </w:r>
-      <w:proofErr w:type="spellEnd"/>
-      <w:r>
-        <w:t>“. Diese sind hilfreich, sollten jedoch noch erweitert werden, um mehr Fälle abzudecken.</w:t>
+      <w:bookmarkEnd w:id="24"/>
+    </w:p>
+    <w:p>
+      <w:r>
+        <w:t>Meine Vorgehensweise war es, nach der erfolgreichen Implementierung eines Features, Unit Tests dafür zu generieren. Dadurch wollte ich sicherstellen, dass die Funktionalität nicht durch spätere Änderungen beeinträchtigt wird. Ich habe versucht, Methoden bei Möglichkeit einzeln und unabhängig voneinander zu testen. Dies war nicht immer einfach bzw. möglich, da viele Methoden weitere Methoden aufrufen.</w:t>
+      </w:r>
+    </w:p>
+    <w:p>
+      <w:r>
+        <w:t xml:space="preserve">Dabei habe ich </w:t>
+      </w:r>
+      <w:proofErr w:type="spellStart"/>
+      <w:r>
+        <w:t>JUnit</w:t>
+      </w:r>
+      <w:proofErr w:type="spellEnd"/>
+      <w:r>
+        <w:t xml:space="preserve"> und </w:t>
+      </w:r>
+      <w:proofErr w:type="spellStart"/>
+      <w:r>
+        <w:t>Mockito</w:t>
+      </w:r>
+      <w:proofErr w:type="spellEnd"/>
+      <w:r>
+        <w:t xml:space="preserve"> eingesetzt. Dadurch konnte ich einige Operationen Mocken, um kleinere Codeteile eigenständig zu testen.</w:t>
+      </w:r>
+    </w:p>
+    <w:p>
+      <w:r>
+        <w:t xml:space="preserve">Es gibt für nahezu jede Klasse eine eigene Testklasse, um diese zu Testen. Insgesamt gibt es </w:t>
+      </w:r>
+      <w:commentRangeStart w:id="25"/>
+      <w:r>
+        <w:t>56</w:t>
+      </w:r>
+      <w:commentRangeEnd w:id="25"/>
+      <w:r>
+        <w:rPr>
+          <w:rStyle w:val="Kommentarzeichen"/>
+        </w:rPr>
+        <w:commentReference w:id="25"/>
+      </w:r>
+      <w:r>
+        <w:t xml:space="preserve"> Tests.</w:t>
       </w:r>
     </w:p>
     <w:p>
       <w:pPr>
         <w:pStyle w:val="berschrift1"/>
       </w:pPr>
-      <w:bookmarkStart w:id="19" w:name="_Toc180005525"/>
+      <w:bookmarkStart w:id="26" w:name="_Toc187091495"/>
       <w:r>
         <w:t>Anmerkungen:</w:t>
       </w:r>
-      <w:bookmarkEnd w:id="19"/>
+      <w:bookmarkEnd w:id="26"/>
     </w:p>
     <w:p>
       <w:r>
@@ -2638,6 +3992,7 @@
     </w:p>
     <w:p>
       <w:r>
+        <w:lastRenderedPageBreak/>
         <w:t xml:space="preserve">Bei allen Methoden, die Datenbank </w:t>
       </w:r>
       <w:proofErr w:type="spellStart"/>
@@ -2685,113 +4040,52 @@
     </w:p>
     <w:p>
       <w:r>
-        <w:t>Das Hinzufügen von Packages wurde bereits implementiert. Dadurch funktionieren folgende Punkte im CURL Script:</w:t>
-      </w:r>
-    </w:p>
-    <w:p>
-      <w:pPr>
-        <w:pStyle w:val="Listenabsatz"/>
-        <w:numPr>
-          <w:ilvl w:val="0"/>
-          <w:numId w:val="2"/>
-        </w:numPr>
-      </w:pPr>
-      <w:r>
-        <w:t>Create Users</w:t>
-      </w:r>
-    </w:p>
-    <w:p>
-      <w:pPr>
-        <w:pStyle w:val="Listenabsatz"/>
-        <w:numPr>
-          <w:ilvl w:val="0"/>
-          <w:numId w:val="2"/>
-        </w:numPr>
-      </w:pPr>
-      <w:r>
-        <w:t>Login Users</w:t>
-      </w:r>
-    </w:p>
-    <w:p>
-      <w:pPr>
-        <w:pStyle w:val="Listenabsatz"/>
-        <w:numPr>
-          <w:ilvl w:val="0"/>
-          <w:numId w:val="2"/>
-        </w:numPr>
-        <w:spacing w:after="0"/>
-        <w:ind w:left="714" w:hanging="357"/>
-      </w:pPr>
-      <w:proofErr w:type="spellStart"/>
-      <w:r>
-        <w:t>create</w:t>
-      </w:r>
-      <w:proofErr w:type="spellEnd"/>
+        <w:t xml:space="preserve">Bis auf </w:t>
+      </w:r>
+      <w:proofErr w:type="spellStart"/>
+      <w:r>
+        <w:t>Trading’s</w:t>
+      </w:r>
+      <w:proofErr w:type="spellEnd"/>
+      <w:r>
+        <w:t xml:space="preserve"> wurden alle Anforderungen der Excel-Liste Implementiert und haben nach mehrmaligen Testen des CURL-Scripts ihre Funktionalität gezeigt.</w:t>
+      </w:r>
+    </w:p>
+    <w:p>
+      <w:pPr>
+        <w:pStyle w:val="berschrift1"/>
+      </w:pPr>
+      <w:bookmarkStart w:id="27" w:name="_Toc187091496"/>
+      <w:r>
+        <w:t>Zeitinvestment</w:t>
+      </w:r>
+      <w:bookmarkEnd w:id="27"/>
+    </w:p>
+    <w:p>
+      <w:r>
+        <w:t xml:space="preserve">Die nachfolgende Einschätzung basiert auf einer Schätzung, da ich meine Arbeitszeit nicht exakt </w:t>
+      </w:r>
+      <w:proofErr w:type="spellStart"/>
+      <w:r>
+        <w:t>getrackt</w:t>
+      </w:r>
+      <w:proofErr w:type="spellEnd"/>
+      <w:r>
+        <w:t xml:space="preserve"> habe:</w:t>
+      </w:r>
+    </w:p>
+    <w:p>
+      <w:r>
+        <w:t>Bis zur Zwischenabgabe habe ich gut 30 Stunden investiert</w:t>
+      </w:r>
+      <w:r>
+        <w:t>.</w:t>
+      </w:r>
       <w:r>
         <w:t xml:space="preserve"> </w:t>
       </w:r>
-      <w:proofErr w:type="spellStart"/>
-      <w:r>
-        <w:t>packages</w:t>
-      </w:r>
-      <w:proofErr w:type="spellEnd"/>
-    </w:p>
-    <w:p>
-      <w:pPr>
-        <w:ind w:left="360"/>
-      </w:pPr>
-      <w:r>
-        <w:t xml:space="preserve">6)   </w:t>
-      </w:r>
-      <w:proofErr w:type="spellStart"/>
-      <w:r>
-        <w:t>add</w:t>
-      </w:r>
-      <w:proofErr w:type="spellEnd"/>
-      <w:r>
-        <w:t xml:space="preserve"> </w:t>
-      </w:r>
-      <w:proofErr w:type="spellStart"/>
-      <w:r>
-        <w:t>new</w:t>
-      </w:r>
-      <w:proofErr w:type="spellEnd"/>
-      <w:r>
-        <w:t xml:space="preserve"> </w:t>
-      </w:r>
-      <w:proofErr w:type="spellStart"/>
-      <w:r>
-        <w:t>packages</w:t>
-      </w:r>
-      <w:proofErr w:type="spellEnd"/>
-    </w:p>
-    <w:p>
-      <w:pPr>
-        <w:pStyle w:val="berschrift1"/>
-      </w:pPr>
-      <w:bookmarkStart w:id="20" w:name="_Toc180005526"/>
-      <w:r>
-        <w:t>Zeitinvestment</w:t>
-      </w:r>
-      <w:bookmarkEnd w:id="20"/>
-    </w:p>
-    <w:p>
-      <w:r>
-        <w:t>Bis zur Zwischenabgabe habe ich gut 30 Stunden investiert</w:t>
-      </w:r>
-      <w:r>
-        <w:t xml:space="preserve"> (ungefähre Einschätzung, habe die Zeit nicht </w:t>
-      </w:r>
-      <w:proofErr w:type="spellStart"/>
-      <w:r>
-        <w:t>getimed</w:t>
-      </w:r>
-      <w:proofErr w:type="spellEnd"/>
-      <w:r>
-        <w:t>)</w:t>
-      </w:r>
-      <w:r>
-        <w:t xml:space="preserve">. Das setzt sich aus Programmieren und Internet Recherchen zusammen. Die größte Herausforderung </w:t>
+      <w:r>
+        <w:t xml:space="preserve">Das setzt sich aus Programmieren und Internet Recherchen zusammen. Die größte Herausforderung </w:t>
       </w:r>
       <w:proofErr w:type="gramStart"/>
       <w:r>
@@ -2817,7 +4111,7 @@
         <w:t>ie Projektanforderungen zu verstehen und gedanklich zu strukturieren</w:t>
       </w:r>
       <w:r>
-        <w:t>. Zu Beginn ist es mir schwer gefallen, das Spiel zu verstehen und hatte auch keine Idee, wie eine Implementierung aussehen könnte, da ich noch kein Wissen über HTTP+REST und Java generell hatte.</w:t>
+        <w:t>. Zu Beginn ist es mir schwer gefallen, das Spiel zu verstehen und hatte auch keine Idee, wie eine Implementierung aussehen könnte, da ich noch kein Wissen über HTTP+REST und Java hatte.</w:t>
       </w:r>
     </w:p>
     <w:p>
@@ -2892,9 +4186,638 @@
         <w:t xml:space="preserve"> der Klassen.</w:t>
       </w:r>
     </w:p>
+    <w:p>
+      <w:r>
+        <w:t>Ab der Zwische</w:t>
+      </w:r>
+      <w:r>
+        <w:t xml:space="preserve">nabgabe habe ich etwa </w:t>
+      </w:r>
+      <w:r>
+        <w:t>60</w:t>
+      </w:r>
+      <w:r>
+        <w:t xml:space="preserve"> </w:t>
+      </w:r>
+      <w:r>
+        <w:t>Stunden</w:t>
+      </w:r>
+      <w:r>
+        <w:t xml:space="preserve"> investiert.</w:t>
+      </w:r>
+      <w:r>
+        <w:t xml:space="preserve"> Die meiste Zeit hat das Programmieren von </w:t>
+      </w:r>
+      <w:proofErr w:type="spellStart"/>
+      <w:r>
+        <w:t>acquire</w:t>
+      </w:r>
+      <w:proofErr w:type="spellEnd"/>
+      <w:r>
+        <w:t xml:space="preserve"> Packages</w:t>
+      </w:r>
+      <w:r>
+        <w:t>,</w:t>
+      </w:r>
+      <w:r>
+        <w:t xml:space="preserve"> </w:t>
+      </w:r>
+      <w:proofErr w:type="spellStart"/>
+      <w:r>
+        <w:t>configure</w:t>
+      </w:r>
+      <w:proofErr w:type="spellEnd"/>
+      <w:r>
+        <w:t xml:space="preserve"> Deck</w:t>
+      </w:r>
+      <w:r>
+        <w:t xml:space="preserve"> und </w:t>
+      </w:r>
+      <w:proofErr w:type="spellStart"/>
+      <w:r>
+        <w:t>Battles</w:t>
+      </w:r>
+      <w:proofErr w:type="spellEnd"/>
+      <w:r>
+        <w:t xml:space="preserve"> benötigt</w:t>
+      </w:r>
+      <w:r>
+        <w:t xml:space="preserve">. </w:t>
+      </w:r>
+      <w:r>
+        <w:t>Die Herausforderungen waren:</w:t>
+      </w:r>
+    </w:p>
+    <w:p>
+      <w:pPr>
+        <w:pStyle w:val="Listenabsatz"/>
+        <w:numPr>
+          <w:ilvl w:val="0"/>
+          <w:numId w:val="1"/>
+        </w:numPr>
+      </w:pPr>
+      <w:r>
+        <w:t xml:space="preserve">Mehr Fokus auf Unit Tests: Sinnvolle Tests erstellen hat sich als schwieriger als geplant erwiesen. Das liegt unter anderem Daran, dass einige Methoden mit der Datenbank interagieren bzw. viele Methoden weitere Methoden aufrufen, was unabhängiges Testen erschwert. Das Einbauen von </w:t>
+      </w:r>
+      <w:proofErr w:type="spellStart"/>
+      <w:r>
+        <w:t>Mocking</w:t>
+      </w:r>
+      <w:proofErr w:type="spellEnd"/>
+      <w:r>
+        <w:t xml:space="preserve"> mithilfe von </w:t>
+      </w:r>
+      <w:proofErr w:type="spellStart"/>
+      <w:r>
+        <w:t>mockito</w:t>
+      </w:r>
+      <w:proofErr w:type="spellEnd"/>
+      <w:r>
+        <w:t xml:space="preserve"> hat Probleme bereitet. Häufig wurden die </w:t>
+      </w:r>
+      <w:proofErr w:type="spellStart"/>
+      <w:r>
+        <w:t>Dependencies</w:t>
+      </w:r>
+      <w:proofErr w:type="spellEnd"/>
+      <w:r>
+        <w:t xml:space="preserve"> im .</w:t>
+      </w:r>
+      <w:proofErr w:type="spellStart"/>
+      <w:r>
+        <w:t>pom</w:t>
+      </w:r>
+      <w:proofErr w:type="spellEnd"/>
+      <w:r>
+        <w:t xml:space="preserve"> File als Fehler markiert bzw. musste </w:t>
+      </w:r>
+      <w:proofErr w:type="spellStart"/>
+      <w:r>
+        <w:t>Maven</w:t>
+      </w:r>
+      <w:proofErr w:type="spellEnd"/>
+      <w:r>
+        <w:t xml:space="preserve"> mehrmals </w:t>
+      </w:r>
+      <w:proofErr w:type="spellStart"/>
+      <w:r>
+        <w:t>aktulisiert</w:t>
+      </w:r>
+      <w:proofErr w:type="spellEnd"/>
+      <w:r>
+        <w:t xml:space="preserve"> werden.</w:t>
+      </w:r>
+    </w:p>
+    <w:p>
+      <w:pPr>
+        <w:pStyle w:val="Listenabsatz"/>
+        <w:numPr>
+          <w:ilvl w:val="0"/>
+          <w:numId w:val="1"/>
+        </w:numPr>
+      </w:pPr>
+      <w:r>
+        <w:t xml:space="preserve">Datenbankoperationen und Aufbau der Datenbank: </w:t>
+      </w:r>
+      <w:proofErr w:type="spellStart"/>
+      <w:r>
+        <w:t>Vorallem</w:t>
+      </w:r>
+      <w:proofErr w:type="spellEnd"/>
+      <w:r>
+        <w:t xml:space="preserve"> </w:t>
+      </w:r>
+      <w:proofErr w:type="spellStart"/>
+      <w:r>
+        <w:t>acquire</w:t>
+      </w:r>
+      <w:proofErr w:type="spellEnd"/>
+      <w:r>
+        <w:t xml:space="preserve"> </w:t>
+      </w:r>
+      <w:proofErr w:type="spellStart"/>
+      <w:r>
+        <w:t>packages</w:t>
+      </w:r>
+      <w:proofErr w:type="spellEnd"/>
+      <w:r>
+        <w:t xml:space="preserve"> und </w:t>
+      </w:r>
+      <w:proofErr w:type="spellStart"/>
+      <w:r>
+        <w:t>configure</w:t>
+      </w:r>
+      <w:proofErr w:type="spellEnd"/>
+      <w:r>
+        <w:t xml:space="preserve"> </w:t>
+      </w:r>
+      <w:proofErr w:type="spellStart"/>
+      <w:r>
+        <w:t>decks</w:t>
+      </w:r>
+      <w:proofErr w:type="spellEnd"/>
+      <w:r>
+        <w:t xml:space="preserve"> hat einige </w:t>
+      </w:r>
+      <w:proofErr w:type="spellStart"/>
+      <w:r>
+        <w:t>debug</w:t>
+      </w:r>
+      <w:proofErr w:type="spellEnd"/>
+      <w:r>
+        <w:t xml:space="preserve"> Arbeitsstunden benötigt, da bei diesen Vorgängen mehrere Tabellen mit Fremdschlüssel angepasst werden müssen.</w:t>
+      </w:r>
+    </w:p>
+    <w:p>
+      <w:pPr>
+        <w:pStyle w:val="Listenabsatz"/>
+        <w:numPr>
+          <w:ilvl w:val="0"/>
+          <w:numId w:val="1"/>
+        </w:numPr>
+      </w:pPr>
+      <w:proofErr w:type="spellStart"/>
+      <w:r>
+        <w:t>Aquire</w:t>
+      </w:r>
+      <w:proofErr w:type="spellEnd"/>
+      <w:r>
+        <w:t xml:space="preserve"> Packages: Da hier alle Karten eines Packages einem User zugeordnet werden müssen, </w:t>
+      </w:r>
+      <w:r>
+        <w:t xml:space="preserve">benötigt diese Methode </w:t>
+      </w:r>
+      <w:proofErr w:type="spellStart"/>
+      <w:r>
+        <w:t>Datenabankabfragen</w:t>
+      </w:r>
+      <w:proofErr w:type="spellEnd"/>
+      <w:r>
+        <w:t xml:space="preserve"> der Tabellen Packages und Cards. Damit die Datenbank bei verschiedenen Anfragen in einem korrekten Zustand gehalten wird, musste ich einiges testen und Debuggen.</w:t>
+      </w:r>
+    </w:p>
+    <w:p>
+      <w:pPr>
+        <w:pStyle w:val="Listenabsatz"/>
+        <w:numPr>
+          <w:ilvl w:val="0"/>
+          <w:numId w:val="1"/>
+        </w:numPr>
+      </w:pPr>
+      <w:proofErr w:type="spellStart"/>
+      <w:r>
+        <w:t>Configure</w:t>
+      </w:r>
+      <w:proofErr w:type="spellEnd"/>
+      <w:r>
+        <w:t xml:space="preserve"> Deck: Auch hier sind komplexe Datenbankabfragen notwendig, bei denen die Tabellen Cards und Decks verändert werden müssen. </w:t>
+      </w:r>
+    </w:p>
+    <w:p>
+      <w:pPr>
+        <w:pStyle w:val="Listenabsatz"/>
+        <w:numPr>
+          <w:ilvl w:val="0"/>
+          <w:numId w:val="1"/>
+        </w:numPr>
+      </w:pPr>
+      <w:r>
+        <w:t xml:space="preserve">Die Implementierung der </w:t>
+      </w:r>
+      <w:proofErr w:type="spellStart"/>
+      <w:r>
+        <w:t>Battles</w:t>
+      </w:r>
+      <w:proofErr w:type="spellEnd"/>
+      <w:r>
+        <w:t xml:space="preserve"> inklusive </w:t>
+      </w:r>
+      <w:proofErr w:type="spellStart"/>
+      <w:r>
+        <w:t>Stats</w:t>
+      </w:r>
+      <w:proofErr w:type="spellEnd"/>
+      <w:r>
+        <w:t xml:space="preserve">, </w:t>
+      </w:r>
+      <w:proofErr w:type="spellStart"/>
+      <w:r>
+        <w:t>Scoreboard</w:t>
+      </w:r>
+      <w:proofErr w:type="spellEnd"/>
+      <w:r>
+        <w:t xml:space="preserve"> und </w:t>
+      </w:r>
+      <w:proofErr w:type="spellStart"/>
+      <w:r>
+        <w:t>unique</w:t>
+      </w:r>
+      <w:proofErr w:type="spellEnd"/>
+      <w:r>
+        <w:t xml:space="preserve"> </w:t>
+      </w:r>
+      <w:proofErr w:type="spellStart"/>
+      <w:r>
+        <w:t>feature</w:t>
+      </w:r>
+      <w:proofErr w:type="spellEnd"/>
+      <w:r>
+        <w:t xml:space="preserve"> waren hingegen einfacher als geplant.</w:t>
+      </w:r>
+      <w:r>
+        <w:t xml:space="preserve"> Da die Funktionen rund um </w:t>
+      </w:r>
+      <w:proofErr w:type="spellStart"/>
+      <w:r>
+        <w:t>Battles</w:t>
+      </w:r>
+      <w:proofErr w:type="spellEnd"/>
+      <w:r>
+        <w:t xml:space="preserve"> einen großen Teil der erreichbaren Punkte ausmachen, hatte ich dafür mehr Zeit </w:t>
+      </w:r>
+      <w:proofErr w:type="spellStart"/>
+      <w:r>
+        <w:t>eingepalnt</w:t>
+      </w:r>
+      <w:proofErr w:type="spellEnd"/>
+      <w:r>
+        <w:t>.</w:t>
+      </w:r>
+      <w:r>
+        <w:t xml:space="preserve"> Die Logik der </w:t>
+      </w:r>
+      <w:proofErr w:type="spellStart"/>
+      <w:r>
+        <w:t>Battles</w:t>
+      </w:r>
+      <w:proofErr w:type="spellEnd"/>
+      <w:r>
+        <w:t xml:space="preserve"> </w:t>
+      </w:r>
+      <w:r>
+        <w:lastRenderedPageBreak/>
+        <w:t xml:space="preserve">(welche Karte gewinnt gegen andere etc.) konnte ich relativ schnell implementieren. Die Herausforderung war allerdings das Starten eines </w:t>
+      </w:r>
+      <w:proofErr w:type="spellStart"/>
+      <w:r>
+        <w:t>Battles</w:t>
+      </w:r>
+      <w:proofErr w:type="spellEnd"/>
+      <w:r>
+        <w:t xml:space="preserve"> laut </w:t>
+      </w:r>
+      <w:proofErr w:type="spellStart"/>
+      <w:r>
+        <w:t>Curl</w:t>
+      </w:r>
+      <w:proofErr w:type="spellEnd"/>
+      <w:r>
+        <w:t xml:space="preserve"> Befehl. Hier habe ich nach Recher</w:t>
+      </w:r>
+      <w:r>
+        <w:t>ch</w:t>
+      </w:r>
+      <w:r>
+        <w:t xml:space="preserve">en eine Warteschlange implementiert, damit sich zwei Spieler für ein Battle finden. Das </w:t>
+      </w:r>
+      <w:proofErr w:type="spellStart"/>
+      <w:r>
+        <w:t>Log</w:t>
+      </w:r>
+      <w:proofErr w:type="spellEnd"/>
+      <w:r>
+        <w:t xml:space="preserve"> des </w:t>
+      </w:r>
+      <w:proofErr w:type="spellStart"/>
+      <w:r>
+        <w:t>Battles</w:t>
+      </w:r>
+      <w:proofErr w:type="spellEnd"/>
+      <w:r>
+        <w:t xml:space="preserve"> wird in einer Liste gespeichert und nach dem Ablauf ausgegeben. </w:t>
+      </w:r>
+      <w:r>
+        <w:t xml:space="preserve">Dadurch muss nicht ständig zwischen dem </w:t>
+      </w:r>
+      <w:proofErr w:type="spellStart"/>
+      <w:r>
+        <w:t>PostRequestHandler</w:t>
+      </w:r>
+      <w:proofErr w:type="spellEnd"/>
+      <w:r>
+        <w:t xml:space="preserve"> und der Battle Klasse kommuniziert werden.</w:t>
+      </w:r>
+    </w:p>
+    <w:p>
+      <w:pPr>
+        <w:pStyle w:val="berschrift1"/>
+      </w:pPr>
+      <w:bookmarkStart w:id="28" w:name="_Toc187091497"/>
+      <w:proofErr w:type="spellStart"/>
+      <w:r>
+        <w:t>Learned</w:t>
+      </w:r>
+      <w:proofErr w:type="spellEnd"/>
+      <w:r>
+        <w:t xml:space="preserve"> </w:t>
+      </w:r>
+      <w:proofErr w:type="spellStart"/>
+      <w:r>
+        <w:t>Lessons</w:t>
+      </w:r>
+      <w:bookmarkEnd w:id="28"/>
+      <w:proofErr w:type="spellEnd"/>
+    </w:p>
+    <w:p>
+      <w:r>
+        <w:t xml:space="preserve">Bei diesem Programm handelt es sich um die vermutlich umfangreichste Applikation, die wir bis jetzt im Studium programmiert haben. Dadurch gab es auch einige </w:t>
+      </w:r>
+      <w:proofErr w:type="spellStart"/>
+      <w:r>
+        <w:t>learned</w:t>
+      </w:r>
+      <w:proofErr w:type="spellEnd"/>
+      <w:r>
+        <w:t xml:space="preserve"> </w:t>
+      </w:r>
+      <w:proofErr w:type="spellStart"/>
+      <w:r>
+        <w:t>lessons</w:t>
+      </w:r>
+      <w:proofErr w:type="spellEnd"/>
+      <w:r>
+        <w:t>:</w:t>
+      </w:r>
+    </w:p>
+    <w:p>
+      <w:pPr>
+        <w:pStyle w:val="Listenabsatz"/>
+        <w:numPr>
+          <w:ilvl w:val="0"/>
+          <w:numId w:val="1"/>
+        </w:numPr>
+      </w:pPr>
+      <w:proofErr w:type="spellStart"/>
+      <w:r>
+        <w:t>IntelliJ</w:t>
+      </w:r>
+      <w:proofErr w:type="spellEnd"/>
+      <w:r>
+        <w:t xml:space="preserve"> bietet viele praktische Funktionen:</w:t>
+      </w:r>
+    </w:p>
+    <w:p>
+      <w:pPr>
+        <w:pStyle w:val="Listenabsatz"/>
+        <w:numPr>
+          <w:ilvl w:val="1"/>
+          <w:numId w:val="1"/>
+        </w:numPr>
+      </w:pPr>
+      <w:r>
+        <w:t>Klassen können nicht nur schnell umbenannt werden, sondern auch in allen Codeteilen automatisch umbenannt werden</w:t>
+      </w:r>
+    </w:p>
+    <w:p>
+      <w:pPr>
+        <w:pStyle w:val="Listenabsatz"/>
+        <w:numPr>
+          <w:ilvl w:val="1"/>
+          <w:numId w:val="1"/>
+        </w:numPr>
+      </w:pPr>
+      <w:r>
+        <w:t>Das Erstellen von Gettern und Settern funktioniert für die grundlegenden Funktionen automatisch</w:t>
+      </w:r>
+    </w:p>
+    <w:p>
+      <w:pPr>
+        <w:pStyle w:val="Listenabsatz"/>
+        <w:numPr>
+          <w:ilvl w:val="1"/>
+          <w:numId w:val="1"/>
+        </w:numPr>
+      </w:pPr>
+      <w:r>
+        <w:t xml:space="preserve">Das </w:t>
+      </w:r>
+      <w:proofErr w:type="spellStart"/>
+      <w:r>
+        <w:t>erstellen</w:t>
+      </w:r>
+      <w:proofErr w:type="spellEnd"/>
+      <w:r>
+        <w:t xml:space="preserve"> von Testklassen funktioniert automatisch</w:t>
+      </w:r>
+    </w:p>
+    <w:p>
+      <w:pPr>
+        <w:pStyle w:val="Listenabsatz"/>
+        <w:numPr>
+          <w:ilvl w:val="1"/>
+          <w:numId w:val="1"/>
+        </w:numPr>
+      </w:pPr>
+      <w:r>
+        <w:t xml:space="preserve">Klassen können per Drag und Drop </w:t>
+      </w:r>
+      <w:r>
+        <w:t xml:space="preserve">leicht verschoben und </w:t>
+      </w:r>
+      <w:proofErr w:type="spellStart"/>
+      <w:r>
+        <w:t>refactored</w:t>
+      </w:r>
+      <w:proofErr w:type="spellEnd"/>
+      <w:r>
+        <w:t xml:space="preserve"> werden</w:t>
+      </w:r>
+    </w:p>
+    <w:p>
+      <w:pPr>
+        <w:pStyle w:val="Listenabsatz"/>
+        <w:numPr>
+          <w:ilvl w:val="1"/>
+          <w:numId w:val="1"/>
+        </w:numPr>
+      </w:pPr>
+      <w:proofErr w:type="spellStart"/>
+      <w:r>
+        <w:t>Autocomplete</w:t>
+      </w:r>
+      <w:proofErr w:type="spellEnd"/>
+      <w:r>
+        <w:t xml:space="preserve"> ist praktisch, um Tipparbeit zu sparen</w:t>
+      </w:r>
+    </w:p>
+    <w:p>
+      <w:pPr>
+        <w:pStyle w:val="Listenabsatz"/>
+        <w:numPr>
+          <w:ilvl w:val="0"/>
+          <w:numId w:val="1"/>
+        </w:numPr>
+      </w:pPr>
+      <w:r>
+        <w:t xml:space="preserve">Sollte es Probleme mit </w:t>
+      </w:r>
+      <w:proofErr w:type="spellStart"/>
+      <w:r>
+        <w:t>Dependencies</w:t>
+      </w:r>
+      <w:proofErr w:type="spellEnd"/>
+      <w:r>
+        <w:t xml:space="preserve"> geben, hilft das </w:t>
+      </w:r>
+      <w:proofErr w:type="spellStart"/>
+      <w:r>
+        <w:t>refreshen</w:t>
+      </w:r>
+      <w:proofErr w:type="spellEnd"/>
+      <w:r>
+        <w:t xml:space="preserve"> der </w:t>
+      </w:r>
+      <w:proofErr w:type="spellStart"/>
+      <w:r>
+        <w:t>Maven</w:t>
+      </w:r>
+      <w:proofErr w:type="spellEnd"/>
+      <w:r>
+        <w:t xml:space="preserve"> </w:t>
+      </w:r>
+      <w:proofErr w:type="spellStart"/>
+      <w:r>
+        <w:t>Dependencies</w:t>
+      </w:r>
+      <w:proofErr w:type="spellEnd"/>
+      <w:r>
+        <w:t xml:space="preserve"> (ab und zu muss das öfter gemacht bzw. etwas gewartet werden)</w:t>
+      </w:r>
+    </w:p>
+    <w:p>
+      <w:pPr>
+        <w:pStyle w:val="Listenabsatz"/>
+        <w:numPr>
+          <w:ilvl w:val="0"/>
+          <w:numId w:val="1"/>
+        </w:numPr>
+      </w:pPr>
+      <w:r>
+        <w:t>Die Vorteile der objektorientierten Programmierung wurden spätestens bei der Battle Implementierung klar: Programme können sehr übersichtlich gestaltet werden und Methoden können Objekte anstatt unzähliger Attribute übergeben werden. Methoden können logisch abstrahiert, also vereinfacht betrachtet werden, indem Codeteile in andere Klassen ausgelagert werden. Bei einer sinnvollen Benennung von, muss nicht ständig nachgeschaut werden, was sie macht.</w:t>
+      </w:r>
+    </w:p>
+    <w:p>
+      <w:pPr>
+        <w:pStyle w:val="Listenabsatz"/>
+        <w:numPr>
+          <w:ilvl w:val="0"/>
+          <w:numId w:val="1"/>
+        </w:numPr>
+      </w:pPr>
+      <w:r>
+        <w:t>Es ist sinnvoller im Vorhinein genau zu überlegen, wie man ein Programm strukturiert als es im Nachhinein zu ändern. Das ist natürlich eine Herausforderung, da wir im Studium bis jetzt selten mit so umfangreichen Programmen gearbeitet haben.</w:t>
+      </w:r>
+    </w:p>
+    <w:p>
+      <w:pPr>
+        <w:pStyle w:val="Listenabsatz"/>
+        <w:numPr>
+          <w:ilvl w:val="0"/>
+          <w:numId w:val="1"/>
+        </w:numPr>
+      </w:pPr>
+      <w:r>
+        <w:t>Durch die ersten zwei Semester, hatte ich den Eindruck, dass Programmier- Syntax auswendig gekonnt werden muss. Bei diesem Projekt war es jedoch sinnvoller, sich auf Programmstruktur zu fokussieren und Syntax bei Bedarf nachzuschlagen.</w:t>
+      </w:r>
+    </w:p>
+    <w:p>
+      <w:pPr>
+        <w:pStyle w:val="Listenabsatz"/>
+        <w:numPr>
+          <w:ilvl w:val="0"/>
+          <w:numId w:val="1"/>
+        </w:numPr>
+      </w:pPr>
+      <w:r>
+        <w:t xml:space="preserve">Es ist zeitsparender Unit Tests zu kreieren als nach allen Änderungen das gesamte </w:t>
+      </w:r>
+      <w:proofErr w:type="spellStart"/>
+      <w:r>
+        <w:t>Curl</w:t>
+      </w:r>
+      <w:proofErr w:type="spellEnd"/>
+      <w:r>
+        <w:t xml:space="preserve"> Script durchlaufen zu lassen.</w:t>
+      </w:r>
+    </w:p>
+    <w:p>
+      <w:pPr>
+        <w:pStyle w:val="Listenabsatz"/>
+        <w:numPr>
+          <w:ilvl w:val="0"/>
+          <w:numId w:val="1"/>
+        </w:numPr>
+      </w:pPr>
+      <w:r>
+        <w:t xml:space="preserve">Datenbankoperationen sind meist ähnlich aufgebaut und bieten sehr viele SQL Funktionen. Es ist meist nicht notwendig, Programmlogik neu zu erfinden. Z.B. Nutzen von </w:t>
+      </w:r>
+      <w:proofErr w:type="spellStart"/>
+      <w:r>
+        <w:t>Constraints</w:t>
+      </w:r>
+      <w:proofErr w:type="spellEnd"/>
+      <w:r>
+        <w:t xml:space="preserve"> und SQL </w:t>
+      </w:r>
+      <w:proofErr w:type="spellStart"/>
+      <w:r>
+        <w:t>Exceptions</w:t>
+      </w:r>
+      <w:proofErr w:type="spellEnd"/>
+    </w:p>
     <w:sectPr>
-      <w:headerReference w:type="default" r:id="rId10"/>
-      <w:footerReference w:type="default" r:id="rId11"/>
+      <w:headerReference w:type="default" r:id="rId12"/>
+      <w:footerReference w:type="default" r:id="rId13"/>
       <w:pgSz w:w="11906" w:h="16838"/>
       <w:pgMar w:top="1417" w:right="1417" w:bottom="1134" w:left="1417" w:header="708" w:footer="708" w:gutter="0"/>
       <w:cols w:space="708"/>
@@ -2902,6 +4825,33 @@
     </w:sectPr>
   </w:body>
 </w:document>
+</file>
+
+<file path=word/comments.xml><?xml version="1.0" encoding="utf-8"?>
+<w:comments xmlns:wpc="http://schemas.microsoft.com/office/word/2010/wordprocessingCanvas" xmlns:mc="http://schemas.openxmlformats.org/markup-compatibility/2006" xmlns:o="urn:schemas-microsoft-com:office:office" xmlns:r="http://schemas.openxmlformats.org/officeDocument/2006/relationships" xmlns:m="http://schemas.openxmlformats.org/officeDocument/2006/math" xmlns:v="urn:schemas-microsoft-com:vml" xmlns:wp14="http://schemas.microsoft.com/office/word/2010/wordprocessingDrawing" xmlns:wp="http://schemas.openxmlformats.org/drawingml/2006/wordprocessingDrawing" xmlns:w10="urn:schemas-microsoft-com:office:word" xmlns:w="http://schemas.openxmlformats.org/wordprocessingml/2006/main" xmlns:w14="http://schemas.microsoft.com/office/word/2010/wordml" xmlns:w15="http://schemas.microsoft.com/office/word/2012/wordml" xmlns:wpg="http://schemas.microsoft.com/office/word/2010/wordprocessingGroup" xmlns:wpi="http://schemas.microsoft.com/office/word/2010/wordprocessingInk" xmlns:wne="http://schemas.microsoft.com/office/word/2006/wordml" xmlns:wps="http://schemas.microsoft.com/office/word/2010/wordprocessingShape" mc:Ignorable="w14 w15 wp14">
+  <w:comment w:id="25" w:author="Microsoft-Konto" w:date="2025-01-06T19:15:00Z" w:initials="M">
+    <w:p>
+      <w:pPr>
+        <w:pStyle w:val="Kommentartext"/>
+      </w:pPr>
+      <w:r>
+        <w:rPr>
+          <w:rStyle w:val="Kommentarzeichen"/>
+        </w:rPr>
+        <w:annotationRef/>
+      </w:r>
+      <w:r>
+        <w:t>Update?</w:t>
+      </w:r>
+    </w:p>
+  </w:comment>
+</w:comments>
+</file>
+
+<file path=word/commentsExtended.xml><?xml version="1.0" encoding="utf-8"?>
+<w15:commentsEx xmlns:wpc="http://schemas.microsoft.com/office/word/2010/wordprocessingCanvas" xmlns:mc="http://schemas.openxmlformats.org/markup-compatibility/2006" xmlns:o="urn:schemas-microsoft-com:office:office" xmlns:r="http://schemas.openxmlformats.org/officeDocument/2006/relationships" xmlns:m="http://schemas.openxmlformats.org/officeDocument/2006/math" xmlns:v="urn:schemas-microsoft-com:vml" xmlns:wp14="http://schemas.microsoft.com/office/word/2010/wordprocessingDrawing" xmlns:wp="http://schemas.openxmlformats.org/drawingml/2006/wordprocessingDrawing" xmlns:w10="urn:schemas-microsoft-com:office:word" xmlns:w="http://schemas.openxmlformats.org/wordprocessingml/2006/main" xmlns:w14="http://schemas.microsoft.com/office/word/2010/wordml" xmlns:w15="http://schemas.microsoft.com/office/word/2012/wordml" xmlns:wpg="http://schemas.microsoft.com/office/word/2010/wordprocessingGroup" xmlns:wpi="http://schemas.microsoft.com/office/word/2010/wordprocessingInk" xmlns:wne="http://schemas.microsoft.com/office/word/2006/wordml" xmlns:wps="http://schemas.microsoft.com/office/word/2010/wordprocessingShape" mc:Ignorable="w14 w15 wp14">
+  <w15:commentEx w15:paraId="339C5D59" w15:done="0"/>
+</w15:commentsEx>
 </file>
 
 <file path=word/endnotes.xml><?xml version="1.0" encoding="utf-8"?>
@@ -2962,7 +4912,7 @@
             <w:noProof/>
             <w:lang w:val="de-DE"/>
           </w:rPr>
-          <w:t>2</w:t>
+          <w:t>8</w:t>
         </w:r>
         <w:r>
           <w:fldChar w:fldCharType="end"/>
@@ -3013,13 +4963,8 @@
       </w:pBdr>
     </w:pPr>
     <w:r>
-      <w:t xml:space="preserve">Marcel </w:t>
+      <w:t>Marcel Gössl</w:t>
     </w:r>
-    <w:proofErr w:type="spellStart"/>
-    <w:r>
-      <w:t>Gössl</w:t>
-    </w:r>
-    <w:proofErr w:type="spellEnd"/>
     <w:r>
       <w:tab/>
       <w:t>Informatik Tagesform</w:t>
@@ -3145,7 +5090,7 @@
         <w:rFonts w:ascii="Calibri" w:eastAsiaTheme="minorHAnsi" w:hAnsi="Calibri" w:cs="Calibri" w:hint="default"/>
       </w:rPr>
     </w:lvl>
-    <w:lvl w:ilvl="1" w:tplc="0C070003" w:tentative="1">
+    <w:lvl w:ilvl="1" w:tplc="0C070003">
       <w:start w:val="1"/>
       <w:numFmt w:val="bullet"/>
       <w:lvlText w:val="o"/>
@@ -3249,6 +5194,14 @@
     <w:abstractNumId w:val="0"/>
   </w:num>
 </w:numbering>
+</file>
+
+<file path=word/people.xml><?xml version="1.0" encoding="utf-8"?>
+<w15:people xmlns:wpc="http://schemas.microsoft.com/office/word/2010/wordprocessingCanvas" xmlns:mc="http://schemas.openxmlformats.org/markup-compatibility/2006" xmlns:o="urn:schemas-microsoft-com:office:office" xmlns:r="http://schemas.openxmlformats.org/officeDocument/2006/relationships" xmlns:m="http://schemas.openxmlformats.org/officeDocument/2006/math" xmlns:v="urn:schemas-microsoft-com:vml" xmlns:wp14="http://schemas.microsoft.com/office/word/2010/wordprocessingDrawing" xmlns:wp="http://schemas.openxmlformats.org/drawingml/2006/wordprocessingDrawing" xmlns:w10="urn:schemas-microsoft-com:office:word" xmlns:w="http://schemas.openxmlformats.org/wordprocessingml/2006/main" xmlns:w14="http://schemas.microsoft.com/office/word/2010/wordml" xmlns:w15="http://schemas.microsoft.com/office/word/2012/wordml" xmlns:wpg="http://schemas.microsoft.com/office/word/2010/wordprocessingGroup" xmlns:wpi="http://schemas.microsoft.com/office/word/2010/wordprocessingInk" xmlns:wne="http://schemas.microsoft.com/office/word/2006/wordml" xmlns:wps="http://schemas.microsoft.com/office/word/2010/wordprocessingShape" mc:Ignorable="w14 w15 wp14">
+  <w15:person w15:author="Microsoft-Konto">
+    <w15:presenceInfo w15:providerId="Windows Live" w15:userId="ee58e90f1ffcc7c2"/>
+  </w15:person>
+</w15:people>
 </file>
 
 <file path=word/styles.xml><?xml version="1.0" encoding="utf-8"?>
@@ -3688,10 +5641,31 @@
       <w:szCs w:val="26"/>
     </w:rPr>
   </w:style>
+  <w:style w:type="paragraph" w:styleId="berschrift3">
+    <w:name w:val="heading 3"/>
+    <w:basedOn w:val="Standard"/>
+    <w:next w:val="Standard"/>
+    <w:link w:val="berschrift3Zchn"/>
+    <w:uiPriority w:val="9"/>
+    <w:unhideWhenUsed/>
+    <w:qFormat/>
+    <w:rsid w:val="00274584"/>
+    <w:pPr>
+      <w:keepNext/>
+      <w:keepLines/>
+      <w:spacing w:before="40" w:after="0"/>
+      <w:outlineLvl w:val="2"/>
+    </w:pPr>
+    <w:rPr>
+      <w:rFonts w:asciiTheme="majorHAnsi" w:eastAsiaTheme="majorEastAsia" w:hAnsiTheme="majorHAnsi" w:cstheme="majorBidi"/>
+      <w:color w:val="1F4D78" w:themeColor="accent1" w:themeShade="7F"/>
+      <w:sz w:val="24"/>
+      <w:szCs w:val="24"/>
+    </w:rPr>
+  </w:style>
   <w:style w:type="character" w:default="1" w:styleId="Absatz-Standardschriftart">
     <w:name w:val="Default Paragraph Font"/>
     <w:uiPriority w:val="1"/>
-    <w:semiHidden/>
     <w:unhideWhenUsed/>
   </w:style>
   <w:style w:type="table" w:default="1" w:styleId="NormaleTabelle">
@@ -3880,6 +5854,160 @@
       <w:color w:val="0563C1" w:themeColor="hyperlink"/>
       <w:u w:val="single"/>
     </w:rPr>
+  </w:style>
+  <w:style w:type="character" w:styleId="Kommentarzeichen">
+    <w:name w:val="annotation reference"/>
+    <w:basedOn w:val="Absatz-Standardschriftart"/>
+    <w:uiPriority w:val="99"/>
+    <w:semiHidden/>
+    <w:unhideWhenUsed/>
+    <w:rsid w:val="00A535A7"/>
+    <w:rPr>
+      <w:sz w:val="16"/>
+      <w:szCs w:val="16"/>
+    </w:rPr>
+  </w:style>
+  <w:style w:type="paragraph" w:styleId="Kommentartext">
+    <w:name w:val="annotation text"/>
+    <w:basedOn w:val="Standard"/>
+    <w:link w:val="KommentartextZchn"/>
+    <w:uiPriority w:val="99"/>
+    <w:semiHidden/>
+    <w:unhideWhenUsed/>
+    <w:rsid w:val="00A535A7"/>
+    <w:pPr>
+      <w:spacing w:line="240" w:lineRule="auto"/>
+    </w:pPr>
+    <w:rPr>
+      <w:sz w:val="20"/>
+      <w:szCs w:val="20"/>
+    </w:rPr>
+  </w:style>
+  <w:style w:type="character" w:customStyle="1" w:styleId="KommentartextZchn">
+    <w:name w:val="Kommentartext Zchn"/>
+    <w:basedOn w:val="Absatz-Standardschriftart"/>
+    <w:link w:val="Kommentartext"/>
+    <w:uiPriority w:val="99"/>
+    <w:semiHidden/>
+    <w:rsid w:val="00A535A7"/>
+    <w:rPr>
+      <w:sz w:val="20"/>
+      <w:szCs w:val="20"/>
+    </w:rPr>
+  </w:style>
+  <w:style w:type="paragraph" w:styleId="Kommentarthema">
+    <w:name w:val="annotation subject"/>
+    <w:basedOn w:val="Kommentartext"/>
+    <w:next w:val="Kommentartext"/>
+    <w:link w:val="KommentarthemaZchn"/>
+    <w:uiPriority w:val="99"/>
+    <w:semiHidden/>
+    <w:unhideWhenUsed/>
+    <w:rsid w:val="00A535A7"/>
+    <w:rPr>
+      <w:b/>
+      <w:bCs/>
+    </w:rPr>
+  </w:style>
+  <w:style w:type="character" w:customStyle="1" w:styleId="KommentarthemaZchn">
+    <w:name w:val="Kommentarthema Zchn"/>
+    <w:basedOn w:val="KommentartextZchn"/>
+    <w:link w:val="Kommentarthema"/>
+    <w:uiPriority w:val="99"/>
+    <w:semiHidden/>
+    <w:rsid w:val="00A535A7"/>
+    <w:rPr>
+      <w:b/>
+      <w:bCs/>
+      <w:sz w:val="20"/>
+      <w:szCs w:val="20"/>
+    </w:rPr>
+  </w:style>
+  <w:style w:type="paragraph" w:styleId="Sprechblasentext">
+    <w:name w:val="Balloon Text"/>
+    <w:basedOn w:val="Standard"/>
+    <w:link w:val="SprechblasentextZchn"/>
+    <w:uiPriority w:val="99"/>
+    <w:semiHidden/>
+    <w:unhideWhenUsed/>
+    <w:rsid w:val="00A535A7"/>
+    <w:pPr>
+      <w:spacing w:after="0" w:line="240" w:lineRule="auto"/>
+    </w:pPr>
+    <w:rPr>
+      <w:rFonts w:ascii="Segoe UI" w:hAnsi="Segoe UI" w:cs="Segoe UI"/>
+      <w:sz w:val="18"/>
+      <w:szCs w:val="18"/>
+    </w:rPr>
+  </w:style>
+  <w:style w:type="character" w:customStyle="1" w:styleId="SprechblasentextZchn">
+    <w:name w:val="Sprechblasentext Zchn"/>
+    <w:basedOn w:val="Absatz-Standardschriftart"/>
+    <w:link w:val="Sprechblasentext"/>
+    <w:uiPriority w:val="99"/>
+    <w:semiHidden/>
+    <w:rsid w:val="00A535A7"/>
+    <w:rPr>
+      <w:rFonts w:ascii="Segoe UI" w:hAnsi="Segoe UI" w:cs="Segoe UI"/>
+      <w:sz w:val="18"/>
+      <w:szCs w:val="18"/>
+    </w:rPr>
+  </w:style>
+  <w:style w:type="paragraph" w:styleId="HTMLVorformatiert">
+    <w:name w:val="HTML Preformatted"/>
+    <w:basedOn w:val="Standard"/>
+    <w:link w:val="HTMLVorformatiertZchn"/>
+    <w:uiPriority w:val="99"/>
+    <w:semiHidden/>
+    <w:unhideWhenUsed/>
+    <w:rsid w:val="001178EB"/>
+    <w:pPr>
+      <w:spacing w:after="0" w:line="240" w:lineRule="auto"/>
+    </w:pPr>
+    <w:rPr>
+      <w:rFonts w:ascii="Consolas" w:hAnsi="Consolas"/>
+      <w:sz w:val="20"/>
+      <w:szCs w:val="20"/>
+    </w:rPr>
+  </w:style>
+  <w:style w:type="character" w:customStyle="1" w:styleId="HTMLVorformatiertZchn">
+    <w:name w:val="HTML Vorformatiert Zchn"/>
+    <w:basedOn w:val="Absatz-Standardschriftart"/>
+    <w:link w:val="HTMLVorformatiert"/>
+    <w:uiPriority w:val="99"/>
+    <w:semiHidden/>
+    <w:rsid w:val="001178EB"/>
+    <w:rPr>
+      <w:rFonts w:ascii="Consolas" w:hAnsi="Consolas"/>
+      <w:sz w:val="20"/>
+      <w:szCs w:val="20"/>
+    </w:rPr>
+  </w:style>
+  <w:style w:type="character" w:customStyle="1" w:styleId="berschrift3Zchn">
+    <w:name w:val="Überschrift 3 Zchn"/>
+    <w:basedOn w:val="Absatz-Standardschriftart"/>
+    <w:link w:val="berschrift3"/>
+    <w:uiPriority w:val="9"/>
+    <w:rsid w:val="00274584"/>
+    <w:rPr>
+      <w:rFonts w:asciiTheme="majorHAnsi" w:eastAsiaTheme="majorEastAsia" w:hAnsiTheme="majorHAnsi" w:cstheme="majorBidi"/>
+      <w:color w:val="1F4D78" w:themeColor="accent1" w:themeShade="7F"/>
+      <w:sz w:val="24"/>
+      <w:szCs w:val="24"/>
+    </w:rPr>
+  </w:style>
+  <w:style w:type="paragraph" w:styleId="Verzeichnis3">
+    <w:name w:val="toc 3"/>
+    <w:basedOn w:val="Standard"/>
+    <w:next w:val="Standard"/>
+    <w:autoRedefine/>
+    <w:uiPriority w:val="39"/>
+    <w:unhideWhenUsed/>
+    <w:rsid w:val="000D039B"/>
+    <w:pPr>
+      <w:spacing w:after="100"/>
+      <w:ind w:left="440"/>
+    </w:pPr>
   </w:style>
 </w:styles>
 </file>
@@ -4150,7 +6278,7 @@
 </file>
 
 <file path=customXml/itemProps1.xml><?xml version="1.0" encoding="utf-8"?>
-<ds:datastoreItem xmlns:ds="http://schemas.openxmlformats.org/officeDocument/2006/customXml" ds:itemID="{216AC874-D94B-46D6-852D-08E4C91AB205}">
+<ds:datastoreItem xmlns:ds="http://schemas.openxmlformats.org/officeDocument/2006/customXml" ds:itemID="{817AD3DC-699D-43E0-B868-863936806C2B}">
   <ds:schemaRefs>
     <ds:schemaRef ds:uri="http://schemas.openxmlformats.org/officeDocument/2006/bibliography"/>
   </ds:schemaRefs>

</xml_diff>